<commit_message>
Remove creating table tasks from run.py Create ORM to enable more functionality Enable db for registration and login and enable registration and login validation
</commit_message>
<xml_diff>
--- a/Note.docx
+++ b/Note.docx
@@ -468,17 +468,383 @@
     </w:p>
     <w:p>
       <w:pPr>
-        <w:rPr>
+        <w:pStyle w:val="ListParagraph"/>
+        <w:numPr>
+          <w:ilvl w:val="0"/>
+          <w:numId w:val="1"/>
+        </w:numPr>
+      </w:pPr>
+      <w:r>
+        <w:rPr>
+          <w:rFonts w:hint="eastAsia"/>
+        </w:rPr>
+        <w:t>Python REPL (python terminal</w:t>
+      </w:r>
+      <w:r>
+        <w:rPr>
+          <w:rFonts w:hint="eastAsia"/>
+        </w:rPr>
+        <w:t>如何处理带</w:t>
+      </w:r>
+      <w:r>
+        <w:rPr>
+          <w:rFonts w:hint="eastAsia"/>
+        </w:rPr>
+        <w:t>:</w:t>
+      </w:r>
+      <w:r>
+        <w:rPr>
+          <w:rFonts w:hint="eastAsia"/>
+        </w:rPr>
+        <w:t>的语句</w:t>
+      </w:r>
+      <w:r>
+        <w:rPr>
+          <w:rFonts w:hint="eastAsia"/>
+        </w:rPr>
+        <w:t>)</w:t>
+      </w:r>
+    </w:p>
+    <w:p>
+      <w:pPr>
+        <w:pStyle w:val="Code"/>
+      </w:pPr>
+      <w:r>
+        <w:t>&gt;&gt;&gt; with engine.begin() as conn:</w:t>
+      </w:r>
+    </w:p>
+    <w:p>
+      <w:pPr>
+        <w:pStyle w:val="Code"/>
+      </w:pPr>
+      <w:r>
+        <w:t>...     user = conn.execute(text(sql_validate_username), {"username": username})</w:t>
+      </w:r>
+    </w:p>
+    <w:p>
+      <w:pPr>
+        <w:pStyle w:val="Code"/>
+      </w:pPr>
+      <w:r>
+        <w:t>...     print(user)</w:t>
+      </w:r>
+    </w:p>
+    <w:p>
+      <w:pPr>
+        <w:pStyle w:val="Code"/>
+      </w:pPr>
+      <w:r>
+        <w:t>...</w:t>
+      </w:r>
+    </w:p>
+    <w:p>
+      <w:pPr>
+        <w:pStyle w:val="Code"/>
+      </w:pPr>
+    </w:p>
+    <w:p>
+      <w:pPr>
+        <w:pStyle w:val="Code"/>
+        <w:rPr>
+          <w:rFonts w:hint="eastAsia"/>
+        </w:rPr>
+      </w:pPr>
+      <w:r>
+        <w:rPr>
+          <w:rFonts w:hint="eastAsia"/>
+        </w:rPr>
+        <w:t xml:space="preserve"># </w:t>
+      </w:r>
+      <w:r>
+        <w:rPr>
+          <w:rFonts w:hint="eastAsia"/>
+        </w:rPr>
+        <w:t>注意</w:t>
+      </w:r>
+      <w:r>
+        <w:rPr>
+          <w:rFonts w:hint="eastAsia"/>
+        </w:rPr>
+        <w:t>user</w:t>
+      </w:r>
+      <w:r>
+        <w:rPr>
+          <w:rFonts w:hint="eastAsia"/>
+        </w:rPr>
+        <w:t>、</w:t>
+      </w:r>
+      <w:r>
+        <w:rPr>
+          <w:rFonts w:hint="eastAsia"/>
+        </w:rPr>
+        <w:t>print</w:t>
+      </w:r>
+      <w:r>
+        <w:rPr>
+          <w:rFonts w:hint="eastAsia"/>
+        </w:rPr>
+        <w:t>那两行必须缩进</w:t>
+      </w:r>
+    </w:p>
+    <w:p>
+      <w:pPr>
+        <w:pStyle w:val="Code"/>
+      </w:pPr>
+      <w:r>
+        <w:rPr>
+          <w:rFonts w:hint="eastAsia"/>
+        </w:rPr>
+        <w:t>#</w:t>
+      </w:r>
+      <w:r>
+        <w:t xml:space="preserve">  ... </w:t>
+      </w:r>
+      <w:r>
+        <w:t>是</w:t>
+      </w:r>
+      <w:r>
+        <w:t xml:space="preserve"> Python </w:t>
+      </w:r>
+      <w:r>
+        <w:t>提示你</w:t>
+      </w:r>
+      <w:r>
+        <w:t>“</w:t>
+      </w:r>
+      <w:r>
+        <w:t>还在</w:t>
+      </w:r>
+      <w:r>
+        <w:t xml:space="preserve"> block </w:t>
+      </w:r>
+      <w:r>
+        <w:t>里</w:t>
+      </w:r>
+      <w:r>
+        <w:t>”</w:t>
+      </w:r>
+    </w:p>
+    <w:p>
+      <w:pPr>
+        <w:pStyle w:val="Code"/>
+        <w:rPr>
+          <w:rFonts w:hint="eastAsia"/>
+        </w:rPr>
+      </w:pPr>
+      <w:r>
+        <w:rPr>
+          <w:rFonts w:hint="eastAsia"/>
+        </w:rPr>
+        <w:t>#</w:t>
+      </w:r>
+      <w:r>
+        <w:t xml:space="preserve">  </w:t>
+      </w:r>
+      <w:r>
+        <w:rPr>
+          <w:rFonts w:hint="eastAsia"/>
           <w:b/>
           <w:bCs/>
         </w:rPr>
-      </w:pPr>
-      <w:r>
-        <w:rPr>
-          <w:rFonts w:hint="eastAsia"/>
+        <w:t>此时</w:t>
+      </w:r>
+      <w:r>
+        <w:rPr>
           <w:b/>
           <w:bCs/>
         </w:rPr>
+        <w:t>要多按一次回车</w:t>
+      </w:r>
+      <w:r>
+        <w:t>（空行）</w:t>
+      </w:r>
+      <w:r>
+        <w:rPr>
+          <w:rFonts w:hint="eastAsia"/>
+        </w:rPr>
+        <w:t>，用空行告诉</w:t>
+      </w:r>
+      <w:r>
+        <w:rPr>
+          <w:rFonts w:hint="eastAsia"/>
+        </w:rPr>
+        <w:t>Python</w:t>
+      </w:r>
+      <w:r>
+        <w:rPr>
+          <w:rFonts w:hint="eastAsia"/>
+        </w:rPr>
+        <w:t>你这一整个</w:t>
+      </w:r>
+      <w:r>
+        <w:rPr>
+          <w:rFonts w:hint="eastAsia"/>
+        </w:rPr>
+        <w:t>block</w:t>
+      </w:r>
+      <w:r>
+        <w:rPr>
+          <w:rFonts w:hint="eastAsia"/>
+        </w:rPr>
+        <w:t>已经写完了，可以执行了</w:t>
+      </w:r>
+    </w:p>
+    <w:p>
+      <w:pPr>
+        <w:pStyle w:val="Code"/>
+      </w:pPr>
+      <w:r>
+        <w:rPr>
+          <w:rFonts w:hint="eastAsia"/>
+        </w:rPr>
+        <w:t>#</w:t>
+      </w:r>
+      <w:r>
+        <w:t xml:space="preserve">  Python </w:t>
+      </w:r>
+      <w:r>
+        <w:t>才会执行</w:t>
+      </w:r>
+    </w:p>
+    <w:p>
+      <w:pPr>
+        <w:pStyle w:val="Code"/>
+      </w:pPr>
+    </w:p>
+    <w:p>
+      <w:pPr>
+        <w:pStyle w:val="Code"/>
+      </w:pPr>
+      <w:r>
+        <w:rPr>
+          <w:rFonts w:hint="eastAsia"/>
+        </w:rPr>
+        <w:lastRenderedPageBreak/>
+        <w:t xml:space="preserve"># </w:t>
+      </w:r>
+      <w:r>
+        <w:rPr>
+          <w:rFonts w:hint="eastAsia"/>
+        </w:rPr>
+        <w:t>开发时，测试</w:t>
+      </w:r>
+      <w:r>
+        <w:rPr>
+          <w:rFonts w:hint="eastAsia"/>
+        </w:rPr>
+        <w:t>/</w:t>
+      </w:r>
+      <w:r>
+        <w:rPr>
+          <w:rFonts w:hint="eastAsia"/>
+        </w:rPr>
+        <w:t>删数据时用</w:t>
+      </w:r>
+    </w:p>
+    <w:p>
+      <w:pPr>
+        <w:pStyle w:val="Code"/>
+      </w:pPr>
+      <w:r>
+        <w:rPr>
+          <w:rFonts w:hint="eastAsia"/>
+        </w:rPr>
+        <w:t xml:space="preserve">from </w:t>
+      </w:r>
+      <w:r>
+        <w:t>sqlalchemy import create_engine</w:t>
+      </w:r>
+      <w:r>
+        <w:rPr>
+          <w:rFonts w:hint="eastAsia"/>
+        </w:rPr>
+        <w:t>, text</w:t>
+      </w:r>
+    </w:p>
+    <w:p>
+      <w:pPr>
+        <w:pStyle w:val="Code"/>
+        <w:rPr>
+          <w:rFonts w:hint="eastAsia"/>
+        </w:rPr>
+      </w:pPr>
+      <w:r>
+        <w:rPr>
+          <w:rFonts w:hint="eastAsia"/>
+        </w:rPr>
+        <w:t>engine = create_engine(</w:t>
+      </w:r>
+      <w:r>
+        <w:t>‘</w:t>
+      </w:r>
+      <w:r>
+        <w:rPr>
+          <w:rFonts w:hint="eastAsia"/>
+        </w:rPr>
+        <w:t>sqlite:///blogsite.db</w:t>
+      </w:r>
+      <w:r>
+        <w:t>’</w:t>
+      </w:r>
+      <w:r>
+        <w:rPr>
+          <w:rFonts w:hint="eastAsia"/>
+        </w:rPr>
+        <w:t>)</w:t>
+      </w:r>
+    </w:p>
+    <w:p>
+      <w:pPr>
+        <w:pStyle w:val="Code"/>
+      </w:pPr>
+      <w:r>
+        <w:rPr>
+          <w:rFonts w:hint="eastAsia"/>
+        </w:rPr>
+        <w:t>with engine.begin() as conn:</w:t>
+      </w:r>
+    </w:p>
+    <w:p>
+      <w:pPr>
+        <w:pStyle w:val="Code"/>
+      </w:pPr>
+      <w:r>
+        <w:tab/>
+      </w:r>
+      <w:r>
+        <w:rPr>
+          <w:rFonts w:hint="eastAsia"/>
+        </w:rPr>
+        <w:t>result = conn.execute(text(sql), params)</w:t>
+      </w:r>
+    </w:p>
+    <w:p>
+      <w:pPr>
+        <w:pStyle w:val="Code"/>
+        <w:rPr>
+          <w:rFonts w:hint="eastAsia"/>
+        </w:rPr>
+      </w:pPr>
+      <w:r>
+        <w:rPr>
+          <w:rFonts w:hint="eastAsia"/>
+        </w:rPr>
+        <w:t>exit()</w:t>
+      </w:r>
+    </w:p>
+    <w:p>
+      <w:pPr>
+        <w:rPr>
+          <w:b/>
+          <w:bCs/>
+        </w:rPr>
+      </w:pPr>
+      <w:r>
+        <w:rPr>
+          <w:rFonts w:hint="eastAsia"/>
+          <w:b/>
+          <w:bCs/>
+        </w:rPr>
         <w:t>Flask:</w:t>
       </w:r>
     </w:p>
@@ -610,11 +976,7 @@
         <w:t xml:space="preserve"> .db</w:t>
       </w:r>
       <w:r>
-        <w:t xml:space="preserve"> file); it's relative path, file will be created in current </w:t>
-      </w:r>
-      <w:r>
-        <w:lastRenderedPageBreak/>
-        <w:t>working directory(not necessarily the folder where this Python file lives</w:t>
+        <w:t xml:space="preserve"> file); it's relative path, file will be created in current working directory(not necessarily the folder where this Python file lives</w:t>
       </w:r>
       <w:r>
         <w:rPr>
@@ -738,6 +1100,7 @@
         <w:rPr>
           <w:rFonts w:hint="eastAsia"/>
         </w:rPr>
+        <w:lastRenderedPageBreak/>
         <w:t># with debug mode, it</w:t>
       </w:r>
       <w:r>
@@ -914,7 +1277,6 @@
         <w:pStyle w:val="Code"/>
       </w:pPr>
       <w:r>
-        <w:lastRenderedPageBreak/>
         <w:t>    return render_template("home.html", posts=posts)  </w:t>
       </w:r>
     </w:p>
@@ -1027,6 +1389,2513 @@
         <w:t xml:space="preserve">, outside of the folder usually, is to run to application.   </w:t>
       </w:r>
     </w:p>
+    <w:p>
+      <w:pPr>
+        <w:rPr>
+          <w:b/>
+          <w:bCs/>
+        </w:rPr>
+      </w:pPr>
+      <w:r>
+        <w:rPr>
+          <w:b/>
+          <w:bCs/>
+        </w:rPr>
+        <w:t>SQLAlchemy</w:t>
+      </w:r>
+      <w:r>
+        <w:rPr>
+          <w:rFonts w:hint="eastAsia"/>
+          <w:b/>
+          <w:bCs/>
+        </w:rPr>
+        <w:t xml:space="preserve"> Core</w:t>
+      </w:r>
+    </w:p>
+    <w:p>
+      <w:pPr>
+        <w:pStyle w:val="Code"/>
+        <w:rPr>
+          <w:rFonts w:hint="eastAsia"/>
+        </w:rPr>
+      </w:pPr>
+      <w:r>
+        <w:t>from sqlalchemy import create_engine</w:t>
+      </w:r>
+      <w:r>
+        <w:rPr>
+          <w:rFonts w:hint="eastAsia"/>
+        </w:rPr>
+        <w:t>, text</w:t>
+      </w:r>
+    </w:p>
+    <w:p>
+      <w:pPr>
+        <w:pStyle w:val="Code"/>
+      </w:pPr>
+      <w:r>
+        <w:t>engine = create_engine(</w:t>
+      </w:r>
+      <w:r>
+        <w:t>“</w:t>
+      </w:r>
+      <w:r>
+        <w:rPr>
+          <w:rFonts w:hint="eastAsia"/>
+        </w:rPr>
+        <w:t>sqlite://test.db</w:t>
+      </w:r>
+      <w:r>
+        <w:t>”</w:t>
+      </w:r>
+      <w:r>
+        <w:t>, future=True)  # Core</w:t>
+      </w:r>
+    </w:p>
+    <w:p>
+      <w:pPr>
+        <w:pStyle w:val="Code"/>
+      </w:pPr>
+    </w:p>
+    <w:p>
+      <w:pPr>
+        <w:pStyle w:val="Code"/>
+      </w:pPr>
+      <w:r>
+        <w:rPr>
+          <w:rFonts w:hint="eastAsia"/>
+        </w:rPr>
+        <w:lastRenderedPageBreak/>
+        <w:t xml:space="preserve"># Approach 1: manual </w:t>
+      </w:r>
+    </w:p>
+    <w:p>
+      <w:pPr>
+        <w:pStyle w:val="Code"/>
+      </w:pPr>
+      <w:r>
+        <w:rPr>
+          <w:rFonts w:hint="eastAsia"/>
+        </w:rPr>
+        <w:t>conn = engine.connect()</w:t>
+      </w:r>
+    </w:p>
+    <w:p>
+      <w:pPr>
+        <w:pStyle w:val="Code"/>
+      </w:pPr>
+      <w:r>
+        <w:rPr>
+          <w:rFonts w:hint="eastAsia"/>
+        </w:rPr>
+        <w:t>trans = conn.begin()</w:t>
+      </w:r>
+    </w:p>
+    <w:p>
+      <w:pPr>
+        <w:pStyle w:val="Code"/>
+      </w:pPr>
+      <w:r>
+        <w:rPr>
+          <w:rFonts w:hint="eastAsia"/>
+        </w:rPr>
+        <w:t>try:</w:t>
+      </w:r>
+    </w:p>
+    <w:p>
+      <w:pPr>
+        <w:pStyle w:val="Code"/>
+      </w:pPr>
+      <w:r>
+        <w:tab/>
+      </w:r>
+      <w:r>
+        <w:rPr>
+          <w:rFonts w:hint="eastAsia"/>
+        </w:rPr>
+        <w:t>conn.execute(text(sql</w:t>
+      </w:r>
+      <w:r>
+        <w:rPr>
+          <w:rFonts w:hint="eastAsia"/>
+        </w:rPr>
+        <w:t>1</w:t>
+      </w:r>
+      <w:r>
+        <w:rPr>
+          <w:rFonts w:hint="eastAsia"/>
+        </w:rPr>
+        <w:t>), params)</w:t>
+      </w:r>
+      <w:r>
+        <w:rPr>
+          <w:rFonts w:hint="eastAsia"/>
+        </w:rPr>
+        <w:t xml:space="preserve">  # INSERT</w:t>
+      </w:r>
+    </w:p>
+    <w:p>
+      <w:pPr>
+        <w:pStyle w:val="Code"/>
+        <w:rPr>
+          <w:rFonts w:hint="eastAsia"/>
+        </w:rPr>
+      </w:pPr>
+      <w:r>
+        <w:tab/>
+      </w:r>
+      <w:r>
+        <w:rPr>
+          <w:rFonts w:hint="eastAsia"/>
+        </w:rPr>
+        <w:t>conn.execute(text(sql</w:t>
+      </w:r>
+      <w:r>
+        <w:rPr>
+          <w:rFonts w:hint="eastAsia"/>
+        </w:rPr>
+        <w:t>2</w:t>
+      </w:r>
+      <w:r>
+        <w:rPr>
+          <w:rFonts w:hint="eastAsia"/>
+        </w:rPr>
+        <w:t>), params)</w:t>
+      </w:r>
+      <w:r>
+        <w:rPr>
+          <w:rFonts w:hint="eastAsia"/>
+        </w:rPr>
+        <w:t xml:space="preserve">  # UPDATE/DELETE</w:t>
+      </w:r>
+    </w:p>
+    <w:p>
+      <w:pPr>
+        <w:pStyle w:val="Code"/>
+      </w:pPr>
+      <w:r>
+        <w:tab/>
+      </w:r>
+      <w:r>
+        <w:rPr>
+          <w:rFonts w:hint="eastAsia"/>
+        </w:rPr>
+        <w:t>trans.commit()</w:t>
+      </w:r>
+    </w:p>
+    <w:p>
+      <w:pPr>
+        <w:pStyle w:val="Code"/>
+      </w:pPr>
+      <w:r>
+        <w:rPr>
+          <w:rFonts w:hint="eastAsia"/>
+        </w:rPr>
+        <w:t>except:</w:t>
+      </w:r>
+    </w:p>
+    <w:p>
+      <w:pPr>
+        <w:pStyle w:val="Code"/>
+      </w:pPr>
+      <w:r>
+        <w:tab/>
+      </w:r>
+      <w:r>
+        <w:rPr>
+          <w:rFonts w:hint="eastAsia"/>
+        </w:rPr>
+        <w:t>trans.rollback()</w:t>
+      </w:r>
+    </w:p>
+    <w:p>
+      <w:pPr>
+        <w:pStyle w:val="Code"/>
+      </w:pPr>
+      <w:r>
+        <w:tab/>
+      </w:r>
+      <w:r>
+        <w:rPr>
+          <w:rFonts w:hint="eastAsia"/>
+        </w:rPr>
+        <w:t>raise</w:t>
+      </w:r>
+    </w:p>
+    <w:p>
+      <w:pPr>
+        <w:pStyle w:val="Code"/>
+      </w:pPr>
+      <w:r>
+        <w:rPr>
+          <w:rFonts w:hint="eastAsia"/>
+        </w:rPr>
+        <w:t>finally:</w:t>
+      </w:r>
+    </w:p>
+    <w:p>
+      <w:pPr>
+        <w:pStyle w:val="Code"/>
+      </w:pPr>
+      <w:r>
+        <w:tab/>
+      </w:r>
+      <w:r>
+        <w:rPr>
+          <w:rFonts w:hint="eastAsia"/>
+        </w:rPr>
+        <w:t>conn.close()</w:t>
+      </w:r>
+    </w:p>
+    <w:p>
+      <w:pPr>
+        <w:pStyle w:val="Code"/>
+        <w:ind w:left="0"/>
+      </w:pPr>
+      <w:r>
+        <w:rPr>
+          <w:rFonts w:hint="eastAsia"/>
+        </w:rPr>
+        <w:t xml:space="preserve"># </w:t>
+      </w:r>
+      <w:r>
+        <w:rPr>
+          <w:rFonts w:hint="eastAsia"/>
+        </w:rPr>
+        <w:t>解释一下，最原始的方法，实操很少手写。能让你意识到为什么要用</w:t>
+      </w:r>
+      <w:r>
+        <w:rPr>
+          <w:rFonts w:hint="eastAsia"/>
+        </w:rPr>
+        <w:t>with</w:t>
+      </w:r>
+      <w:r>
+        <w:rPr>
+          <w:rFonts w:hint="eastAsia"/>
+        </w:rPr>
+        <w:t>，为什么要有另外两种写法。</w:t>
+      </w:r>
+    </w:p>
+    <w:p>
+      <w:pPr>
+        <w:pStyle w:val="Code"/>
+        <w:ind w:left="0"/>
+        <w:rPr>
+          <w:rFonts w:hint="eastAsia"/>
+        </w:rPr>
+      </w:pPr>
+      <w:r>
+        <w:rPr>
+          <w:rFonts w:hint="eastAsia"/>
+        </w:rPr>
+        <w:t xml:space="preserve"># Approach 1 </w:t>
+      </w:r>
+      <w:r>
+        <w:rPr>
+          <w:rFonts w:hint="eastAsia"/>
+        </w:rPr>
+        <w:t>是手动开启一个</w:t>
+      </w:r>
+      <w:r>
+        <w:rPr>
+          <w:rFonts w:hint="eastAsia"/>
+        </w:rPr>
+        <w:t>transaction</w:t>
+      </w:r>
+      <w:r>
+        <w:rPr>
+          <w:rFonts w:hint="eastAsia"/>
+        </w:rPr>
+        <w:t>（事务）</w:t>
+      </w:r>
+      <w:r>
+        <w:rPr>
+          <w:rFonts w:hint="eastAsia"/>
+        </w:rPr>
+        <w:t>。什么叫事务？（转钱，需要扣除自己账户余额，增加对方账户余额，两个操作都必须成功完成，才算转钱成功）一个事件发生，涉及多个</w:t>
+      </w:r>
+      <w:r>
+        <w:rPr>
+          <w:rFonts w:hint="eastAsia"/>
+        </w:rPr>
+        <w:t>SQL</w:t>
+      </w:r>
+      <w:r>
+        <w:rPr>
+          <w:rFonts w:hint="eastAsia"/>
+        </w:rPr>
+        <w:t>的操作（想象成有好几个</w:t>
+      </w:r>
+      <w:r>
+        <w:rPr>
+          <w:rFonts w:hint="eastAsia"/>
+        </w:rPr>
+        <w:t>sql query</w:t>
+      </w:r>
+      <w:r>
+        <w:rPr>
+          <w:rFonts w:hint="eastAsia"/>
+        </w:rPr>
+        <w:t>，</w:t>
+      </w:r>
+      <w:r>
+        <w:rPr>
+          <w:rFonts w:hint="eastAsia"/>
+        </w:rPr>
+        <w:t>SELECT/INSERT/UPDATE/DELETE</w:t>
+      </w:r>
+      <w:r>
+        <w:rPr>
+          <w:rFonts w:hint="eastAsia"/>
+        </w:rPr>
+        <w:t>），这些操作连续发生、并且全部成功完成，才能算成功。如果中间任何一步出现异常，则全部取消，当没发生（</w:t>
+      </w:r>
+      <w:r>
+        <w:rPr>
+          <w:rFonts w:hint="eastAsia"/>
+        </w:rPr>
+        <w:t>rollback</w:t>
+      </w:r>
+      <w:r>
+        <w:rPr>
+          <w:rFonts w:hint="eastAsia"/>
+        </w:rPr>
+        <w:t>）</w:t>
+      </w:r>
+      <w:r>
+        <w:rPr>
+          <w:rFonts w:hint="eastAsia"/>
+        </w:rPr>
+        <w:t>，这就叫</w:t>
+      </w:r>
+      <w:r>
+        <w:rPr>
+          <w:rFonts w:hint="eastAsia"/>
+          <w:b/>
+          <w:bCs/>
+        </w:rPr>
+        <w:t>一致性</w:t>
+      </w:r>
+    </w:p>
+    <w:p>
+      <w:pPr>
+        <w:pStyle w:val="Code"/>
+        <w:ind w:left="0"/>
+      </w:pPr>
+      <w:r>
+        <w:rPr>
+          <w:rFonts w:hint="eastAsia"/>
+        </w:rPr>
+        <w:t>.connect()</w:t>
+      </w:r>
+      <w:r>
+        <w:rPr>
+          <w:rFonts w:hint="eastAsia"/>
+        </w:rPr>
+        <w:t>代表建立一个和</w:t>
+      </w:r>
+      <w:r>
+        <w:rPr>
+          <w:rFonts w:hint="eastAsia"/>
+        </w:rPr>
+        <w:t>DB</w:t>
+      </w:r>
+      <w:r>
+        <w:rPr>
+          <w:rFonts w:hint="eastAsia"/>
+        </w:rPr>
+        <w:t>的</w:t>
+      </w:r>
+      <w:r>
+        <w:rPr>
+          <w:rFonts w:hint="eastAsia"/>
+        </w:rPr>
+        <w:t>connection</w:t>
+      </w:r>
+      <w:r>
+        <w:rPr>
+          <w:rFonts w:hint="eastAsia"/>
+        </w:rPr>
+        <w:t>，有这个</w:t>
+      </w:r>
+      <w:r>
+        <w:rPr>
+          <w:rFonts w:hint="eastAsia"/>
+        </w:rPr>
+        <w:t>connection</w:t>
+      </w:r>
+      <w:r>
+        <w:rPr>
+          <w:rFonts w:hint="eastAsia"/>
+        </w:rPr>
+        <w:t>本身就已经可以执行</w:t>
+      </w:r>
+      <w:r>
+        <w:rPr>
+          <w:rFonts w:hint="eastAsia"/>
+        </w:rPr>
+        <w:t>SQL</w:t>
+      </w:r>
+      <w:r>
+        <w:rPr>
+          <w:rFonts w:hint="eastAsia"/>
+        </w:rPr>
+        <w:t>语句了（</w:t>
+      </w:r>
+      <w:r>
+        <w:rPr>
+          <w:rFonts w:hint="eastAsia"/>
+        </w:rPr>
+        <w:t>conn.execute</w:t>
+      </w:r>
+      <w:r>
+        <w:rPr>
+          <w:rFonts w:hint="eastAsia"/>
+        </w:rPr>
+        <w:t>）。</w:t>
+      </w:r>
+    </w:p>
+    <w:p>
+      <w:pPr>
+        <w:pStyle w:val="Code"/>
+        <w:ind w:left="0"/>
+      </w:pPr>
+      <w:r>
+        <w:rPr>
+          <w:rFonts w:hint="eastAsia"/>
+        </w:rPr>
+        <w:t>.begin()</w:t>
+      </w:r>
+      <w:r>
+        <w:rPr>
+          <w:rFonts w:hint="eastAsia"/>
+        </w:rPr>
+        <w:t>代表这个</w:t>
+      </w:r>
+      <w:r>
+        <w:rPr>
+          <w:rFonts w:hint="eastAsia"/>
+        </w:rPr>
+        <w:t>connection</w:t>
+      </w:r>
+      <w:r>
+        <w:rPr>
+          <w:rFonts w:hint="eastAsia"/>
+        </w:rPr>
+        <w:t>不是一般的，是事务型的（开启事务）。</w:t>
+      </w:r>
+    </w:p>
+    <w:p>
+      <w:pPr>
+        <w:pStyle w:val="Code"/>
+        <w:ind w:left="0"/>
+      </w:pPr>
+      <w:r>
+        <w:rPr>
+          <w:rFonts w:hint="eastAsia"/>
+        </w:rPr>
+        <w:t>try</w:t>
+      </w:r>
+      <w:r>
+        <w:rPr>
+          <w:rFonts w:hint="eastAsia"/>
+        </w:rPr>
+        <w:t>尝试执行这几个</w:t>
+      </w:r>
+      <w:r>
+        <w:rPr>
+          <w:rFonts w:hint="eastAsia"/>
+        </w:rPr>
+        <w:t>SQL</w:t>
+      </w:r>
+      <w:r>
+        <w:rPr>
+          <w:rFonts w:hint="eastAsia"/>
+        </w:rPr>
+        <w:t>语句（也可以只有一个，通常多个）</w:t>
+      </w:r>
+    </w:p>
+    <w:p>
+      <w:pPr>
+        <w:pStyle w:val="Code"/>
+        <w:ind w:left="0"/>
+      </w:pPr>
+      <w:r>
+        <w:rPr>
+          <w:rFonts w:hint="eastAsia"/>
+          <w:b/>
+          <w:bCs/>
+        </w:rPr>
+        <w:t>.commit()</w:t>
+      </w:r>
+      <w:r>
+        <w:rPr>
+          <w:rFonts w:hint="eastAsia"/>
+        </w:rPr>
+        <w:t>代表把上面的</w:t>
+      </w:r>
+      <w:r>
+        <w:rPr>
+          <w:rFonts w:hint="eastAsia"/>
+        </w:rPr>
+        <w:t>SQL</w:t>
+      </w:r>
+      <w:r>
+        <w:rPr>
+          <w:rFonts w:hint="eastAsia"/>
+        </w:rPr>
+        <w:t>语句执行结果保存到数据库中。比如有个</w:t>
+      </w:r>
+      <w:r>
+        <w:rPr>
+          <w:rFonts w:hint="eastAsia"/>
+        </w:rPr>
+        <w:t>INSERT</w:t>
+      </w:r>
+      <w:r>
+        <w:rPr>
+          <w:rFonts w:hint="eastAsia"/>
+        </w:rPr>
+        <w:t>语句，成功执行了，但是如果没有</w:t>
+      </w:r>
+      <w:r>
+        <w:rPr>
+          <w:rFonts w:hint="eastAsia"/>
+        </w:rPr>
+        <w:t>commit</w:t>
+      </w:r>
+      <w:r>
+        <w:rPr>
+          <w:rFonts w:hint="eastAsia"/>
+        </w:rPr>
+        <w:t>，数据库没有真正保存这次写入，等</w:t>
+      </w:r>
+      <w:r>
+        <w:rPr>
+          <w:rFonts w:hint="eastAsia"/>
+        </w:rPr>
+        <w:t>conn.close()</w:t>
+      </w:r>
+      <w:r>
+        <w:rPr>
+          <w:rFonts w:hint="eastAsia"/>
+        </w:rPr>
+        <w:t>时</w:t>
+      </w:r>
+      <w:r>
+        <w:rPr>
+          <w:rFonts w:hint="eastAsia"/>
+        </w:rPr>
+        <w:t>DB</w:t>
+      </w:r>
+      <w:r>
+        <w:rPr>
+          <w:rFonts w:hint="eastAsia"/>
+        </w:rPr>
+        <w:t>会</w:t>
+      </w:r>
+      <w:r>
+        <w:rPr>
+          <w:rFonts w:hint="eastAsia"/>
+        </w:rPr>
+        <w:t>rollback</w:t>
+      </w:r>
+      <w:r>
+        <w:rPr>
+          <w:rFonts w:hint="eastAsia"/>
+        </w:rPr>
+        <w:t>。你去查时会发现</w:t>
+      </w:r>
+      <w:r>
+        <w:rPr>
+          <w:rFonts w:hint="eastAsia"/>
+        </w:rPr>
+        <w:t>table</w:t>
+      </w:r>
+      <w:r>
+        <w:rPr>
+          <w:rFonts w:hint="eastAsia"/>
+        </w:rPr>
+        <w:t>里没有你想写入的记录。所以</w:t>
+      </w:r>
+      <w:r>
+        <w:rPr>
+          <w:rFonts w:hint="eastAsia"/>
+        </w:rPr>
+        <w:t>commit</w:t>
+      </w:r>
+      <w:r>
+        <w:rPr>
+          <w:rFonts w:hint="eastAsia"/>
+        </w:rPr>
+        <w:t>这一步对于</w:t>
+      </w:r>
+      <w:r>
+        <w:rPr>
+          <w:rFonts w:hint="eastAsia"/>
+        </w:rPr>
+        <w:t>INSERT</w:t>
+      </w:r>
+      <w:r>
+        <w:rPr>
+          <w:rFonts w:hint="eastAsia"/>
+        </w:rPr>
+        <w:t>、</w:t>
+      </w:r>
+      <w:r>
+        <w:rPr>
+          <w:rFonts w:hint="eastAsia"/>
+        </w:rPr>
+        <w:t>UPDATE</w:t>
+      </w:r>
+      <w:r>
+        <w:rPr>
+          <w:rFonts w:hint="eastAsia"/>
+        </w:rPr>
+        <w:t>、</w:t>
+      </w:r>
+      <w:r>
+        <w:rPr>
+          <w:rFonts w:hint="eastAsia"/>
+        </w:rPr>
+        <w:t>DELETE</w:t>
+      </w:r>
+      <w:r>
+        <w:rPr>
+          <w:rFonts w:hint="eastAsia"/>
+        </w:rPr>
+        <w:t>至关重要，但</w:t>
+      </w:r>
+      <w:r>
+        <w:rPr>
+          <w:rFonts w:hint="eastAsia"/>
+        </w:rPr>
+        <w:t>SELECT</w:t>
+      </w:r>
+      <w:r>
+        <w:rPr>
+          <w:rFonts w:hint="eastAsia"/>
+        </w:rPr>
+        <w:t>可以没有</w:t>
+      </w:r>
+      <w:r>
+        <w:rPr>
+          <w:rFonts w:hint="eastAsia"/>
+        </w:rPr>
+        <w:t>commit</w:t>
+      </w:r>
+      <w:r>
+        <w:rPr>
+          <w:rFonts w:hint="eastAsia"/>
+        </w:rPr>
+        <w:t>（因为不用改数据）</w:t>
+      </w:r>
+      <w:r>
+        <w:rPr>
+          <w:rFonts w:hint="eastAsia"/>
+        </w:rPr>
+        <w:t>。</w:t>
+      </w:r>
+      <w:r>
+        <w:rPr>
+          <w:rFonts w:hint="eastAsia"/>
+        </w:rPr>
+        <w:t>commit</w:t>
+      </w:r>
+      <w:r>
+        <w:rPr>
+          <w:rFonts w:hint="eastAsia"/>
+        </w:rPr>
+        <w:t>的机制确保了，连续多个</w:t>
+      </w:r>
+      <w:r>
+        <w:rPr>
+          <w:rFonts w:hint="eastAsia"/>
+        </w:rPr>
+        <w:t>SQL</w:t>
+      </w:r>
+      <w:r>
+        <w:rPr>
+          <w:rFonts w:hint="eastAsia"/>
+        </w:rPr>
+        <w:t>操作必须都成功执行了，才算真正成功（才会让改变提交数据库保存）</w:t>
+      </w:r>
+    </w:p>
+    <w:p>
+      <w:pPr>
+        <w:pStyle w:val="Code"/>
+        <w:ind w:left="0"/>
+      </w:pPr>
+      <w:r>
+        <w:rPr>
+          <w:rFonts w:hint="eastAsia"/>
+        </w:rPr>
+        <w:t>当</w:t>
+      </w:r>
+      <w:r>
+        <w:rPr>
+          <w:rFonts w:hint="eastAsia"/>
+        </w:rPr>
+        <w:t>SQL</w:t>
+      </w:r>
+      <w:r>
+        <w:rPr>
+          <w:rFonts w:hint="eastAsia"/>
+        </w:rPr>
+        <w:t>语句执行中有报错</w:t>
+      </w:r>
+      <w:r>
+        <w:rPr>
+          <w:rFonts w:hint="eastAsia"/>
+        </w:rPr>
+        <w:t>/</w:t>
+      </w:r>
+      <w:r>
+        <w:rPr>
+          <w:rFonts w:hint="eastAsia"/>
+        </w:rPr>
+        <w:t>异常，</w:t>
+      </w:r>
+      <w:r>
+        <w:rPr>
+          <w:rFonts w:hint="eastAsia"/>
+        </w:rPr>
+        <w:t>.rollback()</w:t>
+      </w:r>
+      <w:r>
+        <w:rPr>
+          <w:rFonts w:hint="eastAsia"/>
+        </w:rPr>
+        <w:t>使数据库返回原本状态</w:t>
+      </w:r>
+    </w:p>
+    <w:p>
+      <w:pPr>
+        <w:pStyle w:val="Code"/>
+        <w:ind w:left="0"/>
+        <w:rPr>
+          <w:rFonts w:hint="eastAsia"/>
+        </w:rPr>
+      </w:pPr>
+      <w:r>
+        <w:rPr>
+          <w:rFonts w:hint="eastAsia"/>
+        </w:rPr>
+        <w:t>最后，关闭此次</w:t>
+      </w:r>
+      <w:r>
+        <w:rPr>
+          <w:rFonts w:hint="eastAsia"/>
+        </w:rPr>
+        <w:t>connection</w:t>
+      </w:r>
+    </w:p>
+    <w:p>
+      <w:pPr>
+        <w:pStyle w:val="Code"/>
+        <w:rPr>
+          <w:rFonts w:hint="eastAsia"/>
+        </w:rPr>
+      </w:pPr>
+      <w:r>
+        <w:rPr>
+          <w:rFonts w:hint="eastAsia"/>
+        </w:rPr>
+        <w:t xml:space="preserve"># Approach </w:t>
+      </w:r>
+      <w:r>
+        <w:rPr>
+          <w:rFonts w:hint="eastAsia"/>
+        </w:rPr>
+        <w:t>2</w:t>
+      </w:r>
+      <w:r>
+        <w:rPr>
+          <w:rFonts w:hint="eastAsia"/>
+        </w:rPr>
+        <w:t xml:space="preserve">: </w:t>
+      </w:r>
+      <w:r>
+        <w:rPr>
+          <w:rFonts w:hint="eastAsia"/>
+        </w:rPr>
+        <w:t>connect</w:t>
+      </w:r>
+    </w:p>
+    <w:p>
+      <w:pPr>
+        <w:pStyle w:val="Code"/>
+      </w:pPr>
+      <w:r>
+        <w:t>with engine.</w:t>
+      </w:r>
+      <w:r>
+        <w:rPr>
+          <w:rFonts w:hint="eastAsia"/>
+        </w:rPr>
+        <w:t>connect</w:t>
+      </w:r>
+      <w:r>
+        <w:t>() as conn:</w:t>
+      </w:r>
+    </w:p>
+    <w:p>
+      <w:pPr>
+        <w:pStyle w:val="Code"/>
+        <w:ind w:firstLine="720"/>
+      </w:pPr>
+      <w:r>
+        <w:rPr>
+          <w:rFonts w:hint="eastAsia"/>
+        </w:rPr>
+        <w:lastRenderedPageBreak/>
+        <w:t>result</w:t>
+      </w:r>
+      <w:r>
+        <w:t xml:space="preserve"> = conn.execute(</w:t>
+      </w:r>
+      <w:r>
+        <w:rPr>
+          <w:rFonts w:hint="eastAsia"/>
+        </w:rPr>
+        <w:t>text(</w:t>
+      </w:r>
+      <w:r>
+        <w:t>“</w:t>
+      </w:r>
+      <w:r>
+        <w:rPr>
+          <w:rFonts w:hint="eastAsia"/>
+        </w:rPr>
+        <w:t>SELECT * FROM user WHERE username= :username</w:t>
+      </w:r>
+      <w:r>
+        <w:t>”</w:t>
+      </w:r>
+      <w:r>
+        <w:rPr>
+          <w:rFonts w:hint="eastAsia"/>
+        </w:rPr>
+        <w:t>)</w:t>
+      </w:r>
+      <w:r>
+        <w:t xml:space="preserve">, </w:t>
+      </w:r>
+      <w:r>
+        <w:rPr>
+          <w:rFonts w:hint="eastAsia"/>
+        </w:rPr>
+        <w:t>{</w:t>
+      </w:r>
+      <w:r>
+        <w:t>“</w:t>
+      </w:r>
+      <w:r>
+        <w:rPr>
+          <w:rFonts w:hint="eastAsia"/>
+        </w:rPr>
+        <w:t>username</w:t>
+      </w:r>
+      <w:r>
+        <w:t>”</w:t>
+      </w:r>
+      <w:r>
+        <w:rPr>
+          <w:rFonts w:hint="eastAsia"/>
+        </w:rPr>
+        <w:t>: name}</w:t>
+      </w:r>
+      <w:r>
+        <w:t>)</w:t>
+      </w:r>
+    </w:p>
+    <w:p>
+      <w:pPr>
+        <w:pStyle w:val="Code"/>
+        <w:ind w:left="0"/>
+      </w:pPr>
+      <w:r>
+        <w:rPr>
+          <w:rFonts w:hint="eastAsia"/>
+        </w:rPr>
+        <w:t xml:space="preserve"># Approach 2 </w:t>
+      </w:r>
+      <w:r>
+        <w:rPr>
+          <w:rFonts w:hint="eastAsia"/>
+        </w:rPr>
+        <w:t>是只建立</w:t>
+      </w:r>
+      <w:r>
+        <w:rPr>
+          <w:rFonts w:hint="eastAsia"/>
+        </w:rPr>
+        <w:t>connection</w:t>
+      </w:r>
+      <w:r>
+        <w:rPr>
+          <w:rFonts w:hint="eastAsia"/>
+        </w:rPr>
+        <w:t>，然后执行</w:t>
+      </w:r>
+      <w:r>
+        <w:rPr>
+          <w:rFonts w:hint="eastAsia"/>
+        </w:rPr>
+        <w:t>SQL</w:t>
+      </w:r>
+      <w:r>
+        <w:rPr>
+          <w:rFonts w:hint="eastAsia"/>
+        </w:rPr>
+        <w:t>语句。所以</w:t>
+      </w:r>
+      <w:r>
+        <w:rPr>
+          <w:rFonts w:hint="eastAsia"/>
+          <w:b/>
+          <w:bCs/>
+        </w:rPr>
+        <w:t>它没有</w:t>
+      </w:r>
+      <w:r>
+        <w:rPr>
+          <w:rFonts w:hint="eastAsia"/>
+          <w:b/>
+          <w:bCs/>
+        </w:rPr>
+        <w:t>commit</w:t>
+      </w:r>
+      <w:r>
+        <w:rPr>
+          <w:rFonts w:hint="eastAsia"/>
+          <w:b/>
+          <w:bCs/>
+        </w:rPr>
+        <w:t>机制</w:t>
+      </w:r>
+      <w:r>
+        <w:rPr>
+          <w:rFonts w:hint="eastAsia"/>
+        </w:rPr>
+        <w:t>，无法对数据库数据造成任何真正的改变。只适合</w:t>
+      </w:r>
+      <w:r>
+        <w:rPr>
+          <w:rFonts w:hint="eastAsia"/>
+          <w:b/>
+          <w:bCs/>
+        </w:rPr>
+        <w:t>SELECT</w:t>
+      </w:r>
+      <w:r>
+        <w:rPr>
+          <w:rFonts w:hint="eastAsia"/>
+        </w:rPr>
+        <w:t>，读取数据。其他</w:t>
+      </w:r>
+      <w:r>
+        <w:rPr>
+          <w:rFonts w:hint="eastAsia"/>
+        </w:rPr>
+        <w:t>INSERT/UPDATE/DELETE</w:t>
+      </w:r>
+      <w:r>
+        <w:rPr>
+          <w:rFonts w:hint="eastAsia"/>
+        </w:rPr>
+        <w:t>操作，会执行，但数据库不保存变化。</w:t>
+      </w:r>
+    </w:p>
+    <w:p>
+      <w:pPr>
+        <w:pStyle w:val="Code"/>
+        <w:ind w:left="0"/>
+      </w:pPr>
+      <w:r>
+        <w:rPr>
+          <w:rFonts w:hint="eastAsia"/>
+        </w:rPr>
+        <w:t>好处是，安全（不改）、比开启事务（</w:t>
+      </w:r>
+      <w:r>
+        <w:rPr>
+          <w:rFonts w:hint="eastAsia"/>
+        </w:rPr>
+        <w:t>approach 1 and 3</w:t>
+      </w:r>
+      <w:r>
+        <w:rPr>
+          <w:rFonts w:hint="eastAsia"/>
+        </w:rPr>
+        <w:t>）</w:t>
+      </w:r>
+      <w:r>
+        <w:rPr>
+          <w:rFonts w:hint="eastAsia"/>
+        </w:rPr>
+        <w:t>动用资源少，所以执行效率快</w:t>
+      </w:r>
+    </w:p>
+    <w:p>
+      <w:pPr>
+        <w:pStyle w:val="Code"/>
+        <w:ind w:left="0"/>
+      </w:pPr>
+    </w:p>
+    <w:p>
+      <w:pPr>
+        <w:pStyle w:val="Code"/>
+        <w:ind w:left="0"/>
+      </w:pPr>
+      <w:r>
+        <w:rPr>
+          <w:rFonts w:hint="eastAsia"/>
+        </w:rPr>
+        <w:t xml:space="preserve">with = </w:t>
+      </w:r>
+      <w:r>
+        <w:rPr>
+          <w:rFonts w:hint="eastAsia"/>
+        </w:rPr>
+        <w:t>自动资源管理，讲人话就是它等价于</w:t>
+      </w:r>
+      <w:r>
+        <w:rPr>
+          <w:rFonts w:hint="eastAsia"/>
+        </w:rPr>
+        <w:t>approach 1</w:t>
+      </w:r>
+      <w:r>
+        <w:rPr>
+          <w:rFonts w:hint="eastAsia"/>
+        </w:rPr>
+        <w:t>中的，</w:t>
+      </w:r>
+      <w:r>
+        <w:rPr>
+          <w:rFonts w:hint="eastAsia"/>
+          <w:b/>
+          <w:bCs/>
+        </w:rPr>
+        <w:t>.rollback + conn.close</w:t>
+      </w:r>
+      <w:r>
+        <w:rPr>
+          <w:rFonts w:hint="eastAsia"/>
+        </w:rPr>
+        <w:t>。也就是说有</w:t>
+      </w:r>
+      <w:r>
+        <w:rPr>
+          <w:rFonts w:hint="eastAsia"/>
+        </w:rPr>
+        <w:t>with block</w:t>
+      </w:r>
+      <w:r>
+        <w:rPr>
+          <w:rFonts w:hint="eastAsia"/>
+        </w:rPr>
+        <w:t>，它会保证</w:t>
+      </w:r>
+      <w:r>
+        <w:rPr>
+          <w:rFonts w:hint="eastAsia"/>
+        </w:rPr>
+        <w:t>block</w:t>
+      </w:r>
+      <w:r>
+        <w:rPr>
+          <w:rFonts w:hint="eastAsia"/>
+        </w:rPr>
+        <w:t>中出现异常时自动回滚，</w:t>
+      </w:r>
+      <w:r>
+        <w:rPr>
+          <w:rFonts w:hint="eastAsia"/>
+        </w:rPr>
+        <w:t>block</w:t>
+      </w:r>
+      <w:r>
+        <w:rPr>
+          <w:rFonts w:hint="eastAsia"/>
+        </w:rPr>
+        <w:t>执行结束时自动关闭</w:t>
+      </w:r>
+      <w:r>
+        <w:rPr>
+          <w:rFonts w:hint="eastAsia"/>
+        </w:rPr>
+        <w:t>connection</w:t>
+      </w:r>
+      <w:r>
+        <w:rPr>
+          <w:rFonts w:hint="eastAsia"/>
+        </w:rPr>
+        <w:t>。就是省掉手动写</w:t>
+      </w:r>
+      <w:r>
+        <w:rPr>
+          <w:rFonts w:hint="eastAsia"/>
+        </w:rPr>
+        <w:t>.rollback + conn.close</w:t>
+      </w:r>
+      <w:r>
+        <w:rPr>
+          <w:rFonts w:hint="eastAsia"/>
+        </w:rPr>
+        <w:t>。</w:t>
+      </w:r>
+    </w:p>
+    <w:p>
+      <w:pPr>
+        <w:pStyle w:val="Code"/>
+        <w:ind w:left="0"/>
+        <w:rPr>
+          <w:rFonts w:hint="eastAsia"/>
+        </w:rPr>
+      </w:pPr>
+      <w:r>
+        <w:rPr>
+          <w:rFonts w:hint="eastAsia"/>
+        </w:rPr>
+        <w:t>换句话说，</w:t>
+      </w:r>
+      <w:r>
+        <w:rPr>
+          <w:rFonts w:hint="eastAsia"/>
+        </w:rPr>
+        <w:t>with</w:t>
+      </w:r>
+      <w:r>
+        <w:rPr>
+          <w:rFonts w:hint="eastAsia"/>
+        </w:rPr>
+        <w:t>这个写法也不是必须的。</w:t>
+      </w:r>
+    </w:p>
+    <w:p>
+      <w:pPr>
+        <w:pStyle w:val="Code"/>
+        <w:rPr>
+          <w:rFonts w:hint="eastAsia"/>
+        </w:rPr>
+      </w:pPr>
+      <w:r>
+        <w:rPr>
+          <w:rFonts w:hint="eastAsia"/>
+        </w:rPr>
+        <w:t xml:space="preserve"># Approach </w:t>
+      </w:r>
+      <w:r>
+        <w:rPr>
+          <w:rFonts w:hint="eastAsia"/>
+        </w:rPr>
+        <w:t>3</w:t>
+      </w:r>
+      <w:r>
+        <w:rPr>
+          <w:rFonts w:hint="eastAsia"/>
+        </w:rPr>
+        <w:t xml:space="preserve">: </w:t>
+      </w:r>
+      <w:r>
+        <w:rPr>
+          <w:rFonts w:hint="eastAsia"/>
+        </w:rPr>
+        <w:t>begin</w:t>
+      </w:r>
+    </w:p>
+    <w:p>
+      <w:pPr>
+        <w:pStyle w:val="Code"/>
+      </w:pPr>
+      <w:r>
+        <w:rPr>
+          <w:rFonts w:hint="eastAsia"/>
+        </w:rPr>
+        <w:t>with engine.begin() as conn:</w:t>
+      </w:r>
+    </w:p>
+    <w:p>
+      <w:pPr>
+        <w:pStyle w:val="Code"/>
+        <w:rPr>
+          <w:rFonts w:hint="eastAsia"/>
+        </w:rPr>
+      </w:pPr>
+      <w:r>
+        <w:tab/>
+      </w:r>
+      <w:r>
+        <w:rPr>
+          <w:rFonts w:hint="eastAsia"/>
+        </w:rPr>
+        <w:t>result = conn.execute(text(sql), params)</w:t>
+      </w:r>
+    </w:p>
+    <w:p>
+      <w:pPr>
+        <w:pStyle w:val="Code"/>
+        <w:ind w:left="0"/>
+      </w:pPr>
+      <w:r>
+        <w:rPr>
+          <w:rFonts w:hint="eastAsia"/>
+        </w:rPr>
+        <w:t xml:space="preserve"># Approach 3 </w:t>
+      </w:r>
+      <w:r>
+        <w:rPr>
+          <w:rFonts w:hint="eastAsia"/>
+        </w:rPr>
+        <w:t>本质就是</w:t>
+      </w:r>
+      <w:r>
+        <w:rPr>
+          <w:rFonts w:hint="eastAsia"/>
+        </w:rPr>
+        <w:t xml:space="preserve"> </w:t>
+      </w:r>
+      <w:r>
+        <w:rPr>
+          <w:rFonts w:hint="eastAsia"/>
+        </w:rPr>
+        <w:t>（平替</w:t>
+      </w:r>
+      <w:r>
+        <w:rPr>
+          <w:rFonts w:hint="eastAsia"/>
+        </w:rPr>
+        <w:t>approach 1</w:t>
+      </w:r>
+      <w:r>
+        <w:rPr>
+          <w:rFonts w:hint="eastAsia"/>
+        </w:rPr>
+        <w:t>，不用写那么麻烦）</w:t>
+      </w:r>
+    </w:p>
+    <w:p>
+      <w:pPr>
+        <w:pStyle w:val="Code"/>
+        <w:ind w:left="0"/>
+      </w:pPr>
+      <w:r>
+        <w:rPr>
+          <w:rFonts w:hint="eastAsia"/>
+        </w:rPr>
+        <w:t>engine.begin()</w:t>
+      </w:r>
+      <w:r>
+        <w:rPr>
+          <w:rFonts w:hint="eastAsia"/>
+        </w:rPr>
+        <w:t>表明这是事务</w:t>
+      </w:r>
+      <w:r>
+        <w:rPr>
+          <w:rFonts w:hint="eastAsia"/>
+        </w:rPr>
+        <w:t>(transaction)</w:t>
+      </w:r>
+      <w:r>
+        <w:rPr>
+          <w:rFonts w:hint="eastAsia"/>
+        </w:rPr>
+        <w:t>，有</w:t>
+      </w:r>
+      <w:r>
+        <w:rPr>
+          <w:rFonts w:hint="eastAsia"/>
+        </w:rPr>
+        <w:t>commit</w:t>
+      </w:r>
+      <w:r>
+        <w:rPr>
+          <w:rFonts w:hint="eastAsia"/>
+        </w:rPr>
+        <w:t>机制</w:t>
+      </w:r>
+    </w:p>
+    <w:p>
+      <w:pPr>
+        <w:pStyle w:val="Code"/>
+        <w:ind w:left="0"/>
+      </w:pPr>
+      <w:r>
+        <w:rPr>
+          <w:rFonts w:hint="eastAsia"/>
+        </w:rPr>
+        <w:t>with block</w:t>
+      </w:r>
+      <w:r>
+        <w:rPr>
+          <w:rFonts w:hint="eastAsia"/>
+        </w:rPr>
+        <w:t>则赋予了</w:t>
+      </w:r>
+      <w:r>
+        <w:rPr>
+          <w:rFonts w:hint="eastAsia"/>
+        </w:rPr>
+        <w:t>.rollback + conn.close</w:t>
+      </w:r>
+      <w:r>
+        <w:rPr>
+          <w:rFonts w:hint="eastAsia"/>
+        </w:rPr>
+        <w:t>机制</w:t>
+      </w:r>
+    </w:p>
+    <w:p>
+      <w:pPr>
+        <w:pStyle w:val="Code"/>
+        <w:ind w:left="0"/>
+        <w:rPr>
+          <w:rFonts w:hint="eastAsia"/>
+        </w:rPr>
+      </w:pPr>
+      <w:r>
+        <w:rPr>
+          <w:rFonts w:hint="eastAsia"/>
+        </w:rPr>
+        <w:t>INSERT/UPDATE/DELETE</w:t>
+      </w:r>
+      <w:r>
+        <w:rPr>
+          <w:rFonts w:hint="eastAsia"/>
+        </w:rPr>
+        <w:t>操作</w:t>
+      </w:r>
+      <w:r>
+        <w:rPr>
+          <w:rFonts w:hint="eastAsia"/>
+        </w:rPr>
+        <w:t>必须用这个（或者</w:t>
+      </w:r>
+      <w:r>
+        <w:rPr>
+          <w:rFonts w:hint="eastAsia"/>
+        </w:rPr>
+        <w:t>approach 1</w:t>
+      </w:r>
+      <w:r>
+        <w:rPr>
+          <w:rFonts w:hint="eastAsia"/>
+        </w:rPr>
+        <w:t>），</w:t>
+      </w:r>
+      <w:r>
+        <w:rPr>
+          <w:rFonts w:hint="eastAsia"/>
+        </w:rPr>
+        <w:t>SELECT</w:t>
+      </w:r>
+      <w:r>
+        <w:rPr>
+          <w:rFonts w:hint="eastAsia"/>
+        </w:rPr>
+        <w:t>也可以用这个</w:t>
+      </w:r>
+    </w:p>
+    <w:p>
+      <w:pPr>
+        <w:pStyle w:val="Code"/>
+      </w:pPr>
+    </w:p>
+    <w:p>
+      <w:pPr>
+        <w:pStyle w:val="Code"/>
+      </w:pPr>
+      <w:r>
+        <w:rPr>
+          <w:rFonts w:hint="eastAsia"/>
+        </w:rPr>
+        <w:t># without with block (SELECT)</w:t>
+      </w:r>
+    </w:p>
+    <w:p>
+      <w:pPr>
+        <w:pStyle w:val="Code"/>
+        <w:rPr>
+          <w:rFonts w:hint="eastAsia"/>
+        </w:rPr>
+      </w:pPr>
+      <w:r>
+        <w:rPr>
+          <w:rFonts w:hint="eastAsia"/>
+        </w:rPr>
+        <w:t xml:space="preserve"># </w:t>
+      </w:r>
+      <w:r>
+        <w:rPr>
+          <w:rFonts w:hint="eastAsia"/>
+        </w:rPr>
+        <w:t>常用于在</w:t>
+      </w:r>
+      <w:r>
+        <w:rPr>
+          <w:rFonts w:hint="eastAsia"/>
+        </w:rPr>
+        <w:t>terminal</w:t>
+      </w:r>
+      <w:r>
+        <w:rPr>
+          <w:rFonts w:hint="eastAsia"/>
+        </w:rPr>
+        <w:t>写，没有</w:t>
+      </w:r>
+      <w:r>
+        <w:rPr>
+          <w:rFonts w:hint="eastAsia"/>
+        </w:rPr>
+        <w:t>with</w:t>
+      </w:r>
+      <w:r>
+        <w:rPr>
+          <w:rFonts w:hint="eastAsia"/>
+        </w:rPr>
+        <w:t>的冒号</w:t>
+      </w:r>
+      <w:r>
+        <w:rPr>
+          <w:rFonts w:hint="eastAsia"/>
+        </w:rPr>
+        <w:t>(:)</w:t>
+      </w:r>
+      <w:r>
+        <w:rPr>
+          <w:rFonts w:hint="eastAsia"/>
+        </w:rPr>
+        <w:t>，方便测试</w:t>
+      </w:r>
+    </w:p>
+    <w:p>
+      <w:pPr>
+        <w:pStyle w:val="Code"/>
+      </w:pPr>
+      <w:r>
+        <w:rPr>
+          <w:rFonts w:hint="eastAsia"/>
+        </w:rPr>
+        <w:t>conn = engine.connect()</w:t>
+      </w:r>
+    </w:p>
+    <w:p>
+      <w:pPr>
+        <w:pStyle w:val="Code"/>
+      </w:pPr>
+      <w:r>
+        <w:rPr>
+          <w:rFonts w:hint="eastAsia"/>
+        </w:rPr>
+        <w:t>result = conn.execute(text(select_sql), params)</w:t>
+      </w:r>
+    </w:p>
+    <w:p>
+      <w:pPr>
+        <w:pStyle w:val="Code"/>
+      </w:pPr>
+      <w:r>
+        <w:rPr>
+          <w:rFonts w:hint="eastAsia"/>
+        </w:rPr>
+        <w:t>row = result.first()</w:t>
+      </w:r>
+    </w:p>
+    <w:p>
+      <w:pPr>
+        <w:pStyle w:val="Code"/>
+      </w:pPr>
+      <w:r>
+        <w:rPr>
+          <w:rFonts w:hint="eastAsia"/>
+        </w:rPr>
+        <w:t>conn.close()</w:t>
+      </w:r>
+    </w:p>
+    <w:p>
+      <w:pPr>
+        <w:pStyle w:val="Code"/>
+        <w:rPr>
+          <w:rFonts w:hint="eastAsia"/>
+        </w:rPr>
+      </w:pPr>
+    </w:p>
+    <w:p>
+      <w:pPr>
+        <w:pStyle w:val="Code"/>
+        <w:rPr>
+          <w:rFonts w:hint="eastAsia"/>
+        </w:rPr>
+      </w:pPr>
+      <w:r>
+        <w:rPr>
+          <w:rFonts w:hint="eastAsia"/>
+        </w:rPr>
+        <w:t># without with block (</w:t>
+      </w:r>
+      <w:r>
+        <w:rPr>
+          <w:rFonts w:hint="eastAsia"/>
+        </w:rPr>
+        <w:t>INSERT/UPDATE/DELETE</w:t>
+      </w:r>
+      <w:r>
+        <w:rPr>
+          <w:rFonts w:hint="eastAsia"/>
+        </w:rPr>
+        <w:t>)</w:t>
+      </w:r>
+      <w:r>
+        <w:rPr>
+          <w:rFonts w:hint="eastAsia"/>
+        </w:rPr>
+        <w:t>，即</w:t>
+      </w:r>
+      <w:r>
+        <w:rPr>
+          <w:rFonts w:hint="eastAsia"/>
+        </w:rPr>
+        <w:t>approach 1</w:t>
+      </w:r>
+    </w:p>
+    <w:p>
+      <w:r>
+        <w:t>Q</w:t>
+      </w:r>
+      <w:r>
+        <w:rPr>
+          <w:rFonts w:hint="eastAsia"/>
+        </w:rPr>
+        <w:t xml:space="preserve">uery result essentially is a </w:t>
+      </w:r>
+      <w:r>
+        <w:rPr>
+          <w:rFonts w:hint="eastAsia"/>
+          <w:shd w:val="pct15" w:color="auto" w:fill="FFFFFF"/>
+        </w:rPr>
+        <w:t>Result</w:t>
+      </w:r>
+      <w:r>
+        <w:rPr>
+          <w:rFonts w:hint="eastAsia"/>
+        </w:rPr>
+        <w:t xml:space="preserve"> object, like </w:t>
+      </w:r>
+      <w:r>
+        <w:rPr>
+          <w:shd w:val="pct15" w:color="auto" w:fill="FFFFFF"/>
+        </w:rPr>
+        <w:t>&lt;sqlalchemy.engine.result.Result object at 0x7f8c1b3c9d60&gt;</w:t>
+      </w:r>
+      <w:r>
+        <w:rPr>
+          <w:rFonts w:hint="eastAsia"/>
+        </w:rPr>
+        <w:t>. You cannot access actual content unless you:</w:t>
+      </w:r>
+    </w:p>
+    <w:p>
+      <w:pPr>
+        <w:pStyle w:val="Code"/>
+        <w:rPr>
+          <w:rFonts w:hint="eastAsia"/>
+        </w:rPr>
+      </w:pPr>
+      <w:r>
+        <w:t>user = conn.execute(...)</w:t>
+      </w:r>
+      <w:r>
+        <w:rPr>
+          <w:rFonts w:hint="eastAsia"/>
+        </w:rPr>
+        <w:t xml:space="preserve">  # it</w:t>
+      </w:r>
+      <w:r>
+        <w:t>’</w:t>
+      </w:r>
+      <w:r>
+        <w:rPr>
+          <w:rFonts w:hint="eastAsia"/>
+        </w:rPr>
+        <w:t>s a Result object</w:t>
+      </w:r>
+      <w:r>
+        <w:rPr>
+          <w:rFonts w:hint="eastAsia"/>
+        </w:rPr>
+        <w:t>, not py dictionary</w:t>
+      </w:r>
+    </w:p>
+    <w:p>
+      <w:pPr>
+        <w:pStyle w:val="Code"/>
+      </w:pPr>
+    </w:p>
+    <w:p>
+      <w:pPr>
+        <w:pStyle w:val="Code"/>
+        <w:rPr>
+          <w:rFonts w:hint="eastAsia"/>
+        </w:rPr>
+      </w:pPr>
+      <w:r>
+        <w:rPr>
+          <w:rFonts w:hint="eastAsia"/>
+        </w:rPr>
+        <w:t xml:space="preserve">row = user.fetchone()  # get one record, </w:t>
+      </w:r>
+      <w:r>
+        <w:rPr>
+          <w:rFonts w:hint="eastAsia"/>
+        </w:rPr>
+        <w:t>empty -&gt; None</w:t>
+      </w:r>
+    </w:p>
+    <w:p>
+      <w:pPr>
+        <w:pStyle w:val="Code"/>
+        <w:rPr>
+          <w:rFonts w:hint="eastAsia"/>
+        </w:rPr>
+      </w:pPr>
+      <w:r>
+        <w:rPr>
+          <w:rFonts w:hint="eastAsia"/>
+        </w:rPr>
+        <w:lastRenderedPageBreak/>
+        <w:t>row</w:t>
+      </w:r>
+      <w:r>
+        <w:rPr>
+          <w:rFonts w:hint="eastAsia"/>
+        </w:rPr>
+        <w:t>s</w:t>
+      </w:r>
+      <w:r>
+        <w:rPr>
+          <w:rFonts w:hint="eastAsia"/>
+        </w:rPr>
+        <w:t xml:space="preserve"> = user.fetchall()</w:t>
+      </w:r>
+      <w:r>
+        <w:rPr>
+          <w:rFonts w:hint="eastAsia"/>
+        </w:rPr>
+        <w:t xml:space="preserve">  # get all records</w:t>
+      </w:r>
+    </w:p>
+    <w:p>
+      <w:pPr>
+        <w:pStyle w:val="Code"/>
+      </w:pPr>
+      <w:r>
+        <w:rPr>
+          <w:rFonts w:hint="eastAsia"/>
+        </w:rPr>
+        <w:t>row = user.first()</w:t>
+      </w:r>
+      <w:r>
+        <w:rPr>
+          <w:rFonts w:hint="eastAsia"/>
+        </w:rPr>
+        <w:t xml:space="preserve"> # get first record, usually to check exists</w:t>
+      </w:r>
+    </w:p>
+    <w:p>
+      <w:pPr>
+        <w:pStyle w:val="Code"/>
+        <w:ind w:firstLine="720"/>
+      </w:pPr>
+      <w:r>
+        <w:rPr>
+          <w:rFonts w:hint="eastAsia"/>
+        </w:rPr>
+        <w:t xml:space="preserve"># row: data type, </w:t>
+      </w:r>
+      <w:r>
+        <w:t>sqlalchemy.engine.Row</w:t>
+      </w:r>
+    </w:p>
+    <w:p>
+      <w:pPr>
+        <w:pStyle w:val="Code"/>
+        <w:ind w:firstLine="720"/>
+      </w:pPr>
+      <w:r>
+        <w:rPr>
+          <w:rFonts w:hint="eastAsia"/>
+        </w:rPr>
+        <w:t># rows: data type, list[Row]</w:t>
+      </w:r>
+    </w:p>
+    <w:p>
+      <w:pPr>
+        <w:pStyle w:val="Code"/>
+        <w:ind w:firstLine="720"/>
+      </w:pPr>
+      <w:r>
+        <w:rPr>
+          <w:rFonts w:hint="eastAsia"/>
+        </w:rPr>
+        <w:t># access field value: row[0], row[</w:t>
+      </w:r>
+      <w:r>
+        <w:t>“</w:t>
+      </w:r>
+      <w:r>
+        <w:rPr>
+          <w:rFonts w:hint="eastAsia"/>
+        </w:rPr>
+        <w:t>username</w:t>
+      </w:r>
+      <w:r>
+        <w:t>”</w:t>
+      </w:r>
+      <w:r>
+        <w:rPr>
+          <w:rFonts w:hint="eastAsia"/>
+        </w:rPr>
+        <w:t xml:space="preserve">], row.username </w:t>
+      </w:r>
+    </w:p>
+    <w:p>
+      <w:pPr>
+        <w:pStyle w:val="Code"/>
+      </w:pPr>
+    </w:p>
+    <w:p>
+      <w:pPr>
+        <w:pStyle w:val="Code"/>
+      </w:pPr>
+      <w:r>
+        <w:rPr>
+          <w:rFonts w:hint="eastAsia"/>
+        </w:rPr>
+        <w:t># convert to dictionary</w:t>
+      </w:r>
+    </w:p>
+    <w:p>
+      <w:pPr>
+        <w:pStyle w:val="Code"/>
+        <w:rPr>
+          <w:rFonts w:hint="eastAsia"/>
+        </w:rPr>
+      </w:pPr>
+      <w:r>
+        <w:rPr>
+          <w:rFonts w:hint="eastAsia"/>
+        </w:rPr>
+        <w:t>row_dict = dict(row._mapping)</w:t>
+      </w:r>
+    </w:p>
+    <w:p>
+      <w:pPr>
+        <w:pStyle w:val="Code"/>
+        <w:rPr>
+          <w:rFonts w:hint="eastAsia"/>
+        </w:rPr>
+      </w:pPr>
+      <w:r>
+        <w:rPr>
+          <w:rFonts w:hint="eastAsia"/>
+        </w:rPr>
+        <w:t>rows_dict =  [dict(row._mapping) for row in rows]</w:t>
+      </w:r>
+    </w:p>
+    <w:p>
+      <w:pPr>
+        <w:rPr>
+          <w:b/>
+          <w:bCs/>
+        </w:rPr>
+      </w:pPr>
+      <w:r>
+        <w:rPr>
+          <w:rFonts w:hint="eastAsia"/>
+          <w:b/>
+          <w:bCs/>
+        </w:rPr>
+        <w:t>Flask ORM</w:t>
+      </w:r>
+    </w:p>
+    <w:p>
+      <w:r>
+        <w:rPr>
+          <w:rFonts w:hint="eastAsia"/>
+        </w:rPr>
+        <w:t>ORM</w:t>
+      </w:r>
+      <w:r>
+        <w:rPr>
+          <w:rFonts w:hint="eastAsia"/>
+        </w:rPr>
+        <w:t>和</w:t>
+      </w:r>
+      <w:r>
+        <w:rPr>
+          <w:rFonts w:hint="eastAsia"/>
+        </w:rPr>
+        <w:t>Core</w:t>
+      </w:r>
+      <w:r>
+        <w:rPr>
+          <w:rFonts w:hint="eastAsia"/>
+        </w:rPr>
+        <w:t>是可以共存的。</w:t>
+      </w:r>
+    </w:p>
+    <w:p>
+      <w:r>
+        <w:rPr>
+          <w:rFonts w:hint="eastAsia"/>
+        </w:rPr>
+        <w:t>ORM</w:t>
+      </w:r>
+      <w:r>
+        <w:rPr>
+          <w:rFonts w:hint="eastAsia"/>
+        </w:rPr>
+        <w:t>创建的</w:t>
+      </w:r>
+      <w:r>
+        <w:rPr>
+          <w:rFonts w:hint="eastAsia"/>
+        </w:rPr>
+        <w:t>class</w:t>
+      </w:r>
+      <w:r>
+        <w:rPr>
+          <w:rFonts w:hint="eastAsia"/>
+        </w:rPr>
+        <w:t>只是对</w:t>
+      </w:r>
+      <w:r>
+        <w:rPr>
+          <w:rFonts w:hint="eastAsia"/>
+        </w:rPr>
+        <w:t>database</w:t>
+      </w:r>
+      <w:r>
+        <w:rPr>
+          <w:rFonts w:hint="eastAsia"/>
+        </w:rPr>
+        <w:t>中的表的映射</w:t>
+      </w:r>
+      <w:r>
+        <w:rPr>
+          <w:rFonts w:hint="eastAsia"/>
+        </w:rPr>
+        <w:t>，本质是</w:t>
+      </w:r>
+      <w:r>
+        <w:rPr>
+          <w:highlight w:val="yellow"/>
+        </w:rPr>
+        <w:t>如果有一张叫</w:t>
+      </w:r>
+      <w:r>
+        <w:rPr>
+          <w:highlight w:val="yellow"/>
+        </w:rPr>
+        <w:t xml:space="preserve"> </w:t>
+      </w:r>
+      <w:r>
+        <w:rPr>
+          <w:rFonts w:hint="eastAsia"/>
+          <w:highlight w:val="yellow"/>
+        </w:rPr>
+        <w:t>class_name</w:t>
+      </w:r>
+      <w:r>
+        <w:rPr>
+          <w:highlight w:val="yellow"/>
+        </w:rPr>
+        <w:t xml:space="preserve"> </w:t>
+      </w:r>
+      <w:r>
+        <w:rPr>
+          <w:highlight w:val="yellow"/>
+        </w:rPr>
+        <w:t>的表，它长这样</w:t>
+      </w:r>
+      <w:r>
+        <w:rPr>
+          <w:rFonts w:hint="eastAsia"/>
+        </w:rPr>
+        <w:t>。</w:t>
+      </w:r>
+    </w:p>
+    <w:p>
+      <w:pPr>
+        <w:pStyle w:val="ListParagraph"/>
+        <w:numPr>
+          <w:ilvl w:val="0"/>
+          <w:numId w:val="3"/>
+        </w:numPr>
+        <w:rPr>
+          <w:rFonts w:hint="eastAsia"/>
+        </w:rPr>
+      </w:pPr>
+      <w:r>
+        <w:rPr>
+          <w:rFonts w:hint="eastAsia"/>
+        </w:rPr>
+        <w:t xml:space="preserve">ORM </w:t>
+      </w:r>
+      <w:r>
+        <w:rPr>
+          <w:rFonts w:hint="eastAsia"/>
+        </w:rPr>
+        <w:t>里有三件事是严格分开的：</w:t>
+      </w:r>
+    </w:p>
+    <w:p>
+      <w:pPr>
+        <w:pStyle w:val="ListParagraph"/>
+        <w:numPr>
+          <w:ilvl w:val="1"/>
+          <w:numId w:val="3"/>
+        </w:numPr>
+        <w:rPr>
+          <w:rFonts w:hint="eastAsia"/>
+        </w:rPr>
+      </w:pPr>
+      <w:r>
+        <w:rPr>
+          <w:rFonts w:hint="eastAsia"/>
+        </w:rPr>
+        <w:t>模型定义（</w:t>
+      </w:r>
+      <w:r>
+        <w:rPr>
+          <w:rFonts w:hint="eastAsia"/>
+        </w:rPr>
+        <w:t xml:space="preserve">schema </w:t>
+      </w:r>
+      <w:r>
+        <w:rPr>
+          <w:rFonts w:hint="eastAsia"/>
+        </w:rPr>
+        <w:t>描述）</w:t>
+      </w:r>
+      <w:r>
+        <w:rPr>
+          <w:rFonts w:hint="eastAsia"/>
+        </w:rPr>
+        <w:t>，即建</w:t>
+      </w:r>
+      <w:r>
+        <w:rPr>
+          <w:rFonts w:hint="eastAsia"/>
+        </w:rPr>
+        <w:t>class</w:t>
+      </w:r>
+    </w:p>
+    <w:p>
+      <w:pPr>
+        <w:pStyle w:val="ListParagraph"/>
+        <w:numPr>
+          <w:ilvl w:val="1"/>
+          <w:numId w:val="3"/>
+        </w:numPr>
+        <w:rPr>
+          <w:rFonts w:hint="eastAsia"/>
+        </w:rPr>
+      </w:pPr>
+      <w:r>
+        <w:rPr>
+          <w:rFonts w:hint="eastAsia"/>
+        </w:rPr>
+        <w:t>数据库连接</w:t>
+      </w:r>
+    </w:p>
+    <w:p>
+      <w:pPr>
+        <w:pStyle w:val="ListParagraph"/>
+        <w:numPr>
+          <w:ilvl w:val="1"/>
+          <w:numId w:val="3"/>
+        </w:numPr>
+        <w:rPr>
+          <w:rFonts w:hint="eastAsia"/>
+        </w:rPr>
+      </w:pPr>
+      <w:r>
+        <w:rPr>
+          <w:rFonts w:hint="eastAsia"/>
+        </w:rPr>
+        <w:t>建表</w:t>
+      </w:r>
+      <w:r>
+        <w:rPr>
+          <w:rFonts w:hint="eastAsia"/>
+        </w:rPr>
+        <w:t xml:space="preserve"> / </w:t>
+      </w:r>
+      <w:r>
+        <w:rPr>
+          <w:rFonts w:hint="eastAsia"/>
+        </w:rPr>
+        <w:t>迁移（</w:t>
+      </w:r>
+      <w:r>
+        <w:rPr>
+          <w:rFonts w:hint="eastAsia"/>
+        </w:rPr>
+        <w:t xml:space="preserve">DDL </w:t>
+      </w:r>
+      <w:r>
+        <w:rPr>
+          <w:rFonts w:hint="eastAsia"/>
+        </w:rPr>
+        <w:t>操作）</w:t>
+      </w:r>
+    </w:p>
+    <w:p>
+      <w:pPr>
+        <w:pStyle w:val="ListParagraph"/>
+        <w:numPr>
+          <w:ilvl w:val="0"/>
+          <w:numId w:val="3"/>
+        </w:numPr>
+      </w:pPr>
+      <w:r>
+        <w:rPr>
+          <w:rFonts w:hint="eastAsia"/>
+        </w:rPr>
+        <w:t>比如我完全可以用</w:t>
+      </w:r>
+      <w:r>
+        <w:rPr>
+          <w:rFonts w:hint="eastAsia"/>
+        </w:rPr>
+        <w:t>core</w:t>
+      </w:r>
+      <w:r>
+        <w:rPr>
+          <w:rFonts w:hint="eastAsia"/>
+        </w:rPr>
+        <w:t>（</w:t>
+      </w:r>
+      <w:r>
+        <w:rPr>
+          <w:rFonts w:hint="eastAsia"/>
+        </w:rPr>
+        <w:t>SQL</w:t>
+      </w:r>
+      <w:r>
+        <w:rPr>
+          <w:rFonts w:hint="eastAsia"/>
+        </w:rPr>
+        <w:t>语句</w:t>
+      </w:r>
+      <w:r>
+        <w:rPr>
+          <w:rFonts w:hint="eastAsia"/>
+        </w:rPr>
+        <w:t>create table</w:t>
+      </w:r>
+      <w:r>
+        <w:rPr>
+          <w:rFonts w:hint="eastAsia"/>
+        </w:rPr>
+        <w:t>）建一张</w:t>
+      </w:r>
+      <w:r>
+        <w:rPr>
+          <w:rFonts w:hint="eastAsia"/>
+          <w:shd w:val="pct15" w:color="auto" w:fill="FFFFFF"/>
+        </w:rPr>
+        <w:t>user</w:t>
+      </w:r>
+      <w:r>
+        <w:rPr>
+          <w:rFonts w:hint="eastAsia"/>
+        </w:rPr>
+        <w:t>表，然后按</w:t>
+      </w:r>
+      <w:r>
+        <w:rPr>
+          <w:rFonts w:hint="eastAsia"/>
+        </w:rPr>
+        <w:t>ORM</w:t>
+      </w:r>
+      <w:r>
+        <w:rPr>
+          <w:rFonts w:hint="eastAsia"/>
+        </w:rPr>
+        <w:t>写法创建一个</w:t>
+      </w:r>
+      <w:r>
+        <w:rPr>
+          <w:rFonts w:hint="eastAsia"/>
+          <w:shd w:val="pct15" w:color="auto" w:fill="FFFFFF"/>
+        </w:rPr>
+        <w:t>User</w:t>
+      </w:r>
+      <w:r>
+        <w:rPr>
+          <w:rFonts w:hint="eastAsia"/>
+        </w:rPr>
+        <w:t>类来对应这张表</w:t>
+      </w:r>
+      <w:r>
+        <w:rPr>
+          <w:rFonts w:hint="eastAsia"/>
+        </w:rPr>
+        <w:t>，并通过这个</w:t>
+      </w:r>
+      <w:r>
+        <w:rPr>
+          <w:rFonts w:hint="eastAsia"/>
+          <w:shd w:val="pct15" w:color="auto" w:fill="FFFFFF"/>
+        </w:rPr>
+        <w:t>User</w:t>
+      </w:r>
+      <w:r>
+        <w:rPr>
+          <w:rFonts w:hint="eastAsia"/>
+        </w:rPr>
+        <w:t>类来操作这张表</w:t>
+      </w:r>
+      <w:r>
+        <w:rPr>
+          <w:rFonts w:hint="eastAsia"/>
+        </w:rPr>
+        <w:t>。</w:t>
+      </w:r>
+    </w:p>
+    <w:p>
+      <w:pPr>
+        <w:pStyle w:val="ListParagraph"/>
+        <w:numPr>
+          <w:ilvl w:val="1"/>
+          <w:numId w:val="3"/>
+        </w:numPr>
+      </w:pPr>
+      <w:r>
+        <w:rPr>
+          <w:rFonts w:hint="eastAsia"/>
+        </w:rPr>
+        <w:t>前提是，</w:t>
+      </w:r>
+      <w:r>
+        <w:rPr>
+          <w:rFonts w:hint="eastAsia"/>
+        </w:rPr>
+        <w:t>ORM</w:t>
+      </w:r>
+      <w:r>
+        <w:rPr>
+          <w:rFonts w:hint="eastAsia"/>
+        </w:rPr>
+        <w:t>写的类（想象</w:t>
+      </w:r>
+      <w:r>
+        <w:rPr>
+          <w:rFonts w:hint="eastAsia"/>
+        </w:rPr>
+        <w:t>python</w:t>
+      </w:r>
+      <w:r>
+        <w:rPr>
+          <w:rFonts w:hint="eastAsia"/>
+        </w:rPr>
+        <w:t>里定义了表的</w:t>
+      </w:r>
+      <w:r>
+        <w:rPr>
+          <w:rFonts w:hint="eastAsia"/>
+        </w:rPr>
+        <w:t>schema</w:t>
+      </w:r>
+      <w:r>
+        <w:rPr>
+          <w:rFonts w:hint="eastAsia"/>
+        </w:rPr>
+        <w:t>）要和这张表（已经存在）实际的</w:t>
+      </w:r>
+      <w:r>
+        <w:rPr>
+          <w:rFonts w:hint="eastAsia"/>
+        </w:rPr>
+        <w:t>schema</w:t>
+      </w:r>
+      <w:r>
+        <w:rPr>
+          <w:rFonts w:hint="eastAsia"/>
+        </w:rPr>
+        <w:t>不冲突。</w:t>
+      </w:r>
+    </w:p>
+    <w:p>
+      <w:pPr>
+        <w:pStyle w:val="ListParagraph"/>
+        <w:numPr>
+          <w:ilvl w:val="0"/>
+          <w:numId w:val="3"/>
+        </w:numPr>
+      </w:pPr>
+      <w:r>
+        <w:rPr>
+          <w:rFonts w:hint="eastAsia"/>
+        </w:rPr>
+        <w:t>也可以直接使用</w:t>
+      </w:r>
+      <w:r>
+        <w:rPr>
+          <w:rFonts w:hint="eastAsia"/>
+        </w:rPr>
+        <w:t>ORM</w:t>
+      </w:r>
+      <w:r>
+        <w:rPr>
+          <w:rFonts w:hint="eastAsia"/>
+        </w:rPr>
+        <w:t>创建的类来创建该表（不烧脑）。在</w:t>
+      </w:r>
+      <w:r>
+        <w:rPr>
+          <w:rFonts w:hint="eastAsia"/>
+        </w:rPr>
+        <w:t>terminal</w:t>
+      </w:r>
+      <w:r>
+        <w:rPr>
+          <w:rFonts w:hint="eastAsia"/>
+        </w:rPr>
+        <w:t>里运行</w:t>
+      </w:r>
+    </w:p>
+    <w:p>
+      <w:pPr>
+        <w:pStyle w:val="Code"/>
+        <w:rPr>
+          <w:shd w:val="pct15" w:color="auto" w:fill="FFFFFF"/>
+        </w:rPr>
+      </w:pPr>
+      <w:r>
+        <w:rPr>
+          <w:rFonts w:hint="eastAsia"/>
+          <w:shd w:val="pct15" w:color="auto" w:fill="FFFFFF"/>
+        </w:rPr>
+        <w:t xml:space="preserve">from </w:t>
+      </w:r>
+      <w:r>
+        <w:rPr>
+          <w:shd w:val="pct15" w:color="auto" w:fill="FFFFFF"/>
+        </w:rPr>
+        <w:t>flask_sqlalchemy import SQLAlchemy</w:t>
+      </w:r>
+    </w:p>
+    <w:p>
+      <w:pPr>
+        <w:pStyle w:val="Code"/>
+        <w:rPr>
+          <w:shd w:val="pct15" w:color="auto" w:fill="FFFFFF"/>
+        </w:rPr>
+      </w:pPr>
+      <w:r>
+        <w:rPr>
+          <w:shd w:val="pct15" w:color="auto" w:fill="FFFFFF"/>
+        </w:rPr>
+        <w:t>db = SQLAlchemy()</w:t>
+      </w:r>
+    </w:p>
+    <w:p>
+      <w:pPr>
+        <w:pStyle w:val="Code"/>
+        <w:rPr>
+          <w:shd w:val="pct15" w:color="auto" w:fill="FFFFFF"/>
+        </w:rPr>
+      </w:pPr>
+      <w:r>
+        <w:rPr>
+          <w:rFonts w:hint="eastAsia"/>
+          <w:shd w:val="pct15" w:color="auto" w:fill="FFFFFF"/>
+        </w:rPr>
+        <w:t>db.</w:t>
+      </w:r>
+      <w:r>
+        <w:rPr>
+          <w:shd w:val="pct15" w:color="auto" w:fill="FFFFFF"/>
+        </w:rPr>
+        <w:t xml:space="preserve"> </w:t>
+      </w:r>
+      <w:r>
+        <w:rPr>
+          <w:shd w:val="pct15" w:color="auto" w:fill="FFFFFF"/>
+        </w:rPr>
+        <w:t>create_all()</w:t>
+      </w:r>
+      <w:r>
+        <w:rPr>
+          <w:rFonts w:hint="eastAsia"/>
+          <w:shd w:val="pct15" w:color="auto" w:fill="FFFFFF"/>
+        </w:rPr>
+        <w:t xml:space="preserve">  # </w:t>
+      </w:r>
+      <w:r>
+        <w:rPr>
+          <w:shd w:val="pct15" w:color="auto" w:fill="FFFFFF"/>
+        </w:rPr>
+        <w:t>读取所有</w:t>
+      </w:r>
+      <w:r>
+        <w:rPr>
+          <w:shd w:val="pct15" w:color="auto" w:fill="FFFFFF"/>
+        </w:rPr>
+        <w:t xml:space="preserve"> db.Model </w:t>
+      </w:r>
+      <w:r>
+        <w:rPr>
+          <w:shd w:val="pct15" w:color="auto" w:fill="FFFFFF"/>
+        </w:rPr>
+        <w:t>子类</w:t>
+      </w:r>
+      <w:r>
+        <w:rPr>
+          <w:rFonts w:hint="eastAsia"/>
+          <w:shd w:val="pct15" w:color="auto" w:fill="FFFFFF"/>
+        </w:rPr>
+        <w:t>，生成对应的表</w:t>
+      </w:r>
+      <w:r>
+        <w:rPr>
+          <w:rFonts w:hint="eastAsia"/>
+          <w:shd w:val="pct15" w:color="auto" w:fill="FFFFFF"/>
+        </w:rPr>
+        <w:t>（即按照</w:t>
+      </w:r>
+      <w:r>
+        <w:rPr>
+          <w:rFonts w:hint="eastAsia"/>
+          <w:shd w:val="pct15" w:color="auto" w:fill="FFFFFF"/>
+        </w:rPr>
+        <w:t>schema</w:t>
+      </w:r>
+      <w:r>
+        <w:rPr>
+          <w:rFonts w:hint="eastAsia"/>
+          <w:shd w:val="pct15" w:color="auto" w:fill="FFFFFF"/>
+        </w:rPr>
+        <w:t>生成表）</w:t>
+      </w:r>
+    </w:p>
+    <w:p>
+      <w:pPr>
+        <w:pStyle w:val="Code"/>
+        <w:rPr>
+          <w:shd w:val="pct15" w:color="auto" w:fill="FFFFFF"/>
+        </w:rPr>
+      </w:pPr>
+      <w:r>
+        <w:rPr>
+          <w:rFonts w:hint="eastAsia"/>
+          <w:shd w:val="pct15" w:color="auto" w:fill="FFFFFF"/>
+        </w:rPr>
+        <w:t xml:space="preserve"># </w:t>
+      </w:r>
+      <w:r>
+        <w:rPr>
+          <w:rFonts w:hint="eastAsia"/>
+          <w:shd w:val="pct15" w:color="auto" w:fill="FFFFFF"/>
+        </w:rPr>
+        <w:t>只会在</w:t>
+      </w:r>
+      <w:r>
+        <w:rPr>
+          <w:rFonts w:hint="eastAsia"/>
+          <w:shd w:val="pct15" w:color="auto" w:fill="FFFFFF"/>
+        </w:rPr>
+        <w:t>terminal</w:t>
+      </w:r>
+      <w:r>
+        <w:rPr>
+          <w:rFonts w:hint="eastAsia"/>
+          <w:shd w:val="pct15" w:color="auto" w:fill="FFFFFF"/>
+        </w:rPr>
+        <w:t>里做，不会写在</w:t>
+      </w:r>
+      <w:r>
+        <w:rPr>
+          <w:rFonts w:hint="eastAsia"/>
+          <w:shd w:val="pct15" w:color="auto" w:fill="FFFFFF"/>
+        </w:rPr>
+        <w:t>project</w:t>
+      </w:r>
+      <w:r>
+        <w:rPr>
+          <w:rFonts w:hint="eastAsia"/>
+          <w:shd w:val="pct15" w:color="auto" w:fill="FFFFFF"/>
+        </w:rPr>
+        <w:t>的</w:t>
+      </w:r>
+      <w:r>
+        <w:rPr>
+          <w:rFonts w:hint="eastAsia"/>
+          <w:shd w:val="pct15" w:color="auto" w:fill="FFFFFF"/>
+        </w:rPr>
+        <w:t>script</w:t>
+      </w:r>
+      <w:r>
+        <w:rPr>
+          <w:rFonts w:hint="eastAsia"/>
+          <w:shd w:val="pct15" w:color="auto" w:fill="FFFFFF"/>
+        </w:rPr>
+        <w:t>里，否则每次</w:t>
+      </w:r>
+      <w:r>
+        <w:rPr>
+          <w:rFonts w:hint="eastAsia"/>
+          <w:shd w:val="pct15" w:color="auto" w:fill="FFFFFF"/>
+        </w:rPr>
+        <w:t>run project</w:t>
+      </w:r>
+      <w:r>
+        <w:rPr>
+          <w:rFonts w:hint="eastAsia"/>
+          <w:shd w:val="pct15" w:color="auto" w:fill="FFFFFF"/>
+        </w:rPr>
+        <w:t>都会重新建表（如果表不存在）</w:t>
+      </w:r>
+    </w:p>
+    <w:p>
+      <w:pPr>
+        <w:pStyle w:val="Code"/>
+        <w:rPr>
+          <w:rFonts w:hint="eastAsia"/>
+          <w:shd w:val="pct15" w:color="auto" w:fill="FFFFFF"/>
+        </w:rPr>
+      </w:pPr>
+    </w:p>
+    <w:p>
+      <w:pPr>
+        <w:pStyle w:val="Code"/>
+        <w:rPr>
+          <w:rFonts w:hint="eastAsia"/>
+        </w:rPr>
+      </w:pPr>
+      <w:r>
+        <w:rPr>
+          <w:rFonts w:hint="eastAsia"/>
+        </w:rPr>
+        <w:t xml:space="preserve">db.drop_all # </w:t>
+      </w:r>
+      <w:r>
+        <w:rPr>
+          <w:rFonts w:hint="eastAsia"/>
+        </w:rPr>
+        <w:t>删除所有表及数据</w:t>
+      </w:r>
+    </w:p>
+    <w:p/>
+    <w:p/>
+    <w:p/>
     <w:p/>
     <w:p/>
     <w:sectPr>
@@ -1042,6 +3911,118 @@
 <file path=word/numbering.xml><?xml version="1.0" encoding="utf-8"?>
 <w:numbering xmlns:wpc="http://schemas.microsoft.com/office/word/2010/wordprocessingCanvas" xmlns:cx="http://schemas.microsoft.com/office/drawing/2014/chartex" xmlns:cx1="http://schemas.microsoft.com/office/drawing/2015/9/8/chartex" xmlns:cx2="http://schemas.microsoft.com/office/drawing/2015/10/21/chartex" xmlns:cx3="http://schemas.microsoft.com/office/drawing/2016/5/9/chartex" xmlns:cx4="http://schemas.microsoft.com/office/drawing/2016/5/10/chartex" xmlns:cx5="http://schemas.microsoft.com/office/drawing/2016/5/11/chartex" xmlns:cx6="http://schemas.microsoft.com/office/drawing/2016/5/12/chartex" xmlns:cx7="http://schemas.microsoft.com/office/drawing/2016/5/13/chartex" xmlns:cx8="http://schemas.microsoft.com/office/drawing/2016/5/14/chartex" xmlns:mc="http://schemas.openxmlformats.org/markup-compatibility/2006" xmlns:aink="http://schemas.microsoft.com/office/drawing/2016/ink" xmlns:am3d="http://schemas.microsoft.com/office/drawing/2017/model3d" xmlns:o="urn:schemas-microsoft-com:office:office" xmlns:oel="http://schemas.microsoft.com/office/2019/extlst" xmlns:r="http://schemas.openxmlformats.org/officeDocument/2006/relationships" xmlns:m="http://schemas.openxmlformats.org/officeDocument/2006/math" xmlns:v="urn:schemas-microsoft-com:vml" xmlns:wp14="http://schemas.microsoft.com/office/word/2010/wordprocessingDrawing" xmlns:wp="http://schemas.openxmlformats.org/drawingml/2006/wordprocessingDrawing" xmlns:w10="urn:schemas-microsoft-com:office:word" xmlns:w="http://schemas.openxmlformats.org/wordprocessingml/2006/main" xmlns:w14="http://schemas.microsoft.com/office/word/2010/wordml" xmlns:w15="http://schemas.microsoft.com/office/word/2012/wordml" xmlns:w16cex="http://schemas.microsoft.com/office/word/2018/wordml/cex" xmlns:w16cid="http://schemas.microsoft.com/office/word/2016/wordml/cid" xmlns:w16="http://schemas.microsoft.com/office/word/2018/wordml" xmlns:w16du="http://schemas.microsoft.com/office/word/2023/wordml/word16du" xmlns:w16sdtdh="http://schemas.microsoft.com/office/word/2020/wordml/sdtdatahash" xmlns:w16sdtfl="http://schemas.microsoft.com/office/word/2024/wordml/sdtformatlock" xmlns:w16se="http://schemas.microsoft.com/office/word/2015/wordml/symex" xmlns:wpg="http://schemas.microsoft.com/office/word/2010/wordprocessingGroup" xmlns:wpi="http://schemas.microsoft.com/office/word/2010/wordprocessingInk" xmlns:wne="http://schemas.microsoft.com/office/word/2006/wordml" xmlns:wps="http://schemas.microsoft.com/office/word/2010/wordprocessingShape" mc:Ignorable="w14 w15 w16se w16cid w16 w16cex w16sdtdh w16sdtfl w16du wp14">
   <w:abstractNum w:abstractNumId="0" w15:restartNumberingAfterBreak="0">
+    <w:nsid w:val="067742F8"/>
+    <w:multiLevelType w:val="hybridMultilevel"/>
+    <w:tmpl w:val="849E2D88"/>
+    <w:lvl w:ilvl="0" w:tplc="B88A3D7E">
+      <w:numFmt w:val="bullet"/>
+      <w:lvlText w:val="-"/>
+      <w:lvlJc w:val="left"/>
+      <w:pPr>
+        <w:ind w:left="720" w:hanging="360"/>
+      </w:pPr>
+      <w:rPr>
+        <w:rFonts w:ascii="Aptos" w:eastAsiaTheme="minorEastAsia" w:hAnsi="Aptos" w:cstheme="minorBidi" w:hint="default"/>
+      </w:rPr>
+    </w:lvl>
+    <w:lvl w:ilvl="1" w:tplc="04090003">
+      <w:start w:val="1"/>
+      <w:numFmt w:val="bullet"/>
+      <w:lvlText w:val="o"/>
+      <w:lvlJc w:val="left"/>
+      <w:pPr>
+        <w:ind w:left="1440" w:hanging="360"/>
+      </w:pPr>
+      <w:rPr>
+        <w:rFonts w:ascii="Courier New" w:hAnsi="Courier New" w:cs="Courier New" w:hint="default"/>
+      </w:rPr>
+    </w:lvl>
+    <w:lvl w:ilvl="2" w:tplc="04090005" w:tentative="1">
+      <w:start w:val="1"/>
+      <w:numFmt w:val="bullet"/>
+      <w:lvlText w:val=""/>
+      <w:lvlJc w:val="left"/>
+      <w:pPr>
+        <w:ind w:left="2160" w:hanging="360"/>
+      </w:pPr>
+      <w:rPr>
+        <w:rFonts w:ascii="Wingdings" w:hAnsi="Wingdings" w:hint="default"/>
+      </w:rPr>
+    </w:lvl>
+    <w:lvl w:ilvl="3" w:tplc="04090001" w:tentative="1">
+      <w:start w:val="1"/>
+      <w:numFmt w:val="bullet"/>
+      <w:lvlText w:val=""/>
+      <w:lvlJc w:val="left"/>
+      <w:pPr>
+        <w:ind w:left="2880" w:hanging="360"/>
+      </w:pPr>
+      <w:rPr>
+        <w:rFonts w:ascii="Symbol" w:hAnsi="Symbol" w:hint="default"/>
+      </w:rPr>
+    </w:lvl>
+    <w:lvl w:ilvl="4" w:tplc="04090003" w:tentative="1">
+      <w:start w:val="1"/>
+      <w:numFmt w:val="bullet"/>
+      <w:lvlText w:val="o"/>
+      <w:lvlJc w:val="left"/>
+      <w:pPr>
+        <w:ind w:left="3600" w:hanging="360"/>
+      </w:pPr>
+      <w:rPr>
+        <w:rFonts w:ascii="Courier New" w:hAnsi="Courier New" w:cs="Courier New" w:hint="default"/>
+      </w:rPr>
+    </w:lvl>
+    <w:lvl w:ilvl="5" w:tplc="04090005" w:tentative="1">
+      <w:start w:val="1"/>
+      <w:numFmt w:val="bullet"/>
+      <w:lvlText w:val=""/>
+      <w:lvlJc w:val="left"/>
+      <w:pPr>
+        <w:ind w:left="4320" w:hanging="360"/>
+      </w:pPr>
+      <w:rPr>
+        <w:rFonts w:ascii="Wingdings" w:hAnsi="Wingdings" w:hint="default"/>
+      </w:rPr>
+    </w:lvl>
+    <w:lvl w:ilvl="6" w:tplc="04090001" w:tentative="1">
+      <w:start w:val="1"/>
+      <w:numFmt w:val="bullet"/>
+      <w:lvlText w:val=""/>
+      <w:lvlJc w:val="left"/>
+      <w:pPr>
+        <w:ind w:left="5040" w:hanging="360"/>
+      </w:pPr>
+      <w:rPr>
+        <w:rFonts w:ascii="Symbol" w:hAnsi="Symbol" w:hint="default"/>
+      </w:rPr>
+    </w:lvl>
+    <w:lvl w:ilvl="7" w:tplc="04090003" w:tentative="1">
+      <w:start w:val="1"/>
+      <w:numFmt w:val="bullet"/>
+      <w:lvlText w:val="o"/>
+      <w:lvlJc w:val="left"/>
+      <w:pPr>
+        <w:ind w:left="5760" w:hanging="360"/>
+      </w:pPr>
+      <w:rPr>
+        <w:rFonts w:ascii="Courier New" w:hAnsi="Courier New" w:cs="Courier New" w:hint="default"/>
+      </w:rPr>
+    </w:lvl>
+    <w:lvl w:ilvl="8" w:tplc="04090005" w:tentative="1">
+      <w:start w:val="1"/>
+      <w:numFmt w:val="bullet"/>
+      <w:lvlText w:val=""/>
+      <w:lvlJc w:val="left"/>
+      <w:pPr>
+        <w:ind w:left="6480" w:hanging="360"/>
+      </w:pPr>
+      <w:rPr>
+        <w:rFonts w:ascii="Wingdings" w:hAnsi="Wingdings" w:hint="default"/>
+      </w:rPr>
+    </w:lvl>
+  </w:abstractNum>
+  <w:abstractNum w:abstractNumId="1" w15:restartNumberingAfterBreak="0">
     <w:nsid w:val="2DC10C89"/>
     <w:multiLevelType w:val="hybridMultilevel"/>
     <w:tmpl w:val="60700F9A"/>
@@ -1154,7 +4135,7 @@
       </w:rPr>
     </w:lvl>
   </w:abstractNum>
-  <w:abstractNum w:abstractNumId="1" w15:restartNumberingAfterBreak="0">
+  <w:abstractNum w:abstractNumId="2" w15:restartNumberingAfterBreak="0">
     <w:nsid w:val="652744F2"/>
     <w:multiLevelType w:val="hybridMultilevel"/>
     <w:tmpl w:val="A8BA8CDC"/>
@@ -1268,9 +4249,12 @@
     </w:lvl>
   </w:abstractNum>
   <w:num w:numId="1" w16cid:durableId="2120055701">
+    <w:abstractNumId w:val="2"/>
+  </w:num>
+  <w:num w:numId="2" w16cid:durableId="401567031">
     <w:abstractNumId w:val="1"/>
   </w:num>
-  <w:num w:numId="2" w16cid:durableId="401567031">
+  <w:num w:numId="3" w16cid:durableId="1582179535">
     <w:abstractNumId w:val="0"/>
   </w:num>
 </w:numbering>
@@ -1879,7 +4863,6 @@
   <w:style w:type="character" w:default="1" w:styleId="DefaultParagraphFont">
     <w:name w:val="Default Paragraph Font"/>
     <w:uiPriority w:val="1"/>
-    <w:semiHidden/>
     <w:unhideWhenUsed/>
   </w:style>
   <w:style w:type="table" w:default="1" w:styleId="TableNormal">

</xml_diff>

<commit_message>
Account: add defaul image for user, allow users to update their username and email
</commit_message>
<xml_diff>
--- a/Note.docx
+++ b/Note.docx
@@ -1138,6 +1138,7 @@
         </w:rPr>
         <w:t xml:space="preserve">hen execute </w:t>
       </w:r>
+      <w:proofErr w:type="spellStart"/>
       <w:r>
         <w:rPr>
           <w:rFonts w:ascii="Consolas" w:hAnsi="Consolas"/>
@@ -1145,13 +1146,51 @@
           <w:szCs w:val="21"/>
           <w:highlight w:val="lightGray"/>
         </w:rPr>
-        <w:t>app.run()</w:t>
-      </w:r>
-      <w:r>
-        <w:rPr>
-          <w:rFonts w:hint="eastAsia"/>
-        </w:rPr>
-        <w:t xml:space="preserve">, you can see an ip address in your cmd, which is the ip address of your local machine (by default, </w:t>
+        <w:t>app.run</w:t>
+      </w:r>
+      <w:proofErr w:type="spellEnd"/>
+      <w:r>
+        <w:rPr>
+          <w:rFonts w:ascii="Consolas" w:hAnsi="Consolas"/>
+          <w:sz w:val="21"/>
+          <w:szCs w:val="21"/>
+          <w:highlight w:val="lightGray"/>
+        </w:rPr>
+        <w:t>()</w:t>
+      </w:r>
+      <w:r>
+        <w:rPr>
+          <w:rFonts w:hint="eastAsia"/>
+        </w:rPr>
+        <w:t xml:space="preserve">, you can see an ip address in your </w:t>
+      </w:r>
+      <w:proofErr w:type="spellStart"/>
+      <w:r>
+        <w:rPr>
+          <w:rFonts w:hint="eastAsia"/>
+        </w:rPr>
+        <w:t>cmd</w:t>
+      </w:r>
+      <w:proofErr w:type="spellEnd"/>
+      <w:r>
+        <w:rPr>
+          <w:rFonts w:hint="eastAsia"/>
+        </w:rPr>
+        <w:t xml:space="preserve">, which is the </w:t>
+      </w:r>
+      <w:proofErr w:type="spellStart"/>
+      <w:r>
+        <w:rPr>
+          <w:rFonts w:hint="eastAsia"/>
+        </w:rPr>
+        <w:t>ip</w:t>
+      </w:r>
+      <w:proofErr w:type="spellEnd"/>
+      <w:r>
+        <w:rPr>
+          <w:rFonts w:hint="eastAsia"/>
+        </w:rPr>
+        <w:t xml:space="preserve"> address of your local machine (by default, </w:t>
       </w:r>
       <w:hyperlink r:id="rId6" w:history="1">
         <w:r>
@@ -1198,7 +1237,21 @@
         <w:rPr>
           <w:rFonts w:hint="eastAsia"/>
         </w:rPr>
-        <w:t xml:space="preserve">, localhost is the alias of ip address) , which means your machine is serving your flask app. Then you can copy this address to your web browser, to see the developing web page. </w:t>
+        <w:t xml:space="preserve">, localhost is the alias of </w:t>
+      </w:r>
+      <w:proofErr w:type="spellStart"/>
+      <w:r>
+        <w:rPr>
+          <w:rFonts w:hint="eastAsia"/>
+        </w:rPr>
+        <w:t>ip</w:t>
+      </w:r>
+      <w:proofErr w:type="spellEnd"/>
+      <w:r>
+        <w:rPr>
+          <w:rFonts w:hint="eastAsia"/>
+        </w:rPr>
+        <w:t xml:space="preserve"> address) , which means your machine is serving your flask app. Then you can copy this address to your web browser, to see the developing web page. </w:t>
       </w:r>
     </w:p>
     <w:p>
@@ -1311,62 +1364,289 @@
           <w:b/>
           <w:bCs/>
         </w:rPr>
-        <w:t>Package:</w:t>
-      </w:r>
-    </w:p>
-    <w:p>
-      <w:r>
-        <w:rPr>
-          <w:rFonts w:hint="eastAsia"/>
-        </w:rPr>
-        <w:t xml:space="preserve">Create a folder, then create a </w:t>
-      </w:r>
-      <w:r>
-        <w:rPr>
-          <w:rFonts w:hint="eastAsia"/>
+        <w:t>Flask_login</w:t>
+      </w:r>
+    </w:p>
+    <w:p>
+      <w:pPr>
+        <w:pStyle w:val="Code"/>
+      </w:pPr>
+      <w:r>
+        <w:t>from flask_login import login_user, current_user, logout_user, login_required</w:t>
+      </w:r>
+    </w:p>
+    <w:p>
+      <w:pPr>
+        <w:pStyle w:val="Code"/>
+      </w:pPr>
+    </w:p>
+    <w:p>
+      <w:pPr>
+        <w:pStyle w:val="Code"/>
+      </w:pPr>
+      <w:r>
+        <w:t>@app.route("/login", methods=['Get', 'POST'])</w:t>
+      </w:r>
+    </w:p>
+    <w:p>
+      <w:pPr>
+        <w:pStyle w:val="Code"/>
+      </w:pPr>
+      <w:r>
+        <w:t>def login():</w:t>
+      </w:r>
+    </w:p>
+    <w:p>
+      <w:pPr>
+        <w:pStyle w:val="Code"/>
+      </w:pPr>
+      <w:r>
+        <w:t xml:space="preserve">    if current_user.is_authenticated:</w:t>
+      </w:r>
+    </w:p>
+    <w:p>
+      <w:pPr>
+        <w:pStyle w:val="Code"/>
+      </w:pPr>
+      <w:r>
+        <w:t xml:space="preserve">        return redirect(url_for('home'))</w:t>
+      </w:r>
+    </w:p>
+    <w:p>
+      <w:pPr>
+        <w:pStyle w:val="Code"/>
+        <w:ind w:firstLine="720"/>
+        <w:rPr>
+          <w:rFonts w:hint="eastAsia"/>
+        </w:rPr>
+      </w:pPr>
+      <w:r>
+        <w:t>…</w:t>
+      </w:r>
+    </w:p>
+    <w:p>
+      <w:pPr>
+        <w:pStyle w:val="Code"/>
+      </w:pPr>
+      <w:r>
+        <w:t xml:space="preserve">        user = User.query.filter_by(email=form.email.data).first() </w:t>
+      </w:r>
+    </w:p>
+    <w:p>
+      <w:pPr>
+        <w:pStyle w:val="Code"/>
+      </w:pPr>
+      <w:r>
+        <w:lastRenderedPageBreak/>
+        <w:t xml:space="preserve">            login_user(user, remember=form.remember.data)</w:t>
+      </w:r>
+    </w:p>
+    <w:p>
+      <w:pPr>
+        <w:pStyle w:val="Code"/>
+        <w:rPr>
+          <w:rFonts w:hint="eastAsia"/>
+        </w:rPr>
+      </w:pPr>
+      <w:r>
+        <w:t xml:space="preserve">            </w:t>
+      </w:r>
+      <w:r>
+        <w:t>…</w:t>
+      </w:r>
+    </w:p>
+    <w:p>
+      <w:pPr>
+        <w:pStyle w:val="Code"/>
+      </w:pPr>
+    </w:p>
+    <w:p>
+      <w:pPr>
+        <w:pStyle w:val="Code"/>
+      </w:pPr>
+      <w:r>
+        <w:t>@app.route("/logout")</w:t>
+      </w:r>
+    </w:p>
+    <w:p>
+      <w:pPr>
+        <w:pStyle w:val="Code"/>
+      </w:pPr>
+      <w:r>
+        <w:t>def logout():</w:t>
+      </w:r>
+    </w:p>
+    <w:p>
+      <w:pPr>
+        <w:pStyle w:val="Code"/>
+      </w:pPr>
+      <w:r>
+        <w:t xml:space="preserve">    logout_user()</w:t>
+      </w:r>
+    </w:p>
+    <w:p>
+      <w:pPr>
+        <w:pStyle w:val="Code"/>
+      </w:pPr>
+      <w:r>
+        <w:t xml:space="preserve">    return redirect(url_for('home'))</w:t>
+      </w:r>
+    </w:p>
+    <w:p>
+      <w:pPr>
+        <w:pStyle w:val="Code"/>
+      </w:pPr>
+    </w:p>
+    <w:p>
+      <w:pPr>
+        <w:pStyle w:val="Code"/>
+      </w:pPr>
+      <w:r>
+        <w:t>@app.route("/account", methods=['GET', 'POST'])</w:t>
+      </w:r>
+    </w:p>
+    <w:p>
+      <w:pPr>
+        <w:pStyle w:val="Code"/>
+      </w:pPr>
+      <w:r>
+        <w:t>@login_required  # you have to login to access this page</w:t>
+      </w:r>
+    </w:p>
+    <w:p>
+      <w:pPr>
+        <w:pStyle w:val="Code"/>
+      </w:pPr>
+      <w:r>
+        <w:t>def account():</w:t>
+      </w:r>
+    </w:p>
+    <w:p>
+      <w:pPr>
+        <w:pStyle w:val="Code"/>
+      </w:pPr>
+      <w:r>
+        <w:t xml:space="preserve">    form = UpdateAccountForm()</w:t>
+      </w:r>
+    </w:p>
+    <w:p>
+      <w:pPr>
+        <w:pStyle w:val="Code"/>
+      </w:pPr>
+      <w:r>
+        <w:t xml:space="preserve">    if form.validate_on_submit</w:t>
+      </w:r>
+      <w:r>
+        <w:rPr>
+          <w:rFonts w:hint="eastAsia"/>
+        </w:rPr>
+        <w:t>()</w:t>
+      </w:r>
+      <w:r>
+        <w:t>:</w:t>
+      </w:r>
+    </w:p>
+    <w:p>
+      <w:pPr>
+        <w:pStyle w:val="Code"/>
+      </w:pPr>
+      <w:r>
+        <w:t xml:space="preserve">        current_user.username = form.username.data </w:t>
+      </w:r>
+    </w:p>
+    <w:p>
+      <w:pPr>
+        <w:pStyle w:val="Code"/>
+      </w:pPr>
+      <w:r>
+        <w:t xml:space="preserve">        current_user.email = form.email.data </w:t>
+      </w:r>
+    </w:p>
+    <w:p>
+      <w:pPr>
+        <w:pStyle w:val="Code"/>
+      </w:pPr>
+      <w:r>
+        <w:t xml:space="preserve">        db.session.commit()</w:t>
+      </w:r>
+    </w:p>
+    <w:p>
+      <w:pPr>
+        <w:pStyle w:val="Code"/>
+        <w:rPr>
+          <w:rFonts w:hint="eastAsia"/>
+        </w:rPr>
+      </w:pPr>
+      <w:r>
+        <w:t xml:space="preserve">        </w:t>
+      </w:r>
+      <w:r>
+        <w:t>…</w:t>
+      </w:r>
+    </w:p>
+    <w:p>
+      <w:pPr>
+        <w:pStyle w:val="Code"/>
+      </w:pPr>
+      <w:r>
+        <w:t xml:space="preserve">    elif request.method == 'GET':</w:t>
+      </w:r>
+    </w:p>
+    <w:p>
+      <w:pPr>
+        <w:pStyle w:val="Code"/>
+      </w:pPr>
+      <w:r>
+        <w:t xml:space="preserve">        form.username.data = current_user.username</w:t>
+      </w:r>
+    </w:p>
+    <w:p>
+      <w:pPr>
+        <w:pStyle w:val="Code"/>
+      </w:pPr>
+      <w:r>
+        <w:t xml:space="preserve">        form.email.data = current_user.email </w:t>
+      </w:r>
+    </w:p>
+    <w:p>
+      <w:pPr>
+        <w:pStyle w:val="Code"/>
+        <w:rPr>
+          <w:rFonts w:hint="eastAsia"/>
+        </w:rPr>
+      </w:pPr>
+      <w:r>
+        <w:t xml:space="preserve">    </w:t>
+      </w:r>
+      <w:r>
+        <w:t>…</w:t>
+      </w:r>
+    </w:p>
+    <w:p>
+      <w:r>
+        <w:t xml:space="preserve">current_user is a proxy object representing the </w:t>
+      </w:r>
+      <w:r>
+        <w:t>current</w:t>
+      </w:r>
+      <w:r>
+        <w:t xml:space="preserve"> authenticated user, automatically loaded from your database by Flask-Login.</w:t>
+      </w:r>
+    </w:p>
+    <w:p>
+      <w:pPr>
+        <w:ind w:firstLine="720"/>
+        <w:rPr>
           <w:b/>
           <w:bCs/>
         </w:rPr>
-        <w:t>__init__.py</w:t>
-      </w:r>
-      <w:r>
-        <w:rPr>
-          <w:rFonts w:hint="eastAsia"/>
-        </w:rPr>
-        <w:t xml:space="preserve">, then Python knows this folder is a package. </w:t>
-      </w:r>
-    </w:p>
-    <w:p>
-      <w:r>
-        <w:rPr>
-          <w:rFonts w:hint="eastAsia"/>
-        </w:rPr>
-        <w:t xml:space="preserve">Then the __init__.py file will be where we initialize our application and bring together different </w:t>
-      </w:r>
-      <w:r>
-        <w:t>components</w:t>
-      </w:r>
-      <w:r>
-        <w:rPr>
-          <w:rFonts w:hint="eastAsia"/>
-        </w:rPr>
-        <w:t xml:space="preserve">. </w:t>
-      </w:r>
-    </w:p>
-    <w:p>
-      <w:r>
-        <w:rPr>
-          <w:rFonts w:hint="eastAsia"/>
-        </w:rPr>
-        <w:t xml:space="preserve">The only purpose of the </w:t>
-      </w:r>
-      <w:r>
-        <w:rPr>
-          <w:rFonts w:hint="eastAsia"/>
+      </w:pPr>
+      <w:r>
+        <w:rPr>
           <w:b/>
           <w:bCs/>
         </w:rPr>
-        <w:t>run.py</w:t>
+        <w:t>Y</w:t>
       </w:r>
       <w:r>
         <w:rPr>
@@ -1374,982 +1654,53 @@
           <w:b/>
           <w:bCs/>
         </w:rPr>
-        <w:t xml:space="preserve"> </w:t>
-      </w:r>
-      <w:r>
-        <w:rPr>
-          <w:rFonts w:hint="eastAsia"/>
-        </w:rPr>
-        <w:t>file</w:t>
-      </w:r>
-      <w:r>
-        <w:rPr>
-          <w:rFonts w:hint="eastAsia"/>
-        </w:rPr>
-        <w:t xml:space="preserve">, outside of the folder usually, is to run to application.   </w:t>
-      </w:r>
-    </w:p>
-    <w:p>
-      <w:pPr>
+        <w:t>ou can use current_user to access and update the user</w:t>
+      </w:r>
+      <w:r>
         <w:rPr>
           <w:b/>
           <w:bCs/>
         </w:rPr>
-      </w:pPr>
-      <w:r>
-        <w:rPr>
+        <w:t>’</w:t>
+      </w:r>
+      <w:r>
+        <w:rPr>
+          <w:rFonts w:hint="eastAsia"/>
           <w:b/>
           <w:bCs/>
         </w:rPr>
-        <w:t>SQLAlchemy</w:t>
-      </w:r>
-      <w:r>
-        <w:rPr>
-          <w:rFonts w:hint="eastAsia"/>
+        <w:t xml:space="preserve">s data in database. </w:t>
+      </w:r>
+    </w:p>
+    <w:p>
+      <w:pPr>
+        <w:rPr>
+          <w:rFonts w:hint="eastAsia"/>
+        </w:rPr>
+      </w:pPr>
+    </w:p>
+    <w:p>
+      <w:pPr>
+        <w:rPr>
           <w:b/>
           <w:bCs/>
         </w:rPr>
-        <w:t xml:space="preserve"> Core</w:t>
-      </w:r>
-    </w:p>
-    <w:p>
-      <w:pPr>
-        <w:pStyle w:val="Code"/>
-        <w:rPr>
-          <w:rFonts w:hint="eastAsia"/>
-        </w:rPr>
-      </w:pPr>
-      <w:r>
-        <w:t>from sqlalchemy import create_engine</w:t>
-      </w:r>
-      <w:r>
-        <w:rPr>
-          <w:rFonts w:hint="eastAsia"/>
-        </w:rPr>
-        <w:t>, text</w:t>
-      </w:r>
-    </w:p>
-    <w:p>
-      <w:pPr>
-        <w:pStyle w:val="Code"/>
-      </w:pPr>
-      <w:r>
-        <w:t>engine = create_engine(</w:t>
-      </w:r>
-      <w:r>
-        <w:t>“</w:t>
-      </w:r>
-      <w:r>
-        <w:rPr>
-          <w:rFonts w:hint="eastAsia"/>
-        </w:rPr>
-        <w:t>sqlite://test.db</w:t>
-      </w:r>
-      <w:r>
-        <w:t>”</w:t>
-      </w:r>
-      <w:r>
-        <w:t>, future=True)  # Core</w:t>
-      </w:r>
-    </w:p>
-    <w:p>
-      <w:pPr>
-        <w:pStyle w:val="Code"/>
-      </w:pPr>
-    </w:p>
-    <w:p>
-      <w:pPr>
-        <w:pStyle w:val="Code"/>
-      </w:pPr>
-      <w:r>
-        <w:rPr>
-          <w:rFonts w:hint="eastAsia"/>
-        </w:rPr>
-        <w:lastRenderedPageBreak/>
-        <w:t xml:space="preserve"># Approach 1: manual </w:t>
-      </w:r>
-    </w:p>
-    <w:p>
-      <w:pPr>
-        <w:pStyle w:val="Code"/>
-      </w:pPr>
-      <w:r>
-        <w:rPr>
-          <w:rFonts w:hint="eastAsia"/>
-        </w:rPr>
-        <w:t>conn = engine.connect()</w:t>
-      </w:r>
-    </w:p>
-    <w:p>
-      <w:pPr>
-        <w:pStyle w:val="Code"/>
-      </w:pPr>
-      <w:r>
-        <w:rPr>
-          <w:rFonts w:hint="eastAsia"/>
-        </w:rPr>
-        <w:t>trans = conn.begin()</w:t>
-      </w:r>
-    </w:p>
-    <w:p>
-      <w:pPr>
-        <w:pStyle w:val="Code"/>
-      </w:pPr>
-      <w:r>
-        <w:rPr>
-          <w:rFonts w:hint="eastAsia"/>
-        </w:rPr>
-        <w:t>try:</w:t>
-      </w:r>
-    </w:p>
-    <w:p>
-      <w:pPr>
-        <w:pStyle w:val="Code"/>
-      </w:pPr>
-      <w:r>
-        <w:tab/>
-      </w:r>
-      <w:r>
-        <w:rPr>
-          <w:rFonts w:hint="eastAsia"/>
-        </w:rPr>
-        <w:t>conn.execute(text(sql</w:t>
-      </w:r>
-      <w:r>
-        <w:rPr>
-          <w:rFonts w:hint="eastAsia"/>
-        </w:rPr>
-        <w:t>1</w:t>
-      </w:r>
-      <w:r>
-        <w:rPr>
-          <w:rFonts w:hint="eastAsia"/>
-        </w:rPr>
-        <w:t>), params)</w:t>
-      </w:r>
-      <w:r>
-        <w:rPr>
-          <w:rFonts w:hint="eastAsia"/>
-        </w:rPr>
-        <w:t xml:space="preserve">  # INSERT</w:t>
-      </w:r>
-    </w:p>
-    <w:p>
-      <w:pPr>
-        <w:pStyle w:val="Code"/>
-        <w:rPr>
-          <w:rFonts w:hint="eastAsia"/>
-        </w:rPr>
-      </w:pPr>
-      <w:r>
-        <w:tab/>
-      </w:r>
-      <w:r>
-        <w:rPr>
-          <w:rFonts w:hint="eastAsia"/>
-        </w:rPr>
-        <w:t>conn.execute(text(sql</w:t>
-      </w:r>
-      <w:r>
-        <w:rPr>
-          <w:rFonts w:hint="eastAsia"/>
-        </w:rPr>
-        <w:t>2</w:t>
-      </w:r>
-      <w:r>
-        <w:rPr>
-          <w:rFonts w:hint="eastAsia"/>
-        </w:rPr>
-        <w:t>), params)</w:t>
-      </w:r>
-      <w:r>
-        <w:rPr>
-          <w:rFonts w:hint="eastAsia"/>
-        </w:rPr>
-        <w:t xml:space="preserve">  # UPDATE/DELETE</w:t>
-      </w:r>
-    </w:p>
-    <w:p>
-      <w:pPr>
-        <w:pStyle w:val="Code"/>
-      </w:pPr>
-      <w:r>
-        <w:tab/>
-      </w:r>
-      <w:r>
-        <w:rPr>
-          <w:rFonts w:hint="eastAsia"/>
-        </w:rPr>
-        <w:t>trans.commit()</w:t>
-      </w:r>
-    </w:p>
-    <w:p>
-      <w:pPr>
-        <w:pStyle w:val="Code"/>
-      </w:pPr>
-      <w:r>
-        <w:rPr>
-          <w:rFonts w:hint="eastAsia"/>
-        </w:rPr>
-        <w:t>except:</w:t>
-      </w:r>
-    </w:p>
-    <w:p>
-      <w:pPr>
-        <w:pStyle w:val="Code"/>
-      </w:pPr>
-      <w:r>
-        <w:tab/>
-      </w:r>
-      <w:r>
-        <w:rPr>
-          <w:rFonts w:hint="eastAsia"/>
-        </w:rPr>
-        <w:t>trans.rollback()</w:t>
-      </w:r>
-    </w:p>
-    <w:p>
-      <w:pPr>
-        <w:pStyle w:val="Code"/>
-      </w:pPr>
-      <w:r>
-        <w:tab/>
-      </w:r>
-      <w:r>
-        <w:rPr>
-          <w:rFonts w:hint="eastAsia"/>
-        </w:rPr>
-        <w:t>raise</w:t>
-      </w:r>
-    </w:p>
-    <w:p>
-      <w:pPr>
-        <w:pStyle w:val="Code"/>
-      </w:pPr>
-      <w:r>
-        <w:rPr>
-          <w:rFonts w:hint="eastAsia"/>
-        </w:rPr>
-        <w:t>finally:</w:t>
-      </w:r>
-    </w:p>
-    <w:p>
-      <w:pPr>
-        <w:pStyle w:val="Code"/>
-      </w:pPr>
-      <w:r>
-        <w:tab/>
-      </w:r>
-      <w:r>
-        <w:rPr>
-          <w:rFonts w:hint="eastAsia"/>
-        </w:rPr>
-        <w:t>conn.close()</w:t>
-      </w:r>
-    </w:p>
-    <w:p>
-      <w:pPr>
-        <w:pStyle w:val="Code"/>
-        <w:ind w:left="0"/>
-      </w:pPr>
-      <w:r>
-        <w:rPr>
-          <w:rFonts w:hint="eastAsia"/>
-        </w:rPr>
-        <w:t xml:space="preserve"># </w:t>
-      </w:r>
-      <w:r>
-        <w:rPr>
-          <w:rFonts w:hint="eastAsia"/>
-        </w:rPr>
-        <w:t>解释一下，最原始的方法，实操很少手写。能让你意识到为什么要用</w:t>
-      </w:r>
-      <w:r>
-        <w:rPr>
-          <w:rFonts w:hint="eastAsia"/>
-        </w:rPr>
-        <w:t>with</w:t>
-      </w:r>
-      <w:r>
-        <w:rPr>
-          <w:rFonts w:hint="eastAsia"/>
-        </w:rPr>
-        <w:t>，为什么要有另外两种写法。</w:t>
-      </w:r>
-    </w:p>
-    <w:p>
-      <w:pPr>
-        <w:pStyle w:val="Code"/>
-        <w:ind w:left="0"/>
-        <w:rPr>
-          <w:rFonts w:hint="eastAsia"/>
-        </w:rPr>
-      </w:pPr>
-      <w:r>
-        <w:rPr>
-          <w:rFonts w:hint="eastAsia"/>
-        </w:rPr>
-        <w:t xml:space="preserve"># Approach 1 </w:t>
-      </w:r>
-      <w:r>
-        <w:rPr>
-          <w:rFonts w:hint="eastAsia"/>
-        </w:rPr>
-        <w:t>是手动开启一个</w:t>
-      </w:r>
-      <w:r>
-        <w:rPr>
-          <w:rFonts w:hint="eastAsia"/>
-        </w:rPr>
-        <w:t>transaction</w:t>
-      </w:r>
-      <w:r>
-        <w:rPr>
-          <w:rFonts w:hint="eastAsia"/>
-        </w:rPr>
-        <w:t>（事务）</w:t>
-      </w:r>
-      <w:r>
-        <w:rPr>
-          <w:rFonts w:hint="eastAsia"/>
-        </w:rPr>
-        <w:t>。什么叫事务？（转钱，需要扣除自己账户余额，增加对方账户余额，两个操作都必须成功完成，才算转钱成功）一个事件发生，涉及多个</w:t>
-      </w:r>
-      <w:r>
-        <w:rPr>
-          <w:rFonts w:hint="eastAsia"/>
-        </w:rPr>
-        <w:t>SQL</w:t>
-      </w:r>
-      <w:r>
-        <w:rPr>
-          <w:rFonts w:hint="eastAsia"/>
-        </w:rPr>
-        <w:t>的操作（想象成有好几个</w:t>
-      </w:r>
-      <w:r>
-        <w:rPr>
-          <w:rFonts w:hint="eastAsia"/>
-        </w:rPr>
-        <w:t>sql query</w:t>
-      </w:r>
-      <w:r>
-        <w:rPr>
-          <w:rFonts w:hint="eastAsia"/>
-        </w:rPr>
-        <w:t>，</w:t>
-      </w:r>
-      <w:r>
-        <w:rPr>
-          <w:rFonts w:hint="eastAsia"/>
-        </w:rPr>
-        <w:t>SELECT/INSERT/UPDATE/DELETE</w:t>
-      </w:r>
-      <w:r>
-        <w:rPr>
-          <w:rFonts w:hint="eastAsia"/>
-        </w:rPr>
-        <w:t>），这些操作连续发生、并且全部成功完成，才能算成功。如果中间任何一步出现异常，则全部取消，当没发生（</w:t>
-      </w:r>
-      <w:r>
-        <w:rPr>
-          <w:rFonts w:hint="eastAsia"/>
-        </w:rPr>
-        <w:t>rollback</w:t>
-      </w:r>
-      <w:r>
-        <w:rPr>
-          <w:rFonts w:hint="eastAsia"/>
-        </w:rPr>
-        <w:t>）</w:t>
-      </w:r>
-      <w:r>
-        <w:rPr>
-          <w:rFonts w:hint="eastAsia"/>
-        </w:rPr>
-        <w:t>，这就叫</w:t>
-      </w:r>
+      </w:pPr>
       <w:r>
         <w:rPr>
           <w:rFonts w:hint="eastAsia"/>
           <w:b/>
           <w:bCs/>
         </w:rPr>
-        <w:t>一致性</w:t>
-      </w:r>
-    </w:p>
-    <w:p>
-      <w:pPr>
-        <w:pStyle w:val="Code"/>
-        <w:ind w:left="0"/>
-      </w:pPr>
-      <w:r>
-        <w:rPr>
-          <w:rFonts w:hint="eastAsia"/>
-        </w:rPr>
-        <w:t>.connect()</w:t>
-      </w:r>
-      <w:r>
-        <w:rPr>
-          <w:rFonts w:hint="eastAsia"/>
-        </w:rPr>
-        <w:t>代表建立一个和</w:t>
-      </w:r>
-      <w:r>
-        <w:rPr>
-          <w:rFonts w:hint="eastAsia"/>
-        </w:rPr>
-        <w:t>DB</w:t>
-      </w:r>
-      <w:r>
-        <w:rPr>
-          <w:rFonts w:hint="eastAsia"/>
-        </w:rPr>
-        <w:t>的</w:t>
-      </w:r>
-      <w:r>
-        <w:rPr>
-          <w:rFonts w:hint="eastAsia"/>
-        </w:rPr>
-        <w:t>connection</w:t>
-      </w:r>
-      <w:r>
-        <w:rPr>
-          <w:rFonts w:hint="eastAsia"/>
-        </w:rPr>
-        <w:t>，有这个</w:t>
-      </w:r>
-      <w:r>
-        <w:rPr>
-          <w:rFonts w:hint="eastAsia"/>
-        </w:rPr>
-        <w:t>connection</w:t>
-      </w:r>
-      <w:r>
-        <w:rPr>
-          <w:rFonts w:hint="eastAsia"/>
-        </w:rPr>
-        <w:t>本身就已经可以执行</w:t>
-      </w:r>
-      <w:r>
-        <w:rPr>
-          <w:rFonts w:hint="eastAsia"/>
-        </w:rPr>
-        <w:t>SQL</w:t>
-      </w:r>
-      <w:r>
-        <w:rPr>
-          <w:rFonts w:hint="eastAsia"/>
-        </w:rPr>
-        <w:t>语句了（</w:t>
-      </w:r>
-      <w:r>
-        <w:rPr>
-          <w:rFonts w:hint="eastAsia"/>
-        </w:rPr>
-        <w:t>conn.execute</w:t>
-      </w:r>
-      <w:r>
-        <w:rPr>
-          <w:rFonts w:hint="eastAsia"/>
-        </w:rPr>
-        <w:t>）。</w:t>
-      </w:r>
-    </w:p>
-    <w:p>
-      <w:pPr>
-        <w:pStyle w:val="Code"/>
-        <w:ind w:left="0"/>
-      </w:pPr>
-      <w:r>
-        <w:rPr>
-          <w:rFonts w:hint="eastAsia"/>
-        </w:rPr>
-        <w:t>.begin()</w:t>
-      </w:r>
-      <w:r>
-        <w:rPr>
-          <w:rFonts w:hint="eastAsia"/>
-        </w:rPr>
-        <w:t>代表这个</w:t>
-      </w:r>
-      <w:r>
-        <w:rPr>
-          <w:rFonts w:hint="eastAsia"/>
-        </w:rPr>
-        <w:t>connection</w:t>
-      </w:r>
-      <w:r>
-        <w:rPr>
-          <w:rFonts w:hint="eastAsia"/>
-        </w:rPr>
-        <w:t>不是一般的，是事务型的（开启事务）。</w:t>
-      </w:r>
-    </w:p>
-    <w:p>
-      <w:pPr>
-        <w:pStyle w:val="Code"/>
-        <w:ind w:left="0"/>
-      </w:pPr>
-      <w:r>
-        <w:rPr>
-          <w:rFonts w:hint="eastAsia"/>
-        </w:rPr>
-        <w:t>try</w:t>
-      </w:r>
-      <w:r>
-        <w:rPr>
-          <w:rFonts w:hint="eastAsia"/>
-        </w:rPr>
-        <w:t>尝试执行这几个</w:t>
-      </w:r>
-      <w:r>
-        <w:rPr>
-          <w:rFonts w:hint="eastAsia"/>
-        </w:rPr>
-        <w:t>SQL</w:t>
-      </w:r>
-      <w:r>
-        <w:rPr>
-          <w:rFonts w:hint="eastAsia"/>
-        </w:rPr>
-        <w:t>语句（也可以只有一个，通常多个）</w:t>
-      </w:r>
-    </w:p>
-    <w:p>
-      <w:pPr>
-        <w:pStyle w:val="Code"/>
-        <w:ind w:left="0"/>
-      </w:pPr>
+        <w:t>Package</w:t>
+      </w:r>
       <w:r>
         <w:rPr>
           <w:rFonts w:hint="eastAsia"/>
           <w:b/>
           <w:bCs/>
         </w:rPr>
-        <w:t>.commit()</w:t>
-      </w:r>
-      <w:r>
-        <w:rPr>
-          <w:rFonts w:hint="eastAsia"/>
-        </w:rPr>
-        <w:t>代表把上面的</w:t>
-      </w:r>
-      <w:r>
-        <w:rPr>
-          <w:rFonts w:hint="eastAsia"/>
-        </w:rPr>
-        <w:t>SQL</w:t>
-      </w:r>
-      <w:r>
-        <w:rPr>
-          <w:rFonts w:hint="eastAsia"/>
-        </w:rPr>
-        <w:t>语句执行结果保存到数据库中。比如有个</w:t>
-      </w:r>
-      <w:r>
-        <w:rPr>
-          <w:rFonts w:hint="eastAsia"/>
-        </w:rPr>
-        <w:t>INSERT</w:t>
-      </w:r>
-      <w:r>
-        <w:rPr>
-          <w:rFonts w:hint="eastAsia"/>
-        </w:rPr>
-        <w:t>语句，成功执行了，但是如果没有</w:t>
-      </w:r>
-      <w:r>
-        <w:rPr>
-          <w:rFonts w:hint="eastAsia"/>
-        </w:rPr>
-        <w:t>commit</w:t>
-      </w:r>
-      <w:r>
-        <w:rPr>
-          <w:rFonts w:hint="eastAsia"/>
-        </w:rPr>
-        <w:t>，数据库没有真正保存这次写入，等</w:t>
-      </w:r>
-      <w:r>
-        <w:rPr>
-          <w:rFonts w:hint="eastAsia"/>
-        </w:rPr>
-        <w:t>conn.close()</w:t>
-      </w:r>
-      <w:r>
-        <w:rPr>
-          <w:rFonts w:hint="eastAsia"/>
-        </w:rPr>
-        <w:t>时</w:t>
-      </w:r>
-      <w:r>
-        <w:rPr>
-          <w:rFonts w:hint="eastAsia"/>
-        </w:rPr>
-        <w:t>DB</w:t>
-      </w:r>
-      <w:r>
-        <w:rPr>
-          <w:rFonts w:hint="eastAsia"/>
-        </w:rPr>
-        <w:t>会</w:t>
-      </w:r>
-      <w:r>
-        <w:rPr>
-          <w:rFonts w:hint="eastAsia"/>
-        </w:rPr>
-        <w:t>rollback</w:t>
-      </w:r>
-      <w:r>
-        <w:rPr>
-          <w:rFonts w:hint="eastAsia"/>
-        </w:rPr>
-        <w:t>。你去查时会发现</w:t>
-      </w:r>
-      <w:r>
-        <w:rPr>
-          <w:rFonts w:hint="eastAsia"/>
-        </w:rPr>
-        <w:t>table</w:t>
-      </w:r>
-      <w:r>
-        <w:rPr>
-          <w:rFonts w:hint="eastAsia"/>
-        </w:rPr>
-        <w:t>里没有你想写入的记录。所以</w:t>
-      </w:r>
-      <w:r>
-        <w:rPr>
-          <w:rFonts w:hint="eastAsia"/>
-        </w:rPr>
-        <w:t>commit</w:t>
-      </w:r>
-      <w:r>
-        <w:rPr>
-          <w:rFonts w:hint="eastAsia"/>
-        </w:rPr>
-        <w:t>这一步对于</w:t>
-      </w:r>
-      <w:r>
-        <w:rPr>
-          <w:rFonts w:hint="eastAsia"/>
-        </w:rPr>
-        <w:t>INSERT</w:t>
-      </w:r>
-      <w:r>
-        <w:rPr>
-          <w:rFonts w:hint="eastAsia"/>
-        </w:rPr>
-        <w:t>、</w:t>
-      </w:r>
-      <w:r>
-        <w:rPr>
-          <w:rFonts w:hint="eastAsia"/>
-        </w:rPr>
-        <w:t>UPDATE</w:t>
-      </w:r>
-      <w:r>
-        <w:rPr>
-          <w:rFonts w:hint="eastAsia"/>
-        </w:rPr>
-        <w:t>、</w:t>
-      </w:r>
-      <w:r>
-        <w:rPr>
-          <w:rFonts w:hint="eastAsia"/>
-        </w:rPr>
-        <w:t>DELETE</w:t>
-      </w:r>
-      <w:r>
-        <w:rPr>
-          <w:rFonts w:hint="eastAsia"/>
-        </w:rPr>
-        <w:t>至关重要，但</w:t>
-      </w:r>
-      <w:r>
-        <w:rPr>
-          <w:rFonts w:hint="eastAsia"/>
-        </w:rPr>
-        <w:t>SELECT</w:t>
-      </w:r>
-      <w:r>
-        <w:rPr>
-          <w:rFonts w:hint="eastAsia"/>
-        </w:rPr>
-        <w:t>可以没有</w:t>
-      </w:r>
-      <w:r>
-        <w:rPr>
-          <w:rFonts w:hint="eastAsia"/>
-        </w:rPr>
-        <w:t>commit</w:t>
-      </w:r>
-      <w:r>
-        <w:rPr>
-          <w:rFonts w:hint="eastAsia"/>
-        </w:rPr>
-        <w:t>（因为不用改数据）</w:t>
-      </w:r>
-      <w:r>
-        <w:rPr>
-          <w:rFonts w:hint="eastAsia"/>
-        </w:rPr>
-        <w:t>。</w:t>
-      </w:r>
-      <w:r>
-        <w:rPr>
-          <w:rFonts w:hint="eastAsia"/>
-        </w:rPr>
-        <w:t>commit</w:t>
-      </w:r>
-      <w:r>
-        <w:rPr>
-          <w:rFonts w:hint="eastAsia"/>
-        </w:rPr>
-        <w:t>的机制确保了，连续多个</w:t>
-      </w:r>
-      <w:r>
-        <w:rPr>
-          <w:rFonts w:hint="eastAsia"/>
-        </w:rPr>
-        <w:t>SQL</w:t>
-      </w:r>
-      <w:r>
-        <w:rPr>
-          <w:rFonts w:hint="eastAsia"/>
-        </w:rPr>
-        <w:t>操作必须都成功执行了，才算真正成功（才会让改变提交数据库保存）</w:t>
-      </w:r>
-    </w:p>
-    <w:p>
-      <w:pPr>
-        <w:pStyle w:val="Code"/>
-        <w:ind w:left="0"/>
-      </w:pPr>
-      <w:r>
-        <w:rPr>
-          <w:rFonts w:hint="eastAsia"/>
-        </w:rPr>
-        <w:t>当</w:t>
-      </w:r>
-      <w:r>
-        <w:rPr>
-          <w:rFonts w:hint="eastAsia"/>
-        </w:rPr>
-        <w:t>SQL</w:t>
-      </w:r>
-      <w:r>
-        <w:rPr>
-          <w:rFonts w:hint="eastAsia"/>
-        </w:rPr>
-        <w:t>语句执行中有报错</w:t>
-      </w:r>
-      <w:r>
-        <w:rPr>
-          <w:rFonts w:hint="eastAsia"/>
-        </w:rPr>
-        <w:t>/</w:t>
-      </w:r>
-      <w:r>
-        <w:rPr>
-          <w:rFonts w:hint="eastAsia"/>
-        </w:rPr>
-        <w:t>异常，</w:t>
-      </w:r>
-      <w:r>
-        <w:rPr>
-          <w:rFonts w:hint="eastAsia"/>
-        </w:rPr>
-        <w:t>.rollback()</w:t>
-      </w:r>
-      <w:r>
-        <w:rPr>
-          <w:rFonts w:hint="eastAsia"/>
-        </w:rPr>
-        <w:t>使数据库返回原本状态</w:t>
-      </w:r>
-    </w:p>
-    <w:p>
-      <w:pPr>
-        <w:pStyle w:val="Code"/>
-        <w:ind w:left="0"/>
-        <w:rPr>
-          <w:rFonts w:hint="eastAsia"/>
-        </w:rPr>
-      </w:pPr>
-      <w:r>
-        <w:rPr>
-          <w:rFonts w:hint="eastAsia"/>
-        </w:rPr>
-        <w:t>最后，关闭此次</w:t>
-      </w:r>
-      <w:r>
-        <w:rPr>
-          <w:rFonts w:hint="eastAsia"/>
-        </w:rPr>
-        <w:t>connection</w:t>
-      </w:r>
-    </w:p>
-    <w:p>
-      <w:pPr>
-        <w:pStyle w:val="Code"/>
-        <w:rPr>
-          <w:rFonts w:hint="eastAsia"/>
-        </w:rPr>
-      </w:pPr>
-      <w:r>
-        <w:rPr>
-          <w:rFonts w:hint="eastAsia"/>
-        </w:rPr>
-        <w:t xml:space="preserve"># Approach </w:t>
-      </w:r>
-      <w:r>
-        <w:rPr>
-          <w:rFonts w:hint="eastAsia"/>
-        </w:rPr>
-        <w:t>2</w:t>
-      </w:r>
-      <w:r>
-        <w:rPr>
-          <w:rFonts w:hint="eastAsia"/>
-        </w:rPr>
-        <w:t xml:space="preserve">: </w:t>
-      </w:r>
-      <w:r>
-        <w:rPr>
-          <w:rFonts w:hint="eastAsia"/>
-        </w:rPr>
-        <w:t>connect</w:t>
-      </w:r>
-    </w:p>
-    <w:p>
-      <w:pPr>
-        <w:pStyle w:val="Code"/>
-      </w:pPr>
-      <w:r>
-        <w:t>with engine.</w:t>
-      </w:r>
-      <w:r>
-        <w:rPr>
-          <w:rFonts w:hint="eastAsia"/>
-        </w:rPr>
-        <w:t>connect</w:t>
-      </w:r>
-      <w:r>
-        <w:t>() as conn:</w:t>
-      </w:r>
-    </w:p>
-    <w:p>
-      <w:pPr>
-        <w:pStyle w:val="Code"/>
-        <w:ind w:firstLine="720"/>
-      </w:pPr>
-      <w:r>
-        <w:rPr>
-          <w:rFonts w:hint="eastAsia"/>
-        </w:rPr>
-        <w:lastRenderedPageBreak/>
-        <w:t>result</w:t>
-      </w:r>
-      <w:r>
-        <w:t xml:space="preserve"> = conn.execute(</w:t>
-      </w:r>
-      <w:r>
-        <w:rPr>
-          <w:rFonts w:hint="eastAsia"/>
-        </w:rPr>
-        <w:t>text(</w:t>
-      </w:r>
-      <w:r>
-        <w:t>“</w:t>
-      </w:r>
-      <w:r>
-        <w:rPr>
-          <w:rFonts w:hint="eastAsia"/>
-        </w:rPr>
-        <w:t>SELECT * FROM user WHERE username= :username</w:t>
-      </w:r>
-      <w:r>
-        <w:t>”</w:t>
-      </w:r>
-      <w:r>
-        <w:rPr>
-          <w:rFonts w:hint="eastAsia"/>
-        </w:rPr>
-        <w:t>)</w:t>
-      </w:r>
-      <w:r>
-        <w:t xml:space="preserve">, </w:t>
-      </w:r>
-      <w:r>
-        <w:rPr>
-          <w:rFonts w:hint="eastAsia"/>
-        </w:rPr>
-        <w:t>{</w:t>
-      </w:r>
-      <w:r>
-        <w:t>“</w:t>
-      </w:r>
-      <w:r>
-        <w:rPr>
-          <w:rFonts w:hint="eastAsia"/>
-        </w:rPr>
-        <w:t>username</w:t>
-      </w:r>
-      <w:r>
-        <w:t>”</w:t>
-      </w:r>
-      <w:r>
-        <w:rPr>
-          <w:rFonts w:hint="eastAsia"/>
-        </w:rPr>
-        <w:t>: name}</w:t>
-      </w:r>
-      <w:r>
-        <w:t>)</w:t>
-      </w:r>
-    </w:p>
-    <w:p>
-      <w:pPr>
-        <w:pStyle w:val="Code"/>
-        <w:ind w:left="0"/>
-      </w:pPr>
-      <w:r>
-        <w:rPr>
-          <w:rFonts w:hint="eastAsia"/>
-        </w:rPr>
-        <w:t xml:space="preserve"># Approach 2 </w:t>
-      </w:r>
-      <w:r>
-        <w:rPr>
-          <w:rFonts w:hint="eastAsia"/>
-        </w:rPr>
-        <w:t>是只建立</w:t>
-      </w:r>
-      <w:r>
-        <w:rPr>
-          <w:rFonts w:hint="eastAsia"/>
-        </w:rPr>
-        <w:t>connection</w:t>
-      </w:r>
-      <w:r>
-        <w:rPr>
-          <w:rFonts w:hint="eastAsia"/>
-        </w:rPr>
-        <w:t>，然后执行</w:t>
-      </w:r>
-      <w:r>
-        <w:rPr>
-          <w:rFonts w:hint="eastAsia"/>
-        </w:rPr>
-        <w:t>SQL</w:t>
-      </w:r>
-      <w:r>
-        <w:rPr>
-          <w:rFonts w:hint="eastAsia"/>
-        </w:rPr>
-        <w:t>语句。所以</w:t>
+        <w:t xml:space="preserve"> structure</w:t>
       </w:r>
       <w:r>
         <w:rPr>
@@ -2357,7 +1708,15 @@
           <w:b/>
           <w:bCs/>
         </w:rPr>
-        <w:t>它没有</w:t>
+        <w:t>:</w:t>
+      </w:r>
+    </w:p>
+    <w:p>
+      <w:r>
+        <w:rPr>
+          <w:rFonts w:hint="eastAsia"/>
+        </w:rPr>
+        <w:t xml:space="preserve">Create a folder, then create a </w:t>
       </w:r>
       <w:r>
         <w:rPr>
@@ -2365,7 +1724,38 @@
           <w:b/>
           <w:bCs/>
         </w:rPr>
-        <w:t>commit</w:t>
+        <w:t>__init__.py</w:t>
+      </w:r>
+      <w:r>
+        <w:rPr>
+          <w:rFonts w:hint="eastAsia"/>
+        </w:rPr>
+        <w:t xml:space="preserve">, then Python knows this folder is a package. </w:t>
+      </w:r>
+    </w:p>
+    <w:p>
+      <w:r>
+        <w:rPr>
+          <w:rFonts w:hint="eastAsia"/>
+        </w:rPr>
+        <w:t xml:space="preserve">Then the __init__.py file will be where we initialize our application and bring together different </w:t>
+      </w:r>
+      <w:r>
+        <w:t>components</w:t>
+      </w:r>
+      <w:r>
+        <w:rPr>
+          <w:rFonts w:hint="eastAsia"/>
+        </w:rPr>
+        <w:t xml:space="preserve">. </w:t>
+      </w:r>
+    </w:p>
+    <w:p>
+      <w:r>
+        <w:rPr>
+          <w:rFonts w:hint="eastAsia"/>
+        </w:rPr>
+        <w:t xml:space="preserve">The only purpose of the </w:t>
       </w:r>
       <w:r>
         <w:rPr>
@@ -2373,13 +1763,7 @@
           <w:b/>
           <w:bCs/>
         </w:rPr>
-        <w:t>机制</w:t>
-      </w:r>
-      <w:r>
-        <w:rPr>
-          <w:rFonts w:hint="eastAsia"/>
-        </w:rPr>
-        <w:t>，无法对数据库数据造成任何真正的改变。只适合</w:t>
+        <w:t>run.py</w:t>
       </w:r>
       <w:r>
         <w:rPr>
@@ -2387,839 +1771,1859 @@
           <w:b/>
           <w:bCs/>
         </w:rPr>
-        <w:t>SELECT</w:t>
-      </w:r>
-      <w:r>
-        <w:rPr>
-          <w:rFonts w:hint="eastAsia"/>
-        </w:rPr>
-        <w:t>，读取数据。其他</w:t>
-      </w:r>
-      <w:r>
-        <w:rPr>
-          <w:rFonts w:hint="eastAsia"/>
-        </w:rPr>
-        <w:t>INSERT/UPDATE/DELETE</w:t>
-      </w:r>
-      <w:r>
-        <w:rPr>
-          <w:rFonts w:hint="eastAsia"/>
-        </w:rPr>
-        <w:t>操作，会执行，但数据库不保存变化。</w:t>
-      </w:r>
-    </w:p>
-    <w:p>
-      <w:pPr>
-        <w:pStyle w:val="Code"/>
-        <w:ind w:left="0"/>
-      </w:pPr>
-      <w:r>
-        <w:rPr>
-          <w:rFonts w:hint="eastAsia"/>
-        </w:rPr>
-        <w:t>好处是，安全（不改）、比开启事务（</w:t>
-      </w:r>
-      <w:r>
-        <w:rPr>
-          <w:rFonts w:hint="eastAsia"/>
-        </w:rPr>
-        <w:t>approach 1 and 3</w:t>
-      </w:r>
-      <w:r>
-        <w:rPr>
-          <w:rFonts w:hint="eastAsia"/>
-        </w:rPr>
-        <w:t>）</w:t>
-      </w:r>
-      <w:r>
-        <w:rPr>
-          <w:rFonts w:hint="eastAsia"/>
-        </w:rPr>
-        <w:t>动用资源少，所以执行效率快</w:t>
-      </w:r>
-    </w:p>
-    <w:p>
-      <w:pPr>
-        <w:pStyle w:val="Code"/>
-        <w:ind w:left="0"/>
-      </w:pPr>
-    </w:p>
-    <w:p>
-      <w:pPr>
-        <w:pStyle w:val="Code"/>
-        <w:ind w:left="0"/>
-      </w:pPr>
-      <w:r>
-        <w:rPr>
-          <w:rFonts w:hint="eastAsia"/>
-        </w:rPr>
-        <w:t xml:space="preserve">with = </w:t>
-      </w:r>
-      <w:r>
-        <w:rPr>
-          <w:rFonts w:hint="eastAsia"/>
-        </w:rPr>
-        <w:t>自动资源管理，讲人话就是它等价于</w:t>
-      </w:r>
-      <w:r>
-        <w:rPr>
-          <w:rFonts w:hint="eastAsia"/>
-        </w:rPr>
-        <w:t>approach 1</w:t>
-      </w:r>
-      <w:r>
-        <w:rPr>
-          <w:rFonts w:hint="eastAsia"/>
-        </w:rPr>
-        <w:t>中的，</w:t>
-      </w:r>
-      <w:r>
-        <w:rPr>
-          <w:rFonts w:hint="eastAsia"/>
+        <w:t xml:space="preserve"> </w:t>
+      </w:r>
+      <w:r>
+        <w:rPr>
+          <w:rFonts w:hint="eastAsia"/>
+        </w:rPr>
+        <w:t>file</w:t>
+      </w:r>
+      <w:r>
+        <w:rPr>
+          <w:rFonts w:hint="eastAsia"/>
+        </w:rPr>
+        <w:t xml:space="preserve">, outside of the folder usually, is to run to application.   </w:t>
+      </w:r>
+    </w:p>
+    <w:p>
+      <w:pPr>
+        <w:rPr>
           <w:b/>
           <w:bCs/>
         </w:rPr>
-        <w:t>.rollback + conn.close</w:t>
-      </w:r>
-      <w:r>
-        <w:rPr>
-          <w:rFonts w:hint="eastAsia"/>
-        </w:rPr>
-        <w:t>。也就是说有</w:t>
-      </w:r>
-      <w:r>
-        <w:rPr>
-          <w:rFonts w:hint="eastAsia"/>
-        </w:rPr>
-        <w:t>with block</w:t>
-      </w:r>
-      <w:r>
-        <w:rPr>
-          <w:rFonts w:hint="eastAsia"/>
-        </w:rPr>
-        <w:t>，它会保证</w:t>
-      </w:r>
-      <w:r>
-        <w:rPr>
-          <w:rFonts w:hint="eastAsia"/>
-        </w:rPr>
-        <w:t>block</w:t>
-      </w:r>
-      <w:r>
-        <w:rPr>
-          <w:rFonts w:hint="eastAsia"/>
-        </w:rPr>
-        <w:t>中出现异常时自动回滚，</w:t>
-      </w:r>
-      <w:r>
-        <w:rPr>
-          <w:rFonts w:hint="eastAsia"/>
-        </w:rPr>
-        <w:t>block</w:t>
-      </w:r>
-      <w:r>
-        <w:rPr>
-          <w:rFonts w:hint="eastAsia"/>
-        </w:rPr>
-        <w:t>执行结束时自动关闭</w:t>
-      </w:r>
-      <w:r>
-        <w:rPr>
-          <w:rFonts w:hint="eastAsia"/>
-        </w:rPr>
-        <w:t>connection</w:t>
-      </w:r>
-      <w:r>
-        <w:rPr>
-          <w:rFonts w:hint="eastAsia"/>
-        </w:rPr>
-        <w:t>。就是省掉手动写</w:t>
-      </w:r>
-      <w:r>
-        <w:rPr>
-          <w:rFonts w:hint="eastAsia"/>
-        </w:rPr>
-        <w:t>.rollback + conn.close</w:t>
-      </w:r>
-      <w:r>
-        <w:rPr>
-          <w:rFonts w:hint="eastAsia"/>
-        </w:rPr>
-        <w:t>。</w:t>
-      </w:r>
-    </w:p>
-    <w:p>
-      <w:pPr>
-        <w:pStyle w:val="Code"/>
-        <w:ind w:left="0"/>
-        <w:rPr>
-          <w:rFonts w:hint="eastAsia"/>
-        </w:rPr>
-      </w:pPr>
-      <w:r>
-        <w:rPr>
-          <w:rFonts w:hint="eastAsia"/>
-        </w:rPr>
-        <w:t>换句话说，</w:t>
-      </w:r>
-      <w:r>
-        <w:rPr>
-          <w:rFonts w:hint="eastAsia"/>
-        </w:rPr>
-        <w:t>with</w:t>
-      </w:r>
-      <w:r>
-        <w:rPr>
-          <w:rFonts w:hint="eastAsia"/>
-        </w:rPr>
-        <w:t>这个写法也不是必须的。</w:t>
-      </w:r>
-    </w:p>
-    <w:p>
-      <w:pPr>
-        <w:pStyle w:val="Code"/>
-        <w:rPr>
-          <w:rFonts w:hint="eastAsia"/>
-        </w:rPr>
-      </w:pPr>
-      <w:r>
-        <w:rPr>
-          <w:rFonts w:hint="eastAsia"/>
-        </w:rPr>
-        <w:t xml:space="preserve"># Approach </w:t>
-      </w:r>
-      <w:r>
-        <w:rPr>
-          <w:rFonts w:hint="eastAsia"/>
-        </w:rPr>
-        <w:t>3</w:t>
-      </w:r>
-      <w:r>
-        <w:rPr>
-          <w:rFonts w:hint="eastAsia"/>
-        </w:rPr>
-        <w:t xml:space="preserve">: </w:t>
-      </w:r>
-      <w:r>
-        <w:rPr>
-          <w:rFonts w:hint="eastAsia"/>
-        </w:rPr>
-        <w:t>begin</w:t>
-      </w:r>
-    </w:p>
-    <w:p>
-      <w:pPr>
-        <w:pStyle w:val="Code"/>
-      </w:pPr>
-      <w:r>
-        <w:rPr>
-          <w:rFonts w:hint="eastAsia"/>
-        </w:rPr>
-        <w:t>with engine.begin() as conn:</w:t>
-      </w:r>
-    </w:p>
-    <w:p>
-      <w:pPr>
-        <w:pStyle w:val="Code"/>
-        <w:rPr>
-          <w:rFonts w:hint="eastAsia"/>
-        </w:rPr>
-      </w:pPr>
-      <w:r>
-        <w:tab/>
-      </w:r>
-      <w:r>
-        <w:rPr>
-          <w:rFonts w:hint="eastAsia"/>
-        </w:rPr>
-        <w:t>result = conn.execute(text(sql), params)</w:t>
-      </w:r>
-    </w:p>
-    <w:p>
-      <w:pPr>
-        <w:pStyle w:val="Code"/>
-        <w:ind w:left="0"/>
-      </w:pPr>
-      <w:r>
-        <w:rPr>
-          <w:rFonts w:hint="eastAsia"/>
-        </w:rPr>
-        <w:t xml:space="preserve"># Approach 3 </w:t>
-      </w:r>
-      <w:r>
-        <w:rPr>
-          <w:rFonts w:hint="eastAsia"/>
-        </w:rPr>
-        <w:t>本质就是</w:t>
-      </w:r>
-      <w:r>
-        <w:rPr>
-          <w:rFonts w:hint="eastAsia"/>
-        </w:rPr>
-        <w:t xml:space="preserve"> </w:t>
-      </w:r>
-      <w:r>
-        <w:rPr>
-          <w:rFonts w:hint="eastAsia"/>
-        </w:rPr>
-        <w:t>（平替</w:t>
-      </w:r>
-      <w:r>
-        <w:rPr>
-          <w:rFonts w:hint="eastAsia"/>
-        </w:rPr>
-        <w:t>approach 1</w:t>
-      </w:r>
-      <w:r>
-        <w:rPr>
-          <w:rFonts w:hint="eastAsia"/>
-        </w:rPr>
-        <w:t>，不用写那么麻烦）</w:t>
-      </w:r>
-    </w:p>
-    <w:p>
-      <w:pPr>
-        <w:pStyle w:val="Code"/>
-        <w:ind w:left="0"/>
-      </w:pPr>
-      <w:r>
-        <w:rPr>
-          <w:rFonts w:hint="eastAsia"/>
-        </w:rPr>
-        <w:t>engine.begin()</w:t>
-      </w:r>
-      <w:r>
-        <w:rPr>
-          <w:rFonts w:hint="eastAsia"/>
-        </w:rPr>
-        <w:t>表明这是事务</w:t>
-      </w:r>
-      <w:r>
-        <w:rPr>
-          <w:rFonts w:hint="eastAsia"/>
-        </w:rPr>
-        <w:t>(transaction)</w:t>
-      </w:r>
-      <w:r>
-        <w:rPr>
-          <w:rFonts w:hint="eastAsia"/>
-        </w:rPr>
-        <w:t>，有</w:t>
-      </w:r>
-      <w:r>
-        <w:rPr>
-          <w:rFonts w:hint="eastAsia"/>
-        </w:rPr>
-        <w:t>commit</w:t>
-      </w:r>
-      <w:r>
-        <w:rPr>
-          <w:rFonts w:hint="eastAsia"/>
-        </w:rPr>
-        <w:t>机制</w:t>
-      </w:r>
-    </w:p>
-    <w:p>
-      <w:pPr>
-        <w:pStyle w:val="Code"/>
-        <w:ind w:left="0"/>
-      </w:pPr>
-      <w:r>
-        <w:rPr>
-          <w:rFonts w:hint="eastAsia"/>
-        </w:rPr>
-        <w:t>with block</w:t>
-      </w:r>
-      <w:r>
-        <w:rPr>
-          <w:rFonts w:hint="eastAsia"/>
-        </w:rPr>
-        <w:t>则赋予了</w:t>
-      </w:r>
-      <w:r>
-        <w:rPr>
-          <w:rFonts w:hint="eastAsia"/>
-        </w:rPr>
-        <w:t>.rollback + conn.close</w:t>
-      </w:r>
-      <w:r>
-        <w:rPr>
-          <w:rFonts w:hint="eastAsia"/>
-        </w:rPr>
-        <w:t>机制</w:t>
-      </w:r>
-    </w:p>
-    <w:p>
-      <w:pPr>
-        <w:pStyle w:val="Code"/>
-        <w:ind w:left="0"/>
-        <w:rPr>
-          <w:rFonts w:hint="eastAsia"/>
-        </w:rPr>
-      </w:pPr>
-      <w:r>
-        <w:rPr>
-          <w:rFonts w:hint="eastAsia"/>
-        </w:rPr>
-        <w:t>INSERT/UPDATE/DELETE</w:t>
-      </w:r>
-      <w:r>
-        <w:rPr>
-          <w:rFonts w:hint="eastAsia"/>
-        </w:rPr>
-        <w:t>操作</w:t>
-      </w:r>
-      <w:r>
-        <w:rPr>
-          <w:rFonts w:hint="eastAsia"/>
-        </w:rPr>
-        <w:t>必须用这个（或者</w:t>
-      </w:r>
-      <w:r>
-        <w:rPr>
-          <w:rFonts w:hint="eastAsia"/>
-        </w:rPr>
-        <w:t>approach 1</w:t>
-      </w:r>
-      <w:r>
-        <w:rPr>
-          <w:rFonts w:hint="eastAsia"/>
-        </w:rPr>
-        <w:t>），</w:t>
-      </w:r>
-      <w:r>
-        <w:rPr>
-          <w:rFonts w:hint="eastAsia"/>
-        </w:rPr>
-        <w:t>SELECT</w:t>
-      </w:r>
-      <w:r>
-        <w:rPr>
-          <w:rFonts w:hint="eastAsia"/>
-        </w:rPr>
-        <w:t>也可以用这个</w:t>
-      </w:r>
-    </w:p>
-    <w:p>
-      <w:pPr>
-        <w:pStyle w:val="Code"/>
-      </w:pPr>
-    </w:p>
-    <w:p>
-      <w:pPr>
-        <w:pStyle w:val="Code"/>
-      </w:pPr>
-      <w:r>
-        <w:rPr>
-          <w:rFonts w:hint="eastAsia"/>
-        </w:rPr>
-        <w:t># without with block (SELECT)</w:t>
-      </w:r>
-    </w:p>
-    <w:p>
-      <w:pPr>
-        <w:pStyle w:val="Code"/>
-        <w:rPr>
-          <w:rFonts w:hint="eastAsia"/>
-        </w:rPr>
-      </w:pPr>
-      <w:r>
-        <w:rPr>
-          <w:rFonts w:hint="eastAsia"/>
-        </w:rPr>
-        <w:t xml:space="preserve"># </w:t>
-      </w:r>
-      <w:r>
-        <w:rPr>
-          <w:rFonts w:hint="eastAsia"/>
-        </w:rPr>
-        <w:t>常用于在</w:t>
-      </w:r>
-      <w:r>
-        <w:rPr>
-          <w:rFonts w:hint="eastAsia"/>
-        </w:rPr>
-        <w:t>terminal</w:t>
-      </w:r>
-      <w:r>
-        <w:rPr>
-          <w:rFonts w:hint="eastAsia"/>
-        </w:rPr>
-        <w:t>写，没有</w:t>
-      </w:r>
-      <w:r>
-        <w:rPr>
-          <w:rFonts w:hint="eastAsia"/>
-        </w:rPr>
-        <w:t>with</w:t>
-      </w:r>
-      <w:r>
-        <w:rPr>
-          <w:rFonts w:hint="eastAsia"/>
-        </w:rPr>
-        <w:t>的冒号</w:t>
-      </w:r>
-      <w:r>
-        <w:rPr>
-          <w:rFonts w:hint="eastAsia"/>
-        </w:rPr>
-        <w:t>(:)</w:t>
-      </w:r>
-      <w:r>
-        <w:rPr>
-          <w:rFonts w:hint="eastAsia"/>
-        </w:rPr>
-        <w:t>，方便测试</w:t>
-      </w:r>
-    </w:p>
-    <w:p>
-      <w:pPr>
-        <w:pStyle w:val="Code"/>
-      </w:pPr>
-      <w:r>
-        <w:rPr>
-          <w:rFonts w:hint="eastAsia"/>
-        </w:rPr>
-        <w:t>conn = engine.connect()</w:t>
-      </w:r>
-    </w:p>
-    <w:p>
-      <w:pPr>
-        <w:pStyle w:val="Code"/>
-      </w:pPr>
-      <w:r>
-        <w:rPr>
-          <w:rFonts w:hint="eastAsia"/>
-        </w:rPr>
-        <w:t>result = conn.execute(text(select_sql), params)</w:t>
-      </w:r>
-    </w:p>
-    <w:p>
-      <w:pPr>
-        <w:pStyle w:val="Code"/>
-      </w:pPr>
-      <w:r>
-        <w:rPr>
-          <w:rFonts w:hint="eastAsia"/>
-        </w:rPr>
-        <w:t>row = result.first()</w:t>
-      </w:r>
-    </w:p>
-    <w:p>
-      <w:pPr>
-        <w:pStyle w:val="Code"/>
-      </w:pPr>
-      <w:r>
-        <w:rPr>
-          <w:rFonts w:hint="eastAsia"/>
-        </w:rPr>
-        <w:t>conn.close()</w:t>
-      </w:r>
-    </w:p>
-    <w:p>
-      <w:pPr>
-        <w:pStyle w:val="Code"/>
-        <w:rPr>
-          <w:rFonts w:hint="eastAsia"/>
-        </w:rPr>
-      </w:pPr>
-    </w:p>
-    <w:p>
-      <w:pPr>
-        <w:pStyle w:val="Code"/>
-        <w:rPr>
-          <w:rFonts w:hint="eastAsia"/>
-        </w:rPr>
-      </w:pPr>
-      <w:r>
-        <w:rPr>
-          <w:rFonts w:hint="eastAsia"/>
-        </w:rPr>
-        <w:t># without with block (</w:t>
-      </w:r>
-      <w:r>
-        <w:rPr>
-          <w:rFonts w:hint="eastAsia"/>
-        </w:rPr>
-        <w:t>INSERT/UPDATE/DELETE</w:t>
-      </w:r>
-      <w:r>
-        <w:rPr>
-          <w:rFonts w:hint="eastAsia"/>
-        </w:rPr>
-        <w:t>)</w:t>
-      </w:r>
-      <w:r>
-        <w:rPr>
-          <w:rFonts w:hint="eastAsia"/>
-        </w:rPr>
-        <w:t>，即</w:t>
-      </w:r>
-      <w:r>
-        <w:rPr>
-          <w:rFonts w:hint="eastAsia"/>
-        </w:rPr>
-        <w:t>approach 1</w:t>
-      </w:r>
-    </w:p>
-    <w:p>
-      <w:r>
-        <w:t>Q</w:t>
-      </w:r>
-      <w:r>
-        <w:rPr>
-          <w:rFonts w:hint="eastAsia"/>
-        </w:rPr>
-        <w:t xml:space="preserve">uery result essentially is a </w:t>
-      </w:r>
-      <w:r>
-        <w:rPr>
-          <w:rFonts w:hint="eastAsia"/>
-          <w:shd w:val="pct15" w:color="auto" w:fill="FFFFFF"/>
-        </w:rPr>
-        <w:t>Result</w:t>
-      </w:r>
-      <w:r>
-        <w:rPr>
-          <w:rFonts w:hint="eastAsia"/>
-        </w:rPr>
-        <w:t xml:space="preserve"> object, like </w:t>
-      </w:r>
-      <w:r>
-        <w:rPr>
-          <w:shd w:val="pct15" w:color="auto" w:fill="FFFFFF"/>
-        </w:rPr>
-        <w:t>&lt;sqlalchemy.engine.result.Result object at 0x7f8c1b3c9d60&gt;</w:t>
-      </w:r>
-      <w:r>
-        <w:rPr>
-          <w:rFonts w:hint="eastAsia"/>
-        </w:rPr>
-        <w:t>. You cannot access actual content unless you:</w:t>
-      </w:r>
-    </w:p>
-    <w:p>
-      <w:pPr>
-        <w:pStyle w:val="Code"/>
-        <w:rPr>
-          <w:rFonts w:hint="eastAsia"/>
-        </w:rPr>
-      </w:pPr>
-      <w:r>
-        <w:t>user = conn.execute(...)</w:t>
-      </w:r>
-      <w:r>
-        <w:rPr>
-          <w:rFonts w:hint="eastAsia"/>
-        </w:rPr>
-        <w:t xml:space="preserve">  # it</w:t>
-      </w:r>
-      <w:r>
-        <w:t>’</w:t>
-      </w:r>
-      <w:r>
-        <w:rPr>
-          <w:rFonts w:hint="eastAsia"/>
-        </w:rPr>
-        <w:t>s a Result object</w:t>
-      </w:r>
-      <w:r>
-        <w:rPr>
-          <w:rFonts w:hint="eastAsia"/>
-        </w:rPr>
-        <w:t>, not py dictionary</w:t>
-      </w:r>
-    </w:p>
-    <w:p>
-      <w:pPr>
-        <w:pStyle w:val="Code"/>
-      </w:pPr>
-    </w:p>
-    <w:p>
-      <w:pPr>
-        <w:pStyle w:val="Code"/>
-        <w:rPr>
-          <w:rFonts w:hint="eastAsia"/>
-        </w:rPr>
-      </w:pPr>
-      <w:r>
-        <w:rPr>
-          <w:rFonts w:hint="eastAsia"/>
-        </w:rPr>
-        <w:t xml:space="preserve">row = user.fetchone()  # get one record, </w:t>
-      </w:r>
-      <w:r>
-        <w:rPr>
-          <w:rFonts w:hint="eastAsia"/>
-        </w:rPr>
-        <w:t>empty -&gt; None</w:t>
-      </w:r>
-    </w:p>
-    <w:p>
-      <w:pPr>
-        <w:pStyle w:val="Code"/>
-        <w:rPr>
-          <w:rFonts w:hint="eastAsia"/>
-        </w:rPr>
-      </w:pPr>
-      <w:r>
-        <w:rPr>
-          <w:rFonts w:hint="eastAsia"/>
-        </w:rPr>
-        <w:lastRenderedPageBreak/>
-        <w:t>row</w:t>
-      </w:r>
-      <w:r>
-        <w:rPr>
-          <w:rFonts w:hint="eastAsia"/>
-        </w:rPr>
-        <w:t>s</w:t>
-      </w:r>
-      <w:r>
-        <w:rPr>
-          <w:rFonts w:hint="eastAsia"/>
-        </w:rPr>
-        <w:t xml:space="preserve"> = user.fetchall()</w:t>
-      </w:r>
-      <w:r>
-        <w:rPr>
-          <w:rFonts w:hint="eastAsia"/>
-        </w:rPr>
-        <w:t xml:space="preserve">  # get all records</w:t>
-      </w:r>
-    </w:p>
-    <w:p>
-      <w:pPr>
-        <w:pStyle w:val="Code"/>
-      </w:pPr>
-      <w:r>
-        <w:rPr>
-          <w:rFonts w:hint="eastAsia"/>
-        </w:rPr>
-        <w:t>row = user.first()</w:t>
-      </w:r>
-      <w:r>
-        <w:rPr>
-          <w:rFonts w:hint="eastAsia"/>
-        </w:rPr>
-        <w:t xml:space="preserve"> # get first record, usually to check exists</w:t>
-      </w:r>
-    </w:p>
-    <w:p>
-      <w:pPr>
-        <w:pStyle w:val="Code"/>
-        <w:ind w:firstLine="720"/>
-      </w:pPr>
-      <w:r>
-        <w:rPr>
-          <w:rFonts w:hint="eastAsia"/>
-        </w:rPr>
-        <w:t xml:space="preserve"># row: data type, </w:t>
-      </w:r>
-      <w:r>
-        <w:t>sqlalchemy.engine.Row</w:t>
-      </w:r>
-    </w:p>
-    <w:p>
-      <w:pPr>
-        <w:pStyle w:val="Code"/>
-        <w:ind w:firstLine="720"/>
-      </w:pPr>
-      <w:r>
-        <w:rPr>
-          <w:rFonts w:hint="eastAsia"/>
-        </w:rPr>
-        <w:t># rows: data type, list[Row]</w:t>
-      </w:r>
-    </w:p>
-    <w:p>
-      <w:pPr>
-        <w:pStyle w:val="Code"/>
-        <w:ind w:firstLine="720"/>
-      </w:pPr>
-      <w:r>
-        <w:rPr>
-          <w:rFonts w:hint="eastAsia"/>
-        </w:rPr>
-        <w:t># access field value: row[0], row[</w:t>
-      </w:r>
-      <w:r>
-        <w:t>“</w:t>
-      </w:r>
-      <w:r>
-        <w:rPr>
-          <w:rFonts w:hint="eastAsia"/>
-        </w:rPr>
-        <w:t>username</w:t>
-      </w:r>
-      <w:r>
-        <w:t>”</w:t>
-      </w:r>
-      <w:r>
-        <w:rPr>
-          <w:rFonts w:hint="eastAsia"/>
-        </w:rPr>
-        <w:t xml:space="preserve">], row.username </w:t>
-      </w:r>
-    </w:p>
-    <w:p>
-      <w:pPr>
-        <w:pStyle w:val="Code"/>
-      </w:pPr>
-    </w:p>
-    <w:p>
-      <w:pPr>
-        <w:pStyle w:val="Code"/>
-      </w:pPr>
-      <w:r>
-        <w:rPr>
-          <w:rFonts w:hint="eastAsia"/>
-        </w:rPr>
-        <w:t># convert to dictionary</w:t>
-      </w:r>
-    </w:p>
-    <w:p>
-      <w:pPr>
-        <w:pStyle w:val="Code"/>
-        <w:rPr>
-          <w:rFonts w:hint="eastAsia"/>
-        </w:rPr>
-      </w:pPr>
-      <w:r>
-        <w:rPr>
-          <w:rFonts w:hint="eastAsia"/>
-        </w:rPr>
-        <w:t>row_dict = dict(row._mapping)</w:t>
-      </w:r>
-    </w:p>
-    <w:p>
-      <w:pPr>
-        <w:pStyle w:val="Code"/>
-        <w:rPr>
-          <w:rFonts w:hint="eastAsia"/>
-        </w:rPr>
-      </w:pPr>
-      <w:r>
-        <w:rPr>
-          <w:rFonts w:hint="eastAsia"/>
-        </w:rPr>
-        <w:t>rows_dict =  [dict(row._mapping) for row in rows]</w:t>
-      </w:r>
-    </w:p>
-    <w:p>
-      <w:pPr>
+      </w:pPr>
+      <w:r>
         <w:rPr>
           <w:b/>
           <w:bCs/>
         </w:rPr>
-      </w:pPr>
+        <w:lastRenderedPageBreak/>
+        <w:t>SQLAlchemy</w:t>
+      </w:r>
       <w:r>
         <w:rPr>
           <w:rFonts w:hint="eastAsia"/>
           <w:b/>
           <w:bCs/>
         </w:rPr>
-        <w:t>Flask ORM</w:t>
+        <w:t xml:space="preserve"> Core</w:t>
+      </w:r>
+    </w:p>
+    <w:p>
+      <w:pPr>
+        <w:pStyle w:val="Code"/>
+        <w:rPr>
+          <w:rFonts w:hint="eastAsia"/>
+        </w:rPr>
+      </w:pPr>
+      <w:r>
+        <w:t>from sqlalchemy import create_engine</w:t>
+      </w:r>
+      <w:r>
+        <w:rPr>
+          <w:rFonts w:hint="eastAsia"/>
+        </w:rPr>
+        <w:t>, text</w:t>
+      </w:r>
+    </w:p>
+    <w:p>
+      <w:pPr>
+        <w:pStyle w:val="Code"/>
+      </w:pPr>
+      <w:r>
+        <w:t>engine = create_engine(</w:t>
+      </w:r>
+      <w:r>
+        <w:t>“</w:t>
+      </w:r>
+      <w:r>
+        <w:rPr>
+          <w:rFonts w:hint="eastAsia"/>
+        </w:rPr>
+        <w:t>sqlite://test.db</w:t>
+      </w:r>
+      <w:r>
+        <w:t>”</w:t>
+      </w:r>
+      <w:r>
+        <w:t>, future=True)  # Core</w:t>
+      </w:r>
+    </w:p>
+    <w:p>
+      <w:pPr>
+        <w:pStyle w:val="Code"/>
+      </w:pPr>
+    </w:p>
+    <w:p>
+      <w:pPr>
+        <w:pStyle w:val="Code"/>
+      </w:pPr>
+      <w:r>
+        <w:rPr>
+          <w:rFonts w:hint="eastAsia"/>
+        </w:rPr>
+        <w:t xml:space="preserve"># Approach 1: manual </w:t>
+      </w:r>
+    </w:p>
+    <w:p>
+      <w:pPr>
+        <w:pStyle w:val="Code"/>
+      </w:pPr>
+      <w:r>
+        <w:rPr>
+          <w:rFonts w:hint="eastAsia"/>
+        </w:rPr>
+        <w:t>conn = engine.connect()</w:t>
+      </w:r>
+    </w:p>
+    <w:p>
+      <w:pPr>
+        <w:pStyle w:val="Code"/>
+      </w:pPr>
+      <w:r>
+        <w:rPr>
+          <w:rFonts w:hint="eastAsia"/>
+        </w:rPr>
+        <w:t>trans = conn.begin()</w:t>
+      </w:r>
+    </w:p>
+    <w:p>
+      <w:pPr>
+        <w:pStyle w:val="Code"/>
+      </w:pPr>
+      <w:r>
+        <w:rPr>
+          <w:rFonts w:hint="eastAsia"/>
+        </w:rPr>
+        <w:t>try:</w:t>
+      </w:r>
+    </w:p>
+    <w:p>
+      <w:pPr>
+        <w:pStyle w:val="Code"/>
+      </w:pPr>
+      <w:r>
+        <w:tab/>
+      </w:r>
+      <w:r>
+        <w:rPr>
+          <w:rFonts w:hint="eastAsia"/>
+        </w:rPr>
+        <w:t>conn.execute(text(sql</w:t>
+      </w:r>
+      <w:r>
+        <w:rPr>
+          <w:rFonts w:hint="eastAsia"/>
+        </w:rPr>
+        <w:t>1</w:t>
+      </w:r>
+      <w:r>
+        <w:rPr>
+          <w:rFonts w:hint="eastAsia"/>
+        </w:rPr>
+        <w:t>), params)</w:t>
+      </w:r>
+      <w:r>
+        <w:rPr>
+          <w:rFonts w:hint="eastAsia"/>
+        </w:rPr>
+        <w:t xml:space="preserve">  # INSERT</w:t>
+      </w:r>
+    </w:p>
+    <w:p>
+      <w:pPr>
+        <w:pStyle w:val="Code"/>
+        <w:rPr>
+          <w:rFonts w:hint="eastAsia"/>
+        </w:rPr>
+      </w:pPr>
+      <w:r>
+        <w:tab/>
+      </w:r>
+      <w:r>
+        <w:rPr>
+          <w:rFonts w:hint="eastAsia"/>
+        </w:rPr>
+        <w:t>conn.execute(text(sql</w:t>
+      </w:r>
+      <w:r>
+        <w:rPr>
+          <w:rFonts w:hint="eastAsia"/>
+        </w:rPr>
+        <w:t>2</w:t>
+      </w:r>
+      <w:r>
+        <w:rPr>
+          <w:rFonts w:hint="eastAsia"/>
+        </w:rPr>
+        <w:t>), params)</w:t>
+      </w:r>
+      <w:r>
+        <w:rPr>
+          <w:rFonts w:hint="eastAsia"/>
+        </w:rPr>
+        <w:t xml:space="preserve">  # UPDATE/DELETE</w:t>
+      </w:r>
+    </w:p>
+    <w:p>
+      <w:pPr>
+        <w:pStyle w:val="Code"/>
+      </w:pPr>
+      <w:r>
+        <w:tab/>
+      </w:r>
+      <w:r>
+        <w:rPr>
+          <w:rFonts w:hint="eastAsia"/>
+        </w:rPr>
+        <w:t>trans.commit()</w:t>
+      </w:r>
+    </w:p>
+    <w:p>
+      <w:pPr>
+        <w:pStyle w:val="Code"/>
+      </w:pPr>
+      <w:r>
+        <w:rPr>
+          <w:rFonts w:hint="eastAsia"/>
+        </w:rPr>
+        <w:t>except:</w:t>
+      </w:r>
+    </w:p>
+    <w:p>
+      <w:pPr>
+        <w:pStyle w:val="Code"/>
+      </w:pPr>
+      <w:r>
+        <w:tab/>
+      </w:r>
+      <w:r>
+        <w:rPr>
+          <w:rFonts w:hint="eastAsia"/>
+        </w:rPr>
+        <w:t>trans.rollback()</w:t>
+      </w:r>
+    </w:p>
+    <w:p>
+      <w:pPr>
+        <w:pStyle w:val="Code"/>
+      </w:pPr>
+      <w:r>
+        <w:tab/>
+      </w:r>
+      <w:r>
+        <w:rPr>
+          <w:rFonts w:hint="eastAsia"/>
+        </w:rPr>
+        <w:t>raise</w:t>
+      </w:r>
+    </w:p>
+    <w:p>
+      <w:pPr>
+        <w:pStyle w:val="Code"/>
+      </w:pPr>
+      <w:r>
+        <w:rPr>
+          <w:rFonts w:hint="eastAsia"/>
+        </w:rPr>
+        <w:t>finally:</w:t>
+      </w:r>
+    </w:p>
+    <w:p>
+      <w:pPr>
+        <w:pStyle w:val="Code"/>
+      </w:pPr>
+      <w:r>
+        <w:tab/>
+      </w:r>
+      <w:r>
+        <w:rPr>
+          <w:rFonts w:hint="eastAsia"/>
+        </w:rPr>
+        <w:t>conn.close()</w:t>
+      </w:r>
+    </w:p>
+    <w:p>
+      <w:pPr>
+        <w:pStyle w:val="Code"/>
+        <w:ind w:left="0"/>
+      </w:pPr>
+      <w:r>
+        <w:rPr>
+          <w:rFonts w:hint="eastAsia"/>
+        </w:rPr>
+        <w:t xml:space="preserve"># </w:t>
+      </w:r>
+      <w:r>
+        <w:rPr>
+          <w:rFonts w:hint="eastAsia"/>
+        </w:rPr>
+        <w:t>解释一下，最原始的方法，实操很少手写。能让你意识到为什么要用</w:t>
+      </w:r>
+      <w:r>
+        <w:rPr>
+          <w:rFonts w:hint="eastAsia"/>
+        </w:rPr>
+        <w:t>with</w:t>
+      </w:r>
+      <w:r>
+        <w:rPr>
+          <w:rFonts w:hint="eastAsia"/>
+        </w:rPr>
+        <w:t>，为什么要有另外两种写法。</w:t>
+      </w:r>
+    </w:p>
+    <w:p>
+      <w:pPr>
+        <w:pStyle w:val="Code"/>
+        <w:ind w:left="0"/>
+        <w:rPr>
+          <w:rFonts w:hint="eastAsia"/>
+        </w:rPr>
+      </w:pPr>
+      <w:r>
+        <w:rPr>
+          <w:rFonts w:hint="eastAsia"/>
+        </w:rPr>
+        <w:t xml:space="preserve"># Approach 1 </w:t>
+      </w:r>
+      <w:r>
+        <w:rPr>
+          <w:rFonts w:hint="eastAsia"/>
+        </w:rPr>
+        <w:t>是手动开启一个</w:t>
+      </w:r>
+      <w:r>
+        <w:rPr>
+          <w:rFonts w:hint="eastAsia"/>
+        </w:rPr>
+        <w:t>transaction</w:t>
+      </w:r>
+      <w:r>
+        <w:rPr>
+          <w:rFonts w:hint="eastAsia"/>
+        </w:rPr>
+        <w:t>（事务）</w:t>
+      </w:r>
+      <w:r>
+        <w:rPr>
+          <w:rFonts w:hint="eastAsia"/>
+        </w:rPr>
+        <w:t>。什么叫事务？（转钱，需要扣除自己账户余额，增加对方账户余额，两个操作都必须成功完成，才算转钱成功）一个事件发生，涉及多个</w:t>
+      </w:r>
+      <w:r>
+        <w:rPr>
+          <w:rFonts w:hint="eastAsia"/>
+        </w:rPr>
+        <w:t>SQL</w:t>
+      </w:r>
+      <w:r>
+        <w:rPr>
+          <w:rFonts w:hint="eastAsia"/>
+        </w:rPr>
+        <w:t>的操作（想象成有好几个</w:t>
+      </w:r>
+      <w:r>
+        <w:rPr>
+          <w:rFonts w:hint="eastAsia"/>
+        </w:rPr>
+        <w:t>sql query</w:t>
+      </w:r>
+      <w:r>
+        <w:rPr>
+          <w:rFonts w:hint="eastAsia"/>
+        </w:rPr>
+        <w:t>，</w:t>
+      </w:r>
+      <w:r>
+        <w:rPr>
+          <w:rFonts w:hint="eastAsia"/>
+        </w:rPr>
+        <w:t>SELECT/INSERT/UPDATE/DELETE</w:t>
+      </w:r>
+      <w:r>
+        <w:rPr>
+          <w:rFonts w:hint="eastAsia"/>
+        </w:rPr>
+        <w:t>），这些操作连续发生、并且全部成功完成，才能算成功。如果中间任何一步出现异常，则全部取消，当没发生（</w:t>
+      </w:r>
+      <w:r>
+        <w:rPr>
+          <w:rFonts w:hint="eastAsia"/>
+        </w:rPr>
+        <w:t>rollback</w:t>
+      </w:r>
+      <w:r>
+        <w:rPr>
+          <w:rFonts w:hint="eastAsia"/>
+        </w:rPr>
+        <w:t>）</w:t>
+      </w:r>
+      <w:r>
+        <w:rPr>
+          <w:rFonts w:hint="eastAsia"/>
+        </w:rPr>
+        <w:t>，这就叫</w:t>
+      </w:r>
+      <w:r>
+        <w:rPr>
+          <w:rFonts w:hint="eastAsia"/>
+          <w:b/>
+          <w:bCs/>
+        </w:rPr>
+        <w:t>一致性</w:t>
+      </w:r>
+    </w:p>
+    <w:p>
+      <w:pPr>
+        <w:pStyle w:val="Code"/>
+        <w:ind w:left="0"/>
+      </w:pPr>
+      <w:r>
+        <w:rPr>
+          <w:rFonts w:hint="eastAsia"/>
+        </w:rPr>
+        <w:t>.connect()</w:t>
+      </w:r>
+      <w:r>
+        <w:rPr>
+          <w:rFonts w:hint="eastAsia"/>
+        </w:rPr>
+        <w:t>代表建立一个和</w:t>
+      </w:r>
+      <w:r>
+        <w:rPr>
+          <w:rFonts w:hint="eastAsia"/>
+        </w:rPr>
+        <w:t>DB</w:t>
+      </w:r>
+      <w:r>
+        <w:rPr>
+          <w:rFonts w:hint="eastAsia"/>
+        </w:rPr>
+        <w:t>的</w:t>
+      </w:r>
+      <w:r>
+        <w:rPr>
+          <w:rFonts w:hint="eastAsia"/>
+        </w:rPr>
+        <w:t>connection</w:t>
+      </w:r>
+      <w:r>
+        <w:rPr>
+          <w:rFonts w:hint="eastAsia"/>
+        </w:rPr>
+        <w:t>，有这个</w:t>
+      </w:r>
+      <w:r>
+        <w:rPr>
+          <w:rFonts w:hint="eastAsia"/>
+        </w:rPr>
+        <w:t>connection</w:t>
+      </w:r>
+      <w:r>
+        <w:rPr>
+          <w:rFonts w:hint="eastAsia"/>
+        </w:rPr>
+        <w:t>本身就已经可以执行</w:t>
+      </w:r>
+      <w:r>
+        <w:rPr>
+          <w:rFonts w:hint="eastAsia"/>
+        </w:rPr>
+        <w:t>SQL</w:t>
+      </w:r>
+      <w:r>
+        <w:rPr>
+          <w:rFonts w:hint="eastAsia"/>
+        </w:rPr>
+        <w:t>语句了（</w:t>
+      </w:r>
+      <w:r>
+        <w:rPr>
+          <w:rFonts w:hint="eastAsia"/>
+        </w:rPr>
+        <w:t>conn.execute</w:t>
+      </w:r>
+      <w:r>
+        <w:rPr>
+          <w:rFonts w:hint="eastAsia"/>
+        </w:rPr>
+        <w:t>）。</w:t>
+      </w:r>
+    </w:p>
+    <w:p>
+      <w:pPr>
+        <w:pStyle w:val="Code"/>
+        <w:ind w:left="0"/>
+      </w:pPr>
+      <w:r>
+        <w:rPr>
+          <w:rFonts w:hint="eastAsia"/>
+        </w:rPr>
+        <w:t>.begin()</w:t>
+      </w:r>
+      <w:r>
+        <w:rPr>
+          <w:rFonts w:hint="eastAsia"/>
+        </w:rPr>
+        <w:t>代表这个</w:t>
+      </w:r>
+      <w:r>
+        <w:rPr>
+          <w:rFonts w:hint="eastAsia"/>
+        </w:rPr>
+        <w:t>connection</w:t>
+      </w:r>
+      <w:r>
+        <w:rPr>
+          <w:rFonts w:hint="eastAsia"/>
+        </w:rPr>
+        <w:t>不是一般的，是事务型的（开启事务）。</w:t>
+      </w:r>
+    </w:p>
+    <w:p>
+      <w:pPr>
+        <w:pStyle w:val="Code"/>
+        <w:ind w:left="0"/>
+      </w:pPr>
+      <w:r>
+        <w:rPr>
+          <w:rFonts w:hint="eastAsia"/>
+        </w:rPr>
+        <w:t>try</w:t>
+      </w:r>
+      <w:r>
+        <w:rPr>
+          <w:rFonts w:hint="eastAsia"/>
+        </w:rPr>
+        <w:t>尝试执行这几个</w:t>
+      </w:r>
+      <w:r>
+        <w:rPr>
+          <w:rFonts w:hint="eastAsia"/>
+        </w:rPr>
+        <w:t>SQL</w:t>
+      </w:r>
+      <w:r>
+        <w:rPr>
+          <w:rFonts w:hint="eastAsia"/>
+        </w:rPr>
+        <w:t>语句（也可以只有一个，通常多个）</w:t>
+      </w:r>
+    </w:p>
+    <w:p>
+      <w:pPr>
+        <w:pStyle w:val="Code"/>
+        <w:ind w:left="0"/>
+      </w:pPr>
+      <w:r>
+        <w:rPr>
+          <w:rFonts w:hint="eastAsia"/>
+          <w:b/>
+          <w:bCs/>
+        </w:rPr>
+        <w:t>.commit()</w:t>
+      </w:r>
+      <w:r>
+        <w:rPr>
+          <w:rFonts w:hint="eastAsia"/>
+        </w:rPr>
+        <w:t>代表把上面的</w:t>
+      </w:r>
+      <w:r>
+        <w:rPr>
+          <w:rFonts w:hint="eastAsia"/>
+        </w:rPr>
+        <w:t>SQL</w:t>
+      </w:r>
+      <w:r>
+        <w:rPr>
+          <w:rFonts w:hint="eastAsia"/>
+        </w:rPr>
+        <w:t>语句执行结果保存到数据库中。比如有个</w:t>
+      </w:r>
+      <w:r>
+        <w:rPr>
+          <w:rFonts w:hint="eastAsia"/>
+        </w:rPr>
+        <w:t>INSERT</w:t>
+      </w:r>
+      <w:r>
+        <w:rPr>
+          <w:rFonts w:hint="eastAsia"/>
+        </w:rPr>
+        <w:t>语句，成功执行了，但是如果没有</w:t>
+      </w:r>
+      <w:r>
+        <w:rPr>
+          <w:rFonts w:hint="eastAsia"/>
+        </w:rPr>
+        <w:t>commit</w:t>
+      </w:r>
+      <w:r>
+        <w:rPr>
+          <w:rFonts w:hint="eastAsia"/>
+        </w:rPr>
+        <w:t>，数据库没有真正保存这次写入，等</w:t>
+      </w:r>
+      <w:r>
+        <w:rPr>
+          <w:rFonts w:hint="eastAsia"/>
+        </w:rPr>
+        <w:t>conn.close()</w:t>
+      </w:r>
+      <w:r>
+        <w:rPr>
+          <w:rFonts w:hint="eastAsia"/>
+        </w:rPr>
+        <w:t>时</w:t>
+      </w:r>
+      <w:r>
+        <w:rPr>
+          <w:rFonts w:hint="eastAsia"/>
+        </w:rPr>
+        <w:t>DB</w:t>
+      </w:r>
+      <w:r>
+        <w:rPr>
+          <w:rFonts w:hint="eastAsia"/>
+        </w:rPr>
+        <w:t>会</w:t>
+      </w:r>
+      <w:r>
+        <w:rPr>
+          <w:rFonts w:hint="eastAsia"/>
+        </w:rPr>
+        <w:t>rollback</w:t>
+      </w:r>
+      <w:r>
+        <w:rPr>
+          <w:rFonts w:hint="eastAsia"/>
+        </w:rPr>
+        <w:t>。你去查时会发现</w:t>
+      </w:r>
+      <w:r>
+        <w:rPr>
+          <w:rFonts w:hint="eastAsia"/>
+        </w:rPr>
+        <w:t>table</w:t>
+      </w:r>
+      <w:r>
+        <w:rPr>
+          <w:rFonts w:hint="eastAsia"/>
+        </w:rPr>
+        <w:t>里没有你想写入的记录。所以</w:t>
+      </w:r>
+      <w:r>
+        <w:rPr>
+          <w:rFonts w:hint="eastAsia"/>
+        </w:rPr>
+        <w:t>commit</w:t>
+      </w:r>
+      <w:r>
+        <w:rPr>
+          <w:rFonts w:hint="eastAsia"/>
+        </w:rPr>
+        <w:t>这一步对于</w:t>
+      </w:r>
+      <w:r>
+        <w:rPr>
+          <w:rFonts w:hint="eastAsia"/>
+        </w:rPr>
+        <w:t>INSERT</w:t>
+      </w:r>
+      <w:r>
+        <w:rPr>
+          <w:rFonts w:hint="eastAsia"/>
+        </w:rPr>
+        <w:t>、</w:t>
+      </w:r>
+      <w:r>
+        <w:rPr>
+          <w:rFonts w:hint="eastAsia"/>
+        </w:rPr>
+        <w:t>UPDATE</w:t>
+      </w:r>
+      <w:r>
+        <w:rPr>
+          <w:rFonts w:hint="eastAsia"/>
+        </w:rPr>
+        <w:t>、</w:t>
+      </w:r>
+      <w:r>
+        <w:rPr>
+          <w:rFonts w:hint="eastAsia"/>
+        </w:rPr>
+        <w:t>DELETE</w:t>
+      </w:r>
+      <w:r>
+        <w:rPr>
+          <w:rFonts w:hint="eastAsia"/>
+        </w:rPr>
+        <w:t>至关重要，但</w:t>
+      </w:r>
+      <w:r>
+        <w:rPr>
+          <w:rFonts w:hint="eastAsia"/>
+        </w:rPr>
+        <w:t>SELECT</w:t>
+      </w:r>
+      <w:r>
+        <w:rPr>
+          <w:rFonts w:hint="eastAsia"/>
+        </w:rPr>
+        <w:t>可以没有</w:t>
+      </w:r>
+      <w:r>
+        <w:rPr>
+          <w:rFonts w:hint="eastAsia"/>
+        </w:rPr>
+        <w:t>commit</w:t>
+      </w:r>
+      <w:r>
+        <w:rPr>
+          <w:rFonts w:hint="eastAsia"/>
+        </w:rPr>
+        <w:t>（因为不用改数据）</w:t>
+      </w:r>
+      <w:r>
+        <w:rPr>
+          <w:rFonts w:hint="eastAsia"/>
+        </w:rPr>
+        <w:t>。</w:t>
+      </w:r>
+      <w:r>
+        <w:rPr>
+          <w:rFonts w:hint="eastAsia"/>
+        </w:rPr>
+        <w:t>commit</w:t>
+      </w:r>
+      <w:r>
+        <w:rPr>
+          <w:rFonts w:hint="eastAsia"/>
+        </w:rPr>
+        <w:t>的机制确保了，连续多个</w:t>
+      </w:r>
+      <w:r>
+        <w:rPr>
+          <w:rFonts w:hint="eastAsia"/>
+        </w:rPr>
+        <w:t>SQL</w:t>
+      </w:r>
+      <w:r>
+        <w:rPr>
+          <w:rFonts w:hint="eastAsia"/>
+        </w:rPr>
+        <w:t>操作必须都成功执行了，才算真正成功（才会让改变提交数据库保存）</w:t>
+      </w:r>
+    </w:p>
+    <w:p>
+      <w:pPr>
+        <w:pStyle w:val="Code"/>
+        <w:ind w:left="0"/>
+      </w:pPr>
+      <w:r>
+        <w:rPr>
+          <w:rFonts w:hint="eastAsia"/>
+        </w:rPr>
+        <w:t>当</w:t>
+      </w:r>
+      <w:r>
+        <w:rPr>
+          <w:rFonts w:hint="eastAsia"/>
+        </w:rPr>
+        <w:t>SQL</w:t>
+      </w:r>
+      <w:r>
+        <w:rPr>
+          <w:rFonts w:hint="eastAsia"/>
+        </w:rPr>
+        <w:t>语句执行中有报错</w:t>
+      </w:r>
+      <w:r>
+        <w:rPr>
+          <w:rFonts w:hint="eastAsia"/>
+        </w:rPr>
+        <w:t>/</w:t>
+      </w:r>
+      <w:r>
+        <w:rPr>
+          <w:rFonts w:hint="eastAsia"/>
+        </w:rPr>
+        <w:t>异常，</w:t>
+      </w:r>
+      <w:r>
+        <w:rPr>
+          <w:rFonts w:hint="eastAsia"/>
+        </w:rPr>
+        <w:t>.rollback()</w:t>
+      </w:r>
+      <w:r>
+        <w:rPr>
+          <w:rFonts w:hint="eastAsia"/>
+        </w:rPr>
+        <w:t>使数据库返回原本状态</w:t>
+      </w:r>
+    </w:p>
+    <w:p>
+      <w:pPr>
+        <w:pStyle w:val="Code"/>
+        <w:ind w:left="0"/>
+        <w:rPr>
+          <w:rFonts w:hint="eastAsia"/>
+        </w:rPr>
+      </w:pPr>
+      <w:r>
+        <w:rPr>
+          <w:rFonts w:hint="eastAsia"/>
+        </w:rPr>
+        <w:lastRenderedPageBreak/>
+        <w:t>最后，关闭此次</w:t>
+      </w:r>
+      <w:r>
+        <w:rPr>
+          <w:rFonts w:hint="eastAsia"/>
+        </w:rPr>
+        <w:t>connection</w:t>
+      </w:r>
+    </w:p>
+    <w:p>
+      <w:pPr>
+        <w:pStyle w:val="Code"/>
+        <w:rPr>
+          <w:rFonts w:hint="eastAsia"/>
+        </w:rPr>
+      </w:pPr>
+      <w:r>
+        <w:rPr>
+          <w:rFonts w:hint="eastAsia"/>
+        </w:rPr>
+        <w:t xml:space="preserve"># Approach </w:t>
+      </w:r>
+      <w:r>
+        <w:rPr>
+          <w:rFonts w:hint="eastAsia"/>
+        </w:rPr>
+        <w:t>2</w:t>
+      </w:r>
+      <w:r>
+        <w:rPr>
+          <w:rFonts w:hint="eastAsia"/>
+        </w:rPr>
+        <w:t xml:space="preserve">: </w:t>
+      </w:r>
+      <w:r>
+        <w:rPr>
+          <w:rFonts w:hint="eastAsia"/>
+        </w:rPr>
+        <w:t>connect</w:t>
+      </w:r>
+    </w:p>
+    <w:p>
+      <w:pPr>
+        <w:pStyle w:val="Code"/>
+      </w:pPr>
+      <w:r>
+        <w:t>with engine.</w:t>
+      </w:r>
+      <w:r>
+        <w:rPr>
+          <w:rFonts w:hint="eastAsia"/>
+        </w:rPr>
+        <w:t>connect</w:t>
+      </w:r>
+      <w:r>
+        <w:t>() as conn:</w:t>
+      </w:r>
+    </w:p>
+    <w:p>
+      <w:pPr>
+        <w:pStyle w:val="Code"/>
+        <w:ind w:firstLine="720"/>
+      </w:pPr>
+      <w:r>
+        <w:rPr>
+          <w:rFonts w:hint="eastAsia"/>
+        </w:rPr>
+        <w:t>result</w:t>
+      </w:r>
+      <w:r>
+        <w:t xml:space="preserve"> = conn.execute(</w:t>
+      </w:r>
+      <w:r>
+        <w:rPr>
+          <w:rFonts w:hint="eastAsia"/>
+        </w:rPr>
+        <w:t>text(</w:t>
+      </w:r>
+      <w:r>
+        <w:t>“</w:t>
+      </w:r>
+      <w:r>
+        <w:rPr>
+          <w:rFonts w:hint="eastAsia"/>
+        </w:rPr>
+        <w:t>SELECT * FROM user WHERE username= :username</w:t>
+      </w:r>
+      <w:r>
+        <w:t>”</w:t>
+      </w:r>
+      <w:r>
+        <w:rPr>
+          <w:rFonts w:hint="eastAsia"/>
+        </w:rPr>
+        <w:t>)</w:t>
+      </w:r>
+      <w:r>
+        <w:t xml:space="preserve">, </w:t>
+      </w:r>
+      <w:r>
+        <w:rPr>
+          <w:rFonts w:hint="eastAsia"/>
+        </w:rPr>
+        <w:t>{</w:t>
+      </w:r>
+      <w:r>
+        <w:t>“</w:t>
+      </w:r>
+      <w:r>
+        <w:rPr>
+          <w:rFonts w:hint="eastAsia"/>
+        </w:rPr>
+        <w:t>username</w:t>
+      </w:r>
+      <w:r>
+        <w:t>”</w:t>
+      </w:r>
+      <w:r>
+        <w:rPr>
+          <w:rFonts w:hint="eastAsia"/>
+        </w:rPr>
+        <w:t>: name}</w:t>
+      </w:r>
+      <w:r>
+        <w:t>)</w:t>
+      </w:r>
+    </w:p>
+    <w:p>
+      <w:pPr>
+        <w:pStyle w:val="Code"/>
+        <w:ind w:left="0"/>
+      </w:pPr>
+      <w:r>
+        <w:rPr>
+          <w:rFonts w:hint="eastAsia"/>
+        </w:rPr>
+        <w:t xml:space="preserve"># Approach 2 </w:t>
+      </w:r>
+      <w:r>
+        <w:rPr>
+          <w:rFonts w:hint="eastAsia"/>
+        </w:rPr>
+        <w:t>是只建立</w:t>
+      </w:r>
+      <w:r>
+        <w:rPr>
+          <w:rFonts w:hint="eastAsia"/>
+        </w:rPr>
+        <w:t>connection</w:t>
+      </w:r>
+      <w:r>
+        <w:rPr>
+          <w:rFonts w:hint="eastAsia"/>
+        </w:rPr>
+        <w:t>，然后执行</w:t>
+      </w:r>
+      <w:r>
+        <w:rPr>
+          <w:rFonts w:hint="eastAsia"/>
+        </w:rPr>
+        <w:t>SQL</w:t>
+      </w:r>
+      <w:r>
+        <w:rPr>
+          <w:rFonts w:hint="eastAsia"/>
+        </w:rPr>
+        <w:t>语句。所以</w:t>
+      </w:r>
+      <w:r>
+        <w:rPr>
+          <w:rFonts w:hint="eastAsia"/>
+          <w:b/>
+          <w:bCs/>
+        </w:rPr>
+        <w:t>它没有</w:t>
+      </w:r>
+      <w:r>
+        <w:rPr>
+          <w:rFonts w:hint="eastAsia"/>
+          <w:b/>
+          <w:bCs/>
+        </w:rPr>
+        <w:t>commit</w:t>
+      </w:r>
+      <w:r>
+        <w:rPr>
+          <w:rFonts w:hint="eastAsia"/>
+          <w:b/>
+          <w:bCs/>
+        </w:rPr>
+        <w:t>机制</w:t>
+      </w:r>
+      <w:r>
+        <w:rPr>
+          <w:rFonts w:hint="eastAsia"/>
+        </w:rPr>
+        <w:t>，无法对数据库数据造成任何真正的改变。只适合</w:t>
+      </w:r>
+      <w:r>
+        <w:rPr>
+          <w:rFonts w:hint="eastAsia"/>
+          <w:b/>
+          <w:bCs/>
+        </w:rPr>
+        <w:t>SELECT</w:t>
+      </w:r>
+      <w:r>
+        <w:rPr>
+          <w:rFonts w:hint="eastAsia"/>
+        </w:rPr>
+        <w:t>，读取数据。其他</w:t>
+      </w:r>
+      <w:r>
+        <w:rPr>
+          <w:rFonts w:hint="eastAsia"/>
+        </w:rPr>
+        <w:t>INSERT/UPDATE/DELETE</w:t>
+      </w:r>
+      <w:r>
+        <w:rPr>
+          <w:rFonts w:hint="eastAsia"/>
+        </w:rPr>
+        <w:t>操作，会执行，但数据库不保存变化。</w:t>
+      </w:r>
+    </w:p>
+    <w:p>
+      <w:pPr>
+        <w:pStyle w:val="Code"/>
+        <w:ind w:left="0"/>
+      </w:pPr>
+      <w:r>
+        <w:rPr>
+          <w:rFonts w:hint="eastAsia"/>
+        </w:rPr>
+        <w:t>好处是，安全（不改）、比开启事务（</w:t>
+      </w:r>
+      <w:r>
+        <w:rPr>
+          <w:rFonts w:hint="eastAsia"/>
+        </w:rPr>
+        <w:t>approach 1 and 3</w:t>
+      </w:r>
+      <w:r>
+        <w:rPr>
+          <w:rFonts w:hint="eastAsia"/>
+        </w:rPr>
+        <w:t>）</w:t>
+      </w:r>
+      <w:r>
+        <w:rPr>
+          <w:rFonts w:hint="eastAsia"/>
+        </w:rPr>
+        <w:t>动用资源少，所以执行效率快</w:t>
+      </w:r>
+    </w:p>
+    <w:p>
+      <w:pPr>
+        <w:pStyle w:val="Code"/>
+        <w:ind w:left="0"/>
+      </w:pPr>
+    </w:p>
+    <w:p>
+      <w:pPr>
+        <w:pStyle w:val="Code"/>
+        <w:ind w:left="0"/>
+      </w:pPr>
+      <w:r>
+        <w:rPr>
+          <w:rFonts w:hint="eastAsia"/>
+        </w:rPr>
+        <w:t xml:space="preserve">with = </w:t>
+      </w:r>
+      <w:r>
+        <w:rPr>
+          <w:rFonts w:hint="eastAsia"/>
+        </w:rPr>
+        <w:t>自动资源管理，讲人话就是它等价于</w:t>
+      </w:r>
+      <w:r>
+        <w:rPr>
+          <w:rFonts w:hint="eastAsia"/>
+        </w:rPr>
+        <w:t>approach 1</w:t>
+      </w:r>
+      <w:r>
+        <w:rPr>
+          <w:rFonts w:hint="eastAsia"/>
+        </w:rPr>
+        <w:t>中的，</w:t>
+      </w:r>
+      <w:r>
+        <w:rPr>
+          <w:rFonts w:hint="eastAsia"/>
+          <w:b/>
+          <w:bCs/>
+        </w:rPr>
+        <w:t>.rollback + conn.close</w:t>
+      </w:r>
+      <w:r>
+        <w:rPr>
+          <w:rFonts w:hint="eastAsia"/>
+        </w:rPr>
+        <w:t>。也就是说有</w:t>
+      </w:r>
+      <w:r>
+        <w:rPr>
+          <w:rFonts w:hint="eastAsia"/>
+        </w:rPr>
+        <w:t>with block</w:t>
+      </w:r>
+      <w:r>
+        <w:rPr>
+          <w:rFonts w:hint="eastAsia"/>
+        </w:rPr>
+        <w:t>，它会保证</w:t>
+      </w:r>
+      <w:r>
+        <w:rPr>
+          <w:rFonts w:hint="eastAsia"/>
+        </w:rPr>
+        <w:t>block</w:t>
+      </w:r>
+      <w:r>
+        <w:rPr>
+          <w:rFonts w:hint="eastAsia"/>
+        </w:rPr>
+        <w:t>中出现异常时自动回滚，</w:t>
+      </w:r>
+      <w:r>
+        <w:rPr>
+          <w:rFonts w:hint="eastAsia"/>
+        </w:rPr>
+        <w:t>block</w:t>
+      </w:r>
+      <w:r>
+        <w:rPr>
+          <w:rFonts w:hint="eastAsia"/>
+        </w:rPr>
+        <w:t>执行结束时自动关闭</w:t>
+      </w:r>
+      <w:r>
+        <w:rPr>
+          <w:rFonts w:hint="eastAsia"/>
+        </w:rPr>
+        <w:t>connection</w:t>
+      </w:r>
+      <w:r>
+        <w:rPr>
+          <w:rFonts w:hint="eastAsia"/>
+        </w:rPr>
+        <w:t>。就是省掉手动写</w:t>
+      </w:r>
+      <w:r>
+        <w:rPr>
+          <w:rFonts w:hint="eastAsia"/>
+        </w:rPr>
+        <w:t>.rollback + conn.close</w:t>
+      </w:r>
+      <w:r>
+        <w:rPr>
+          <w:rFonts w:hint="eastAsia"/>
+        </w:rPr>
+        <w:t>。</w:t>
+      </w:r>
+    </w:p>
+    <w:p>
+      <w:pPr>
+        <w:pStyle w:val="Code"/>
+        <w:ind w:left="0"/>
+        <w:rPr>
+          <w:rFonts w:hint="eastAsia"/>
+        </w:rPr>
+      </w:pPr>
+      <w:r>
+        <w:rPr>
+          <w:rFonts w:hint="eastAsia"/>
+        </w:rPr>
+        <w:t>换句话说，</w:t>
+      </w:r>
+      <w:r>
+        <w:rPr>
+          <w:rFonts w:hint="eastAsia"/>
+        </w:rPr>
+        <w:t>with</w:t>
+      </w:r>
+      <w:r>
+        <w:rPr>
+          <w:rFonts w:hint="eastAsia"/>
+        </w:rPr>
+        <w:t>这个写法也不是必须的。</w:t>
+      </w:r>
+    </w:p>
+    <w:p>
+      <w:pPr>
+        <w:pStyle w:val="Code"/>
+        <w:rPr>
+          <w:rFonts w:hint="eastAsia"/>
+        </w:rPr>
+      </w:pPr>
+      <w:r>
+        <w:rPr>
+          <w:rFonts w:hint="eastAsia"/>
+        </w:rPr>
+        <w:t xml:space="preserve"># Approach </w:t>
+      </w:r>
+      <w:r>
+        <w:rPr>
+          <w:rFonts w:hint="eastAsia"/>
+        </w:rPr>
+        <w:t>3</w:t>
+      </w:r>
+      <w:r>
+        <w:rPr>
+          <w:rFonts w:hint="eastAsia"/>
+        </w:rPr>
+        <w:t xml:space="preserve">: </w:t>
+      </w:r>
+      <w:r>
+        <w:rPr>
+          <w:rFonts w:hint="eastAsia"/>
+        </w:rPr>
+        <w:t>begin</w:t>
+      </w:r>
+    </w:p>
+    <w:p>
+      <w:pPr>
+        <w:pStyle w:val="Code"/>
+      </w:pPr>
+      <w:r>
+        <w:rPr>
+          <w:rFonts w:hint="eastAsia"/>
+        </w:rPr>
+        <w:t>with engine.begin() as conn:</w:t>
+      </w:r>
+    </w:p>
+    <w:p>
+      <w:pPr>
+        <w:pStyle w:val="Code"/>
+        <w:rPr>
+          <w:rFonts w:hint="eastAsia"/>
+        </w:rPr>
+      </w:pPr>
+      <w:r>
+        <w:tab/>
+      </w:r>
+      <w:r>
+        <w:rPr>
+          <w:rFonts w:hint="eastAsia"/>
+        </w:rPr>
+        <w:t>result = conn.execute(text(sql), params)</w:t>
+      </w:r>
+    </w:p>
+    <w:p>
+      <w:pPr>
+        <w:pStyle w:val="Code"/>
+        <w:ind w:left="0"/>
+      </w:pPr>
+      <w:r>
+        <w:rPr>
+          <w:rFonts w:hint="eastAsia"/>
+        </w:rPr>
+        <w:t xml:space="preserve"># Approach 3 </w:t>
+      </w:r>
+      <w:r>
+        <w:rPr>
+          <w:rFonts w:hint="eastAsia"/>
+        </w:rPr>
+        <w:t>本质就是</w:t>
+      </w:r>
+      <w:r>
+        <w:rPr>
+          <w:rFonts w:hint="eastAsia"/>
+        </w:rPr>
+        <w:t xml:space="preserve"> </w:t>
+      </w:r>
+      <w:r>
+        <w:rPr>
+          <w:rFonts w:hint="eastAsia"/>
+        </w:rPr>
+        <w:t>（平替</w:t>
+      </w:r>
+      <w:r>
+        <w:rPr>
+          <w:rFonts w:hint="eastAsia"/>
+        </w:rPr>
+        <w:t>approach 1</w:t>
+      </w:r>
+      <w:r>
+        <w:rPr>
+          <w:rFonts w:hint="eastAsia"/>
+        </w:rPr>
+        <w:t>，不用写那么麻烦）</w:t>
+      </w:r>
+    </w:p>
+    <w:p>
+      <w:pPr>
+        <w:pStyle w:val="Code"/>
+        <w:ind w:left="0"/>
+      </w:pPr>
+      <w:r>
+        <w:rPr>
+          <w:rFonts w:hint="eastAsia"/>
+        </w:rPr>
+        <w:t>engine.begin()</w:t>
+      </w:r>
+      <w:r>
+        <w:rPr>
+          <w:rFonts w:hint="eastAsia"/>
+        </w:rPr>
+        <w:t>表明这是事务</w:t>
+      </w:r>
+      <w:r>
+        <w:rPr>
+          <w:rFonts w:hint="eastAsia"/>
+        </w:rPr>
+        <w:t>(transaction)</w:t>
+      </w:r>
+      <w:r>
+        <w:rPr>
+          <w:rFonts w:hint="eastAsia"/>
+        </w:rPr>
+        <w:t>，有</w:t>
+      </w:r>
+      <w:r>
+        <w:rPr>
+          <w:rFonts w:hint="eastAsia"/>
+        </w:rPr>
+        <w:t>commit</w:t>
+      </w:r>
+      <w:r>
+        <w:rPr>
+          <w:rFonts w:hint="eastAsia"/>
+        </w:rPr>
+        <w:t>机制</w:t>
+      </w:r>
+    </w:p>
+    <w:p>
+      <w:pPr>
+        <w:pStyle w:val="Code"/>
+        <w:ind w:left="0"/>
+      </w:pPr>
+      <w:r>
+        <w:rPr>
+          <w:rFonts w:hint="eastAsia"/>
+        </w:rPr>
+        <w:t>with block</w:t>
+      </w:r>
+      <w:r>
+        <w:rPr>
+          <w:rFonts w:hint="eastAsia"/>
+        </w:rPr>
+        <w:t>则赋予了</w:t>
+      </w:r>
+      <w:r>
+        <w:rPr>
+          <w:rFonts w:hint="eastAsia"/>
+        </w:rPr>
+        <w:t>.rollback + conn.close</w:t>
+      </w:r>
+      <w:r>
+        <w:rPr>
+          <w:rFonts w:hint="eastAsia"/>
+        </w:rPr>
+        <w:t>机制</w:t>
+      </w:r>
+    </w:p>
+    <w:p>
+      <w:pPr>
+        <w:pStyle w:val="Code"/>
+        <w:ind w:left="0"/>
+        <w:rPr>
+          <w:rFonts w:hint="eastAsia"/>
+        </w:rPr>
+      </w:pPr>
+      <w:r>
+        <w:rPr>
+          <w:rFonts w:hint="eastAsia"/>
+        </w:rPr>
+        <w:t>INSERT/UPDATE/DELETE</w:t>
+      </w:r>
+      <w:r>
+        <w:rPr>
+          <w:rFonts w:hint="eastAsia"/>
+        </w:rPr>
+        <w:t>操作</w:t>
+      </w:r>
+      <w:r>
+        <w:rPr>
+          <w:rFonts w:hint="eastAsia"/>
+        </w:rPr>
+        <w:t>必须用这个（或者</w:t>
+      </w:r>
+      <w:r>
+        <w:rPr>
+          <w:rFonts w:hint="eastAsia"/>
+        </w:rPr>
+        <w:t>approach 1</w:t>
+      </w:r>
+      <w:r>
+        <w:rPr>
+          <w:rFonts w:hint="eastAsia"/>
+        </w:rPr>
+        <w:t>），</w:t>
+      </w:r>
+      <w:r>
+        <w:rPr>
+          <w:rFonts w:hint="eastAsia"/>
+        </w:rPr>
+        <w:t>SELECT</w:t>
+      </w:r>
+      <w:r>
+        <w:rPr>
+          <w:rFonts w:hint="eastAsia"/>
+        </w:rPr>
+        <w:t>也可以用这个</w:t>
+      </w:r>
+    </w:p>
+    <w:p>
+      <w:pPr>
+        <w:pStyle w:val="Code"/>
+      </w:pPr>
+    </w:p>
+    <w:p>
+      <w:pPr>
+        <w:pStyle w:val="Code"/>
+      </w:pPr>
+      <w:r>
+        <w:rPr>
+          <w:rFonts w:hint="eastAsia"/>
+        </w:rPr>
+        <w:t># without with block (SELECT)</w:t>
+      </w:r>
+    </w:p>
+    <w:p>
+      <w:pPr>
+        <w:pStyle w:val="Code"/>
+        <w:rPr>
+          <w:rFonts w:hint="eastAsia"/>
+        </w:rPr>
+      </w:pPr>
+      <w:r>
+        <w:rPr>
+          <w:rFonts w:hint="eastAsia"/>
+        </w:rPr>
+        <w:t xml:space="preserve"># </w:t>
+      </w:r>
+      <w:r>
+        <w:rPr>
+          <w:rFonts w:hint="eastAsia"/>
+        </w:rPr>
+        <w:t>常用于在</w:t>
+      </w:r>
+      <w:r>
+        <w:rPr>
+          <w:rFonts w:hint="eastAsia"/>
+        </w:rPr>
+        <w:t>terminal</w:t>
+      </w:r>
+      <w:r>
+        <w:rPr>
+          <w:rFonts w:hint="eastAsia"/>
+        </w:rPr>
+        <w:t>写，没有</w:t>
+      </w:r>
+      <w:r>
+        <w:rPr>
+          <w:rFonts w:hint="eastAsia"/>
+        </w:rPr>
+        <w:t>with</w:t>
+      </w:r>
+      <w:r>
+        <w:rPr>
+          <w:rFonts w:hint="eastAsia"/>
+        </w:rPr>
+        <w:t>的冒号</w:t>
+      </w:r>
+      <w:r>
+        <w:rPr>
+          <w:rFonts w:hint="eastAsia"/>
+        </w:rPr>
+        <w:t>(:)</w:t>
+      </w:r>
+      <w:r>
+        <w:rPr>
+          <w:rFonts w:hint="eastAsia"/>
+        </w:rPr>
+        <w:t>，方便测试</w:t>
+      </w:r>
+    </w:p>
+    <w:p>
+      <w:pPr>
+        <w:pStyle w:val="Code"/>
+      </w:pPr>
+      <w:r>
+        <w:rPr>
+          <w:rFonts w:hint="eastAsia"/>
+        </w:rPr>
+        <w:t>conn = engine.connect()</w:t>
+      </w:r>
+    </w:p>
+    <w:p>
+      <w:pPr>
+        <w:pStyle w:val="Code"/>
+      </w:pPr>
+      <w:r>
+        <w:rPr>
+          <w:rFonts w:hint="eastAsia"/>
+        </w:rPr>
+        <w:t>result = conn.execute(text(select_sql), params)</w:t>
+      </w:r>
+    </w:p>
+    <w:p>
+      <w:pPr>
+        <w:pStyle w:val="Code"/>
+      </w:pPr>
+      <w:r>
+        <w:rPr>
+          <w:rFonts w:hint="eastAsia"/>
+        </w:rPr>
+        <w:t>row = result.first()</w:t>
+      </w:r>
+    </w:p>
+    <w:p>
+      <w:pPr>
+        <w:pStyle w:val="Code"/>
+      </w:pPr>
+      <w:r>
+        <w:rPr>
+          <w:rFonts w:hint="eastAsia"/>
+        </w:rPr>
+        <w:t>conn.close()</w:t>
+      </w:r>
+    </w:p>
+    <w:p>
+      <w:pPr>
+        <w:pStyle w:val="Code"/>
+        <w:rPr>
+          <w:rFonts w:hint="eastAsia"/>
+        </w:rPr>
+      </w:pPr>
+    </w:p>
+    <w:p>
+      <w:pPr>
+        <w:pStyle w:val="Code"/>
+        <w:rPr>
+          <w:rFonts w:hint="eastAsia"/>
+        </w:rPr>
+      </w:pPr>
+      <w:r>
+        <w:rPr>
+          <w:rFonts w:hint="eastAsia"/>
+        </w:rPr>
+        <w:t># without with block (</w:t>
+      </w:r>
+      <w:r>
+        <w:rPr>
+          <w:rFonts w:hint="eastAsia"/>
+        </w:rPr>
+        <w:t>INSERT/UPDATE/DELETE</w:t>
+      </w:r>
+      <w:r>
+        <w:rPr>
+          <w:rFonts w:hint="eastAsia"/>
+        </w:rPr>
+        <w:t>)</w:t>
+      </w:r>
+      <w:r>
+        <w:rPr>
+          <w:rFonts w:hint="eastAsia"/>
+        </w:rPr>
+        <w:t>，即</w:t>
+      </w:r>
+      <w:r>
+        <w:rPr>
+          <w:rFonts w:hint="eastAsia"/>
+        </w:rPr>
+        <w:t>approach 1</w:t>
+      </w:r>
+    </w:p>
+    <w:p>
+      <w:r>
+        <w:t>Q</w:t>
+      </w:r>
+      <w:r>
+        <w:rPr>
+          <w:rFonts w:hint="eastAsia"/>
+        </w:rPr>
+        <w:t xml:space="preserve">uery result essentially is a </w:t>
+      </w:r>
+      <w:r>
+        <w:rPr>
+          <w:rFonts w:hint="eastAsia"/>
+          <w:shd w:val="pct15" w:color="auto" w:fill="FFFFFF"/>
+        </w:rPr>
+        <w:t>Result</w:t>
+      </w:r>
+      <w:r>
+        <w:rPr>
+          <w:rFonts w:hint="eastAsia"/>
+        </w:rPr>
+        <w:t xml:space="preserve"> object, like </w:t>
+      </w:r>
+      <w:r>
+        <w:rPr>
+          <w:shd w:val="pct15" w:color="auto" w:fill="FFFFFF"/>
+        </w:rPr>
+        <w:t>&lt;sqlalchemy.engine.result.Result object at 0x7f8c1b3c9d60&gt;</w:t>
+      </w:r>
+      <w:r>
+        <w:rPr>
+          <w:rFonts w:hint="eastAsia"/>
+        </w:rPr>
+        <w:t>. You cannot access actual content unless you:</w:t>
+      </w:r>
+    </w:p>
+    <w:p>
+      <w:pPr>
+        <w:pStyle w:val="Code"/>
+        <w:rPr>
+          <w:rFonts w:hint="eastAsia"/>
+        </w:rPr>
+      </w:pPr>
+      <w:r>
+        <w:lastRenderedPageBreak/>
+        <w:t>user = conn.execute(...)</w:t>
+      </w:r>
+      <w:r>
+        <w:rPr>
+          <w:rFonts w:hint="eastAsia"/>
+        </w:rPr>
+        <w:t xml:space="preserve">  # it</w:t>
+      </w:r>
+      <w:r>
+        <w:t>’</w:t>
+      </w:r>
+      <w:r>
+        <w:rPr>
+          <w:rFonts w:hint="eastAsia"/>
+        </w:rPr>
+        <w:t>s a Result object</w:t>
+      </w:r>
+      <w:r>
+        <w:rPr>
+          <w:rFonts w:hint="eastAsia"/>
+        </w:rPr>
+        <w:t>, not py dictionary</w:t>
+      </w:r>
+    </w:p>
+    <w:p>
+      <w:pPr>
+        <w:pStyle w:val="Code"/>
+      </w:pPr>
+    </w:p>
+    <w:p>
+      <w:pPr>
+        <w:pStyle w:val="Code"/>
+        <w:rPr>
+          <w:rFonts w:hint="eastAsia"/>
+        </w:rPr>
+      </w:pPr>
+      <w:r>
+        <w:rPr>
+          <w:rFonts w:hint="eastAsia"/>
+        </w:rPr>
+        <w:t xml:space="preserve">row = user.fetchone()  # get one record, </w:t>
+      </w:r>
+      <w:r>
+        <w:rPr>
+          <w:rFonts w:hint="eastAsia"/>
+        </w:rPr>
+        <w:t>empty -&gt; None</w:t>
+      </w:r>
+    </w:p>
+    <w:p>
+      <w:pPr>
+        <w:pStyle w:val="Code"/>
+        <w:rPr>
+          <w:rFonts w:hint="eastAsia"/>
+        </w:rPr>
+      </w:pPr>
+      <w:r>
+        <w:rPr>
+          <w:rFonts w:hint="eastAsia"/>
+        </w:rPr>
+        <w:t>row</w:t>
+      </w:r>
+      <w:r>
+        <w:rPr>
+          <w:rFonts w:hint="eastAsia"/>
+        </w:rPr>
+        <w:t>s</w:t>
+      </w:r>
+      <w:r>
+        <w:rPr>
+          <w:rFonts w:hint="eastAsia"/>
+        </w:rPr>
+        <w:t xml:space="preserve"> = user.fetchall()</w:t>
+      </w:r>
+      <w:r>
+        <w:rPr>
+          <w:rFonts w:hint="eastAsia"/>
+        </w:rPr>
+        <w:t xml:space="preserve">  # get all records</w:t>
+      </w:r>
+    </w:p>
+    <w:p>
+      <w:pPr>
+        <w:pStyle w:val="Code"/>
+      </w:pPr>
+      <w:r>
+        <w:rPr>
+          <w:rFonts w:hint="eastAsia"/>
+        </w:rPr>
+        <w:t>row = user.first()</w:t>
+      </w:r>
+      <w:r>
+        <w:rPr>
+          <w:rFonts w:hint="eastAsia"/>
+        </w:rPr>
+        <w:t xml:space="preserve"> # get first record, usually to check exists</w:t>
+      </w:r>
+    </w:p>
+    <w:p>
+      <w:pPr>
+        <w:pStyle w:val="Code"/>
+        <w:ind w:firstLine="720"/>
+      </w:pPr>
+      <w:r>
+        <w:rPr>
+          <w:rFonts w:hint="eastAsia"/>
+        </w:rPr>
+        <w:t xml:space="preserve"># row: data type, </w:t>
+      </w:r>
+      <w:r>
+        <w:t>sqlalchemy.engine.Row</w:t>
+      </w:r>
+    </w:p>
+    <w:p>
+      <w:pPr>
+        <w:pStyle w:val="Code"/>
+        <w:ind w:firstLine="720"/>
+      </w:pPr>
+      <w:r>
+        <w:rPr>
+          <w:rFonts w:hint="eastAsia"/>
+        </w:rPr>
+        <w:t># rows: data type, list[Row]</w:t>
+      </w:r>
+    </w:p>
+    <w:p>
+      <w:pPr>
+        <w:pStyle w:val="Code"/>
+        <w:ind w:firstLine="720"/>
+      </w:pPr>
+      <w:r>
+        <w:rPr>
+          <w:rFonts w:hint="eastAsia"/>
+        </w:rPr>
+        <w:t># access field value: row[0], row[</w:t>
+      </w:r>
+      <w:r>
+        <w:t>“</w:t>
+      </w:r>
+      <w:r>
+        <w:rPr>
+          <w:rFonts w:hint="eastAsia"/>
+        </w:rPr>
+        <w:t>username</w:t>
+      </w:r>
+      <w:r>
+        <w:t>”</w:t>
+      </w:r>
+      <w:r>
+        <w:rPr>
+          <w:rFonts w:hint="eastAsia"/>
+        </w:rPr>
+        <w:t xml:space="preserve">], row.username </w:t>
+      </w:r>
+    </w:p>
+    <w:p>
+      <w:pPr>
+        <w:pStyle w:val="Code"/>
+      </w:pPr>
+    </w:p>
+    <w:p>
+      <w:pPr>
+        <w:pStyle w:val="Code"/>
+      </w:pPr>
+      <w:r>
+        <w:rPr>
+          <w:rFonts w:hint="eastAsia"/>
+        </w:rPr>
+        <w:t># convert to dictionary</w:t>
+      </w:r>
+    </w:p>
+    <w:p>
+      <w:pPr>
+        <w:pStyle w:val="Code"/>
+        <w:rPr>
+          <w:rFonts w:hint="eastAsia"/>
+        </w:rPr>
+      </w:pPr>
+      <w:r>
+        <w:rPr>
+          <w:rFonts w:hint="eastAsia"/>
+        </w:rPr>
+        <w:t>row_dict = dict(row._mapping)</w:t>
+      </w:r>
+    </w:p>
+    <w:p>
+      <w:pPr>
+        <w:pStyle w:val="Code"/>
+        <w:rPr>
+          <w:rFonts w:hint="eastAsia"/>
+        </w:rPr>
+      </w:pPr>
+      <w:r>
+        <w:rPr>
+          <w:rFonts w:hint="eastAsia"/>
+        </w:rPr>
+        <w:t>rows_dict =  [dict(row._mapping) for row in rows]</w:t>
+      </w:r>
+    </w:p>
+    <w:p>
+      <w:pPr>
+        <w:rPr>
+          <w:b/>
+          <w:bCs/>
+        </w:rPr>
+      </w:pPr>
+      <w:r>
+        <w:rPr>
+          <w:b/>
+          <w:bCs/>
+        </w:rPr>
+        <w:t>SQLAlchemy</w:t>
+      </w:r>
+      <w:r>
+        <w:rPr>
+          <w:rFonts w:hint="eastAsia"/>
+          <w:b/>
+          <w:bCs/>
+        </w:rPr>
+        <w:t xml:space="preserve"> ORM</w:t>
       </w:r>
     </w:p>
     <w:p>
@@ -3894,7 +4298,319 @@
       </w:r>
     </w:p>
     <w:p/>
+    <w:p>
+      <w:pPr>
+        <w:rPr>
+          <w:b/>
+          <w:bCs/>
+        </w:rPr>
+      </w:pPr>
+      <w:r>
+        <w:rPr>
+          <w:rFonts w:hint="eastAsia"/>
+          <w:b/>
+          <w:bCs/>
+        </w:rPr>
+        <w:t>Forms.py</w:t>
+      </w:r>
+    </w:p>
+    <w:p>
+      <w:r>
+        <w:t>forms.py defines and validates all user input forms used by your Flask app.</w:t>
+      </w:r>
+    </w:p>
+    <w:p>
+      <w:r>
+        <w:t>It answers the question:</w:t>
+      </w:r>
+    </w:p>
+    <w:p>
+      <w:pPr>
+        <w:ind w:firstLine="720"/>
+      </w:pPr>
+      <w:r>
+        <w:rPr>
+          <w:b/>
+          <w:bCs/>
+        </w:rPr>
+        <w:t>“What data do we accept from the user, and under what conditions is it valid?”</w:t>
+      </w:r>
+    </w:p>
+    <w:p>
+      <w:r>
+        <w:rPr>
+          <w:rFonts w:hint="eastAsia"/>
+        </w:rPr>
+        <w:t xml:space="preserve">1. </w:t>
+      </w:r>
+      <w:r>
+        <w:t>Defines form fields</w:t>
+      </w:r>
+      <w:r>
+        <w:rPr>
+          <w:rFonts w:hint="eastAsia"/>
+        </w:rPr>
+        <w:t xml:space="preserve"> (</w:t>
+      </w:r>
+      <w:r>
+        <w:t>what inputs exist</w:t>
+      </w:r>
+      <w:r>
+        <w:rPr>
+          <w:rFonts w:hint="eastAsia"/>
+        </w:rPr>
+        <w:t xml:space="preserve">, </w:t>
+      </w:r>
+      <w:r>
+        <w:t>their data types</w:t>
+      </w:r>
+      <w:r>
+        <w:rPr>
+          <w:rFonts w:hint="eastAsia"/>
+        </w:rPr>
+        <w:t xml:space="preserve">, </w:t>
+      </w:r>
+      <w:r>
+        <w:t>their constraints</w:t>
+      </w:r>
+      <w:r>
+        <w:rPr>
+          <w:rFonts w:hint="eastAsia"/>
+        </w:rPr>
+        <w:t>)</w:t>
+      </w:r>
+    </w:p>
+    <w:p>
+      <w:r>
+        <w:rPr>
+          <w:rFonts w:hint="eastAsia"/>
+        </w:rPr>
+        <w:t xml:space="preserve">2. </w:t>
+      </w:r>
+      <w:r>
+        <w:t>Handles input validation (before touching the database)</w:t>
+      </w:r>
+      <w:r>
+        <w:rPr>
+          <w:rFonts w:hint="eastAsia"/>
+        </w:rPr>
+        <w:t xml:space="preserve">, like email format is valid </w:t>
+      </w:r>
+    </w:p>
+    <w:p>
+      <w:pPr>
+        <w:rPr>
+          <w:rFonts w:hint="eastAsia"/>
+        </w:rPr>
+      </w:pPr>
+      <w:r>
+        <w:rPr>
+          <w:rFonts w:hint="eastAsia"/>
+        </w:rPr>
+        <w:t xml:space="preserve">3. </w:t>
+      </w:r>
+      <w:r>
+        <w:t>Enforces business rules via custom validators</w:t>
+      </w:r>
+      <w:r>
+        <w:rPr>
+          <w:rFonts w:hint="eastAsia"/>
+        </w:rPr>
+        <w:t xml:space="preserve"> (using database), like to ensure username/email is unique </w:t>
+      </w:r>
+      <w:r>
+        <w:rPr>
+          <w:rFonts w:hint="eastAsia"/>
+        </w:rPr>
+        <w:t>(</w:t>
+      </w:r>
+      <w:r>
+        <w:rPr>
+          <w:rFonts w:hint="eastAsia"/>
+          <w:shd w:val="pct15" w:color="auto" w:fill="FFFFFF"/>
+        </w:rPr>
+        <w:t xml:space="preserve">def </w:t>
+      </w:r>
+      <w:r>
+        <w:rPr>
+          <w:shd w:val="pct15" w:color="auto" w:fill="FFFFFF"/>
+        </w:rPr>
+        <w:t>validate_username</w:t>
+      </w:r>
+      <w:r>
+        <w:rPr>
+          <w:rFonts w:hint="eastAsia"/>
+        </w:rPr>
+        <w:t>)</w:t>
+      </w:r>
+    </w:p>
+    <w:p>
+      <w:pPr>
+        <w:ind w:firstLine="720"/>
+        <w:rPr>
+          <w:b/>
+          <w:bCs/>
+        </w:rPr>
+      </w:pPr>
+      <w:r>
+        <w:rPr>
+          <w:rFonts w:hint="eastAsia"/>
+          <w:b/>
+          <w:bCs/>
+        </w:rPr>
+        <w:t>It</w:t>
+      </w:r>
+      <w:r>
+        <w:rPr>
+          <w:b/>
+          <w:bCs/>
+        </w:rPr>
+        <w:t>’</w:t>
+      </w:r>
+      <w:r>
+        <w:rPr>
+          <w:rFonts w:hint="eastAsia"/>
+          <w:b/>
+          <w:bCs/>
+        </w:rPr>
+        <w:t>s connection to HTML:</w:t>
+      </w:r>
+    </w:p>
+    <w:p>
+      <w:r>
+        <w:rPr>
+          <w:rFonts w:hint="eastAsia"/>
+        </w:rPr>
+        <w:t xml:space="preserve">In short. </w:t>
+      </w:r>
+      <w:r>
+        <w:t>forms.py defines the form logic; HTML renders it.</w:t>
+      </w:r>
+    </w:p>
+    <w:p>
+      <w:pPr>
+        <w:pStyle w:val="ListParagraph"/>
+        <w:numPr>
+          <w:ilvl w:val="0"/>
+          <w:numId w:val="3"/>
+        </w:numPr>
+      </w:pPr>
+      <w:r>
+        <w:rPr>
+          <w:rFonts w:hint="eastAsia"/>
+        </w:rPr>
+        <w:t>forms.py defines :</w:t>
+      </w:r>
+      <w:r>
+        <w:t>what fields exist</w:t>
+      </w:r>
+      <w:r>
+        <w:rPr>
+          <w:rFonts w:hint="eastAsia"/>
+        </w:rPr>
+        <w:t xml:space="preserve">, </w:t>
+      </w:r>
+      <w:r>
+        <w:t>field names</w:t>
+      </w:r>
+      <w:r>
+        <w:rPr>
+          <w:rFonts w:hint="eastAsia"/>
+        </w:rPr>
+        <w:t xml:space="preserve">, </w:t>
+      </w:r>
+      <w:r>
+        <w:t>validation rules</w:t>
+      </w:r>
+      <w:r>
+        <w:rPr>
+          <w:rFonts w:hint="eastAsia"/>
+        </w:rPr>
+        <w:t xml:space="preserve">. </w:t>
+      </w:r>
+    </w:p>
+    <w:p>
+      <w:pPr>
+        <w:pStyle w:val="ListParagraph"/>
+        <w:numPr>
+          <w:ilvl w:val="0"/>
+          <w:numId w:val="3"/>
+        </w:numPr>
+      </w:pPr>
+      <w:r>
+        <w:rPr>
+          <w:rFonts w:hint="eastAsia"/>
+        </w:rPr>
+        <w:t>Then routes.py passes the form to HTML</w:t>
+      </w:r>
+    </w:p>
+    <w:p>
+      <w:pPr>
+        <w:pStyle w:val="Code"/>
+      </w:pPr>
+      <w:r>
+        <w:t>form = RegistrationForm()</w:t>
+      </w:r>
+    </w:p>
+    <w:p>
+      <w:pPr>
+        <w:pStyle w:val="Code"/>
+      </w:pPr>
+      <w:r>
+        <w:t>return render_template("register.html", form=form)</w:t>
+      </w:r>
+    </w:p>
+    <w:p>
+      <w:pPr>
+        <w:pStyle w:val="ListParagraph"/>
+        <w:numPr>
+          <w:ilvl w:val="0"/>
+          <w:numId w:val="3"/>
+        </w:numPr>
+        <w:rPr>
+          <w:rFonts w:hint="eastAsia"/>
+        </w:rPr>
+      </w:pPr>
+      <w:r>
+        <w:t xml:space="preserve">HTML (Jinja) </w:t>
+      </w:r>
+      <w:r>
+        <w:rPr>
+          <w:rFonts w:hint="eastAsia"/>
+        </w:rPr>
+        <w:t xml:space="preserve">then </w:t>
+      </w:r>
+      <w:r>
+        <w:t>renders the form fields</w:t>
+      </w:r>
+    </w:p>
+    <w:p>
+      <w:pPr>
+        <w:rPr>
+          <w:rFonts w:hint="eastAsia"/>
+        </w:rPr>
+      </w:pPr>
+      <w:r>
+        <w:t>They are connected through Flask-WTF + Jinja templates, not by direct HTML code.</w:t>
+      </w:r>
+    </w:p>
+    <w:p>
+      <w:pPr>
+        <w:rPr>
+          <w:rFonts w:hint="eastAsia"/>
+        </w:rPr>
+      </w:pPr>
+    </w:p>
     <w:p/>
+    <w:p/>
+    <w:p/>
+    <w:p>
+      <w:pPr>
+        <w:rPr>
+          <w:rFonts w:hint="eastAsia"/>
+        </w:rPr>
+      </w:pPr>
+    </w:p>
     <w:p/>
     <w:p/>
     <w:p/>
@@ -5230,6 +5946,17 @@
       <w:shd w:val="clear" w:color="auto" w:fill="E1DFDD"/>
     </w:rPr>
   </w:style>
+  <w:style w:type="paragraph" w:styleId="NormalWeb">
+    <w:name w:val="Normal (Web)"/>
+    <w:basedOn w:val="Normal"/>
+    <w:uiPriority w:val="99"/>
+    <w:semiHidden/>
+    <w:unhideWhenUsed/>
+    <w:rsid w:val="002348A4"/>
+    <w:rPr>
+      <w:rFonts w:ascii="Times New Roman" w:hAnsi="Times New Roman" w:cs="Times New Roman"/>
+    </w:rPr>
+  </w:style>
 </w:styles>
 </file>
 

</xml_diff>

<commit_message>
Allow user to upload picture
</commit_message>
<xml_diff>
--- a/Note.docx
+++ b/Note.docx
@@ -1672,13 +1672,7 @@
         <w:t xml:space="preserve">s data in database. </w:t>
       </w:r>
     </w:p>
-    <w:p>
-      <w:pPr>
-        <w:rPr>
-          <w:rFonts w:hint="eastAsia"/>
-        </w:rPr>
-      </w:pPr>
-    </w:p>
+    <w:p/>
     <w:p>
       <w:pPr>
         <w:rPr>
@@ -1692,7 +1686,7 @@
           <w:b/>
           <w:bCs/>
         </w:rPr>
-        <w:t>Package</w:t>
+        <w:t xml:space="preserve">Flask_wtf, </w:t>
       </w:r>
       <w:r>
         <w:rPr>
@@ -1700,2037 +1694,175 @@
           <w:b/>
           <w:bCs/>
         </w:rPr>
-        <w:t xml:space="preserve"> structure</w:t>
-      </w:r>
-      <w:r>
-        <w:rPr>
-          <w:rFonts w:hint="eastAsia"/>
+        <w:t>Forms.py</w:t>
+      </w:r>
+    </w:p>
+    <w:p>
+      <w:r>
+        <w:t>forms.py defines and validates all user input forms used by your Flask app.</w:t>
+      </w:r>
+    </w:p>
+    <w:p>
+      <w:r>
+        <w:t>It answers the question:</w:t>
+      </w:r>
+    </w:p>
+    <w:p>
+      <w:pPr>
+        <w:ind w:firstLine="720"/>
+      </w:pPr>
+      <w:r>
+        <w:rPr>
           <w:b/>
           <w:bCs/>
         </w:rPr>
-        <w:t>:</w:t>
-      </w:r>
-    </w:p>
-    <w:p>
-      <w:r>
-        <w:rPr>
-          <w:rFonts w:hint="eastAsia"/>
-        </w:rPr>
-        <w:t xml:space="preserve">Create a folder, then create a </w:t>
-      </w:r>
-      <w:r>
-        <w:rPr>
-          <w:rFonts w:hint="eastAsia"/>
+        <w:t>“What data do we accept from the user, and under what conditions is it valid?”</w:t>
+      </w:r>
+    </w:p>
+    <w:p>
+      <w:r>
+        <w:rPr>
+          <w:rFonts w:hint="eastAsia"/>
+        </w:rPr>
+        <w:t xml:space="preserve">1. </w:t>
+      </w:r>
+      <w:r>
+        <w:t>Defines form fields</w:t>
+      </w:r>
+      <w:r>
+        <w:rPr>
+          <w:rFonts w:hint="eastAsia"/>
+        </w:rPr>
+        <w:t xml:space="preserve"> (</w:t>
+      </w:r>
+      <w:r>
+        <w:t>what inputs exist</w:t>
+      </w:r>
+      <w:r>
+        <w:rPr>
+          <w:rFonts w:hint="eastAsia"/>
+        </w:rPr>
+        <w:t xml:space="preserve">, </w:t>
+      </w:r>
+      <w:r>
+        <w:t>their data types</w:t>
+      </w:r>
+      <w:r>
+        <w:rPr>
+          <w:rFonts w:hint="eastAsia"/>
+        </w:rPr>
+        <w:t xml:space="preserve">, </w:t>
+      </w:r>
+      <w:r>
+        <w:t>their constraints</w:t>
+      </w:r>
+      <w:r>
+        <w:rPr>
+          <w:rFonts w:hint="eastAsia"/>
+        </w:rPr>
+        <w:t>)</w:t>
+      </w:r>
+    </w:p>
+    <w:p>
+      <w:r>
+        <w:rPr>
+          <w:rFonts w:hint="eastAsia"/>
+        </w:rPr>
+        <w:lastRenderedPageBreak/>
+        <w:t xml:space="preserve">2. </w:t>
+      </w:r>
+      <w:r>
+        <w:t>Handles input validation (before touching the database)</w:t>
+      </w:r>
+      <w:r>
+        <w:rPr>
+          <w:rFonts w:hint="eastAsia"/>
+        </w:rPr>
+        <w:t xml:space="preserve">, like email format is valid </w:t>
+      </w:r>
+    </w:p>
+    <w:p>
+      <w:pPr>
+        <w:rPr>
+          <w:rFonts w:hint="eastAsia"/>
+        </w:rPr>
+      </w:pPr>
+      <w:r>
+        <w:rPr>
+          <w:rFonts w:hint="eastAsia"/>
+        </w:rPr>
+        <w:t xml:space="preserve">3. </w:t>
+      </w:r>
+      <w:r>
+        <w:t>Enforces business rules via custom validators</w:t>
+      </w:r>
+      <w:r>
+        <w:rPr>
+          <w:rFonts w:hint="eastAsia"/>
+        </w:rPr>
+        <w:t xml:space="preserve"> (using database), like to ensure username/email is unique (</w:t>
+      </w:r>
+      <w:r>
+        <w:rPr>
+          <w:rFonts w:hint="eastAsia"/>
+          <w:shd w:val="pct15" w:color="auto" w:fill="FFFFFF"/>
+        </w:rPr>
+        <w:t xml:space="preserve">def </w:t>
+      </w:r>
+      <w:r>
+        <w:rPr>
+          <w:shd w:val="pct15" w:color="auto" w:fill="FFFFFF"/>
+        </w:rPr>
+        <w:t>validate_username</w:t>
+      </w:r>
+      <w:r>
+        <w:rPr>
+          <w:rFonts w:hint="eastAsia"/>
+        </w:rPr>
+        <w:t>)</w:t>
+      </w:r>
+    </w:p>
+    <w:p>
+      <w:pPr>
+        <w:ind w:firstLine="720"/>
+        <w:rPr>
           <w:b/>
           <w:bCs/>
         </w:rPr>
-        <w:t>__init__.py</w:t>
-      </w:r>
-      <w:r>
-        <w:rPr>
-          <w:rFonts w:hint="eastAsia"/>
-        </w:rPr>
-        <w:t xml:space="preserve">, then Python knows this folder is a package. </w:t>
-      </w:r>
-    </w:p>
-    <w:p>
-      <w:r>
-        <w:rPr>
-          <w:rFonts w:hint="eastAsia"/>
-        </w:rPr>
-        <w:t xml:space="preserve">Then the __init__.py file will be where we initialize our application and bring together different </w:t>
-      </w:r>
-      <w:r>
-        <w:t>components</w:t>
-      </w:r>
-      <w:r>
-        <w:rPr>
-          <w:rFonts w:hint="eastAsia"/>
-        </w:rPr>
-        <w:t xml:space="preserve">. </w:t>
-      </w:r>
-    </w:p>
-    <w:p>
-      <w:r>
-        <w:rPr>
-          <w:rFonts w:hint="eastAsia"/>
-        </w:rPr>
-        <w:t xml:space="preserve">The only purpose of the </w:t>
-      </w:r>
+      </w:pPr>
       <w:r>
         <w:rPr>
           <w:rFonts w:hint="eastAsia"/>
           <w:b/>
           <w:bCs/>
         </w:rPr>
-        <w:t>run.py</w:t>
-      </w:r>
-      <w:r>
-        <w:rPr>
-          <w:rFonts w:hint="eastAsia"/>
+        <w:t>It</w:t>
+      </w:r>
+      <w:r>
+        <w:rPr>
           <w:b/>
           <w:bCs/>
         </w:rPr>
-        <w:t xml:space="preserve"> </w:t>
-      </w:r>
-      <w:r>
-        <w:rPr>
-          <w:rFonts w:hint="eastAsia"/>
-        </w:rPr>
-        <w:t>file</w:t>
-      </w:r>
-      <w:r>
-        <w:rPr>
-          <w:rFonts w:hint="eastAsia"/>
-        </w:rPr>
-        <w:t xml:space="preserve">, outside of the folder usually, is to run to application.   </w:t>
-      </w:r>
-    </w:p>
-    <w:p>
-      <w:pPr>
-        <w:rPr>
+        <w:t>’</w:t>
+      </w:r>
+      <w:r>
+        <w:rPr>
+          <w:rFonts w:hint="eastAsia"/>
           <w:b/>
           <w:bCs/>
         </w:rPr>
-      </w:pPr>
-      <w:r>
-        <w:rPr>
-          <w:b/>
-          <w:bCs/>
-        </w:rPr>
-        <w:lastRenderedPageBreak/>
-        <w:t>SQLAlchemy</w:t>
-      </w:r>
-      <w:r>
-        <w:rPr>
-          <w:rFonts w:hint="eastAsia"/>
-          <w:b/>
-          <w:bCs/>
-        </w:rPr>
-        <w:t xml:space="preserve"> Core</w:t>
-      </w:r>
-    </w:p>
-    <w:p>
-      <w:pPr>
-        <w:pStyle w:val="Code"/>
-        <w:rPr>
-          <w:rFonts w:hint="eastAsia"/>
-        </w:rPr>
-      </w:pPr>
-      <w:r>
-        <w:t>from sqlalchemy import create_engine</w:t>
-      </w:r>
-      <w:r>
-        <w:rPr>
-          <w:rFonts w:hint="eastAsia"/>
-        </w:rPr>
-        <w:t>, text</w:t>
-      </w:r>
-    </w:p>
-    <w:p>
-      <w:pPr>
-        <w:pStyle w:val="Code"/>
-      </w:pPr>
-      <w:r>
-        <w:t>engine = create_engine(</w:t>
-      </w:r>
-      <w:r>
-        <w:t>“</w:t>
-      </w:r>
-      <w:r>
-        <w:rPr>
-          <w:rFonts w:hint="eastAsia"/>
-        </w:rPr>
-        <w:t>sqlite://test.db</w:t>
-      </w:r>
-      <w:r>
-        <w:t>”</w:t>
-      </w:r>
-      <w:r>
-        <w:t>, future=True)  # Core</w:t>
-      </w:r>
-    </w:p>
-    <w:p>
-      <w:pPr>
-        <w:pStyle w:val="Code"/>
-      </w:pPr>
-    </w:p>
-    <w:p>
-      <w:pPr>
-        <w:pStyle w:val="Code"/>
-      </w:pPr>
-      <w:r>
-        <w:rPr>
-          <w:rFonts w:hint="eastAsia"/>
-        </w:rPr>
-        <w:t xml:space="preserve"># Approach 1: manual </w:t>
-      </w:r>
-    </w:p>
-    <w:p>
-      <w:pPr>
-        <w:pStyle w:val="Code"/>
-      </w:pPr>
-      <w:r>
-        <w:rPr>
-          <w:rFonts w:hint="eastAsia"/>
-        </w:rPr>
-        <w:t>conn = engine.connect()</w:t>
-      </w:r>
-    </w:p>
-    <w:p>
-      <w:pPr>
-        <w:pStyle w:val="Code"/>
-      </w:pPr>
-      <w:r>
-        <w:rPr>
-          <w:rFonts w:hint="eastAsia"/>
-        </w:rPr>
-        <w:t>trans = conn.begin()</w:t>
-      </w:r>
-    </w:p>
-    <w:p>
-      <w:pPr>
-        <w:pStyle w:val="Code"/>
-      </w:pPr>
-      <w:r>
-        <w:rPr>
-          <w:rFonts w:hint="eastAsia"/>
-        </w:rPr>
-        <w:t>try:</w:t>
-      </w:r>
-    </w:p>
-    <w:p>
-      <w:pPr>
-        <w:pStyle w:val="Code"/>
-      </w:pPr>
-      <w:r>
-        <w:tab/>
-      </w:r>
-      <w:r>
-        <w:rPr>
-          <w:rFonts w:hint="eastAsia"/>
-        </w:rPr>
-        <w:t>conn.execute(text(sql</w:t>
-      </w:r>
-      <w:r>
-        <w:rPr>
-          <w:rFonts w:hint="eastAsia"/>
-        </w:rPr>
-        <w:t>1</w:t>
-      </w:r>
-      <w:r>
-        <w:rPr>
-          <w:rFonts w:hint="eastAsia"/>
-        </w:rPr>
-        <w:t>), params)</w:t>
-      </w:r>
-      <w:r>
-        <w:rPr>
-          <w:rFonts w:hint="eastAsia"/>
-        </w:rPr>
-        <w:t xml:space="preserve">  # INSERT</w:t>
-      </w:r>
-    </w:p>
-    <w:p>
-      <w:pPr>
-        <w:pStyle w:val="Code"/>
-        <w:rPr>
-          <w:rFonts w:hint="eastAsia"/>
-        </w:rPr>
-      </w:pPr>
-      <w:r>
-        <w:tab/>
-      </w:r>
-      <w:r>
-        <w:rPr>
-          <w:rFonts w:hint="eastAsia"/>
-        </w:rPr>
-        <w:t>conn.execute(text(sql</w:t>
-      </w:r>
-      <w:r>
-        <w:rPr>
-          <w:rFonts w:hint="eastAsia"/>
-        </w:rPr>
-        <w:t>2</w:t>
-      </w:r>
-      <w:r>
-        <w:rPr>
-          <w:rFonts w:hint="eastAsia"/>
-        </w:rPr>
-        <w:t>), params)</w:t>
-      </w:r>
-      <w:r>
-        <w:rPr>
-          <w:rFonts w:hint="eastAsia"/>
-        </w:rPr>
-        <w:t xml:space="preserve">  # UPDATE/DELETE</w:t>
-      </w:r>
-    </w:p>
-    <w:p>
-      <w:pPr>
-        <w:pStyle w:val="Code"/>
-      </w:pPr>
-      <w:r>
-        <w:tab/>
-      </w:r>
-      <w:r>
-        <w:rPr>
-          <w:rFonts w:hint="eastAsia"/>
-        </w:rPr>
-        <w:t>trans.commit()</w:t>
-      </w:r>
-    </w:p>
-    <w:p>
-      <w:pPr>
-        <w:pStyle w:val="Code"/>
-      </w:pPr>
-      <w:r>
-        <w:rPr>
-          <w:rFonts w:hint="eastAsia"/>
-        </w:rPr>
-        <w:t>except:</w:t>
-      </w:r>
-    </w:p>
-    <w:p>
-      <w:pPr>
-        <w:pStyle w:val="Code"/>
-      </w:pPr>
-      <w:r>
-        <w:tab/>
-      </w:r>
-      <w:r>
-        <w:rPr>
-          <w:rFonts w:hint="eastAsia"/>
-        </w:rPr>
-        <w:t>trans.rollback()</w:t>
-      </w:r>
-    </w:p>
-    <w:p>
-      <w:pPr>
-        <w:pStyle w:val="Code"/>
-      </w:pPr>
-      <w:r>
-        <w:tab/>
-      </w:r>
-      <w:r>
-        <w:rPr>
-          <w:rFonts w:hint="eastAsia"/>
-        </w:rPr>
-        <w:t>raise</w:t>
-      </w:r>
-    </w:p>
-    <w:p>
-      <w:pPr>
-        <w:pStyle w:val="Code"/>
-      </w:pPr>
-      <w:r>
-        <w:rPr>
-          <w:rFonts w:hint="eastAsia"/>
-        </w:rPr>
-        <w:t>finally:</w:t>
-      </w:r>
-    </w:p>
-    <w:p>
-      <w:pPr>
-        <w:pStyle w:val="Code"/>
-      </w:pPr>
-      <w:r>
-        <w:tab/>
-      </w:r>
-      <w:r>
-        <w:rPr>
-          <w:rFonts w:hint="eastAsia"/>
-        </w:rPr>
-        <w:t>conn.close()</w:t>
-      </w:r>
-    </w:p>
-    <w:p>
-      <w:pPr>
-        <w:pStyle w:val="Code"/>
-        <w:ind w:left="0"/>
-      </w:pPr>
-      <w:r>
-        <w:rPr>
-          <w:rFonts w:hint="eastAsia"/>
-        </w:rPr>
-        <w:t xml:space="preserve"># </w:t>
-      </w:r>
-      <w:r>
-        <w:rPr>
-          <w:rFonts w:hint="eastAsia"/>
-        </w:rPr>
-        <w:t>解释一下，最原始的方法，实操很少手写。能让你意识到为什么要用</w:t>
-      </w:r>
-      <w:r>
-        <w:rPr>
-          <w:rFonts w:hint="eastAsia"/>
-        </w:rPr>
-        <w:t>with</w:t>
-      </w:r>
-      <w:r>
-        <w:rPr>
-          <w:rFonts w:hint="eastAsia"/>
-        </w:rPr>
-        <w:t>，为什么要有另外两种写法。</w:t>
-      </w:r>
-    </w:p>
-    <w:p>
-      <w:pPr>
-        <w:pStyle w:val="Code"/>
-        <w:ind w:left="0"/>
-        <w:rPr>
-          <w:rFonts w:hint="eastAsia"/>
-        </w:rPr>
-      </w:pPr>
-      <w:r>
-        <w:rPr>
-          <w:rFonts w:hint="eastAsia"/>
-        </w:rPr>
-        <w:t xml:space="preserve"># Approach 1 </w:t>
-      </w:r>
-      <w:r>
-        <w:rPr>
-          <w:rFonts w:hint="eastAsia"/>
-        </w:rPr>
-        <w:t>是手动开启一个</w:t>
-      </w:r>
-      <w:r>
-        <w:rPr>
-          <w:rFonts w:hint="eastAsia"/>
-        </w:rPr>
-        <w:t>transaction</w:t>
-      </w:r>
-      <w:r>
-        <w:rPr>
-          <w:rFonts w:hint="eastAsia"/>
-        </w:rPr>
-        <w:t>（事务）</w:t>
-      </w:r>
-      <w:r>
-        <w:rPr>
-          <w:rFonts w:hint="eastAsia"/>
-        </w:rPr>
-        <w:t>。什么叫事务？（转钱，需要扣除自己账户余额，增加对方账户余额，两个操作都必须成功完成，才算转钱成功）一个事件发生，涉及多个</w:t>
-      </w:r>
-      <w:r>
-        <w:rPr>
-          <w:rFonts w:hint="eastAsia"/>
-        </w:rPr>
-        <w:t>SQL</w:t>
-      </w:r>
-      <w:r>
-        <w:rPr>
-          <w:rFonts w:hint="eastAsia"/>
-        </w:rPr>
-        <w:t>的操作（想象成有好几个</w:t>
-      </w:r>
-      <w:r>
-        <w:rPr>
-          <w:rFonts w:hint="eastAsia"/>
-        </w:rPr>
-        <w:t>sql query</w:t>
-      </w:r>
-      <w:r>
-        <w:rPr>
-          <w:rFonts w:hint="eastAsia"/>
-        </w:rPr>
-        <w:t>，</w:t>
-      </w:r>
-      <w:r>
-        <w:rPr>
-          <w:rFonts w:hint="eastAsia"/>
-        </w:rPr>
-        <w:t>SELECT/INSERT/UPDATE/DELETE</w:t>
-      </w:r>
-      <w:r>
-        <w:rPr>
-          <w:rFonts w:hint="eastAsia"/>
-        </w:rPr>
-        <w:t>），这些操作连续发生、并且全部成功完成，才能算成功。如果中间任何一步出现异常，则全部取消，当没发生（</w:t>
-      </w:r>
-      <w:r>
-        <w:rPr>
-          <w:rFonts w:hint="eastAsia"/>
-        </w:rPr>
-        <w:t>rollback</w:t>
-      </w:r>
-      <w:r>
-        <w:rPr>
-          <w:rFonts w:hint="eastAsia"/>
-        </w:rPr>
-        <w:t>）</w:t>
-      </w:r>
-      <w:r>
-        <w:rPr>
-          <w:rFonts w:hint="eastAsia"/>
-        </w:rPr>
-        <w:t>，这就叫</w:t>
-      </w:r>
-      <w:r>
-        <w:rPr>
-          <w:rFonts w:hint="eastAsia"/>
-          <w:b/>
-          <w:bCs/>
-        </w:rPr>
-        <w:t>一致性</w:t>
-      </w:r>
-    </w:p>
-    <w:p>
-      <w:pPr>
-        <w:pStyle w:val="Code"/>
-        <w:ind w:left="0"/>
-      </w:pPr>
-      <w:r>
-        <w:rPr>
-          <w:rFonts w:hint="eastAsia"/>
-        </w:rPr>
-        <w:t>.connect()</w:t>
-      </w:r>
-      <w:r>
-        <w:rPr>
-          <w:rFonts w:hint="eastAsia"/>
-        </w:rPr>
-        <w:t>代表建立一个和</w:t>
-      </w:r>
-      <w:r>
-        <w:rPr>
-          <w:rFonts w:hint="eastAsia"/>
-        </w:rPr>
-        <w:t>DB</w:t>
-      </w:r>
-      <w:r>
-        <w:rPr>
-          <w:rFonts w:hint="eastAsia"/>
-        </w:rPr>
-        <w:t>的</w:t>
-      </w:r>
-      <w:r>
-        <w:rPr>
-          <w:rFonts w:hint="eastAsia"/>
-        </w:rPr>
-        <w:t>connection</w:t>
-      </w:r>
-      <w:r>
-        <w:rPr>
-          <w:rFonts w:hint="eastAsia"/>
-        </w:rPr>
-        <w:t>，有这个</w:t>
-      </w:r>
-      <w:r>
-        <w:rPr>
-          <w:rFonts w:hint="eastAsia"/>
-        </w:rPr>
-        <w:t>connection</w:t>
-      </w:r>
-      <w:r>
-        <w:rPr>
-          <w:rFonts w:hint="eastAsia"/>
-        </w:rPr>
-        <w:t>本身就已经可以执行</w:t>
-      </w:r>
-      <w:r>
-        <w:rPr>
-          <w:rFonts w:hint="eastAsia"/>
-        </w:rPr>
-        <w:t>SQL</w:t>
-      </w:r>
-      <w:r>
-        <w:rPr>
-          <w:rFonts w:hint="eastAsia"/>
-        </w:rPr>
-        <w:t>语句了（</w:t>
-      </w:r>
-      <w:r>
-        <w:rPr>
-          <w:rFonts w:hint="eastAsia"/>
-        </w:rPr>
-        <w:t>conn.execute</w:t>
-      </w:r>
-      <w:r>
-        <w:rPr>
-          <w:rFonts w:hint="eastAsia"/>
-        </w:rPr>
-        <w:t>）。</w:t>
-      </w:r>
-    </w:p>
-    <w:p>
-      <w:pPr>
-        <w:pStyle w:val="Code"/>
-        <w:ind w:left="0"/>
-      </w:pPr>
-      <w:r>
-        <w:rPr>
-          <w:rFonts w:hint="eastAsia"/>
-        </w:rPr>
-        <w:t>.begin()</w:t>
-      </w:r>
-      <w:r>
-        <w:rPr>
-          <w:rFonts w:hint="eastAsia"/>
-        </w:rPr>
-        <w:t>代表这个</w:t>
-      </w:r>
-      <w:r>
-        <w:rPr>
-          <w:rFonts w:hint="eastAsia"/>
-        </w:rPr>
-        <w:t>connection</w:t>
-      </w:r>
-      <w:r>
-        <w:rPr>
-          <w:rFonts w:hint="eastAsia"/>
-        </w:rPr>
-        <w:t>不是一般的，是事务型的（开启事务）。</w:t>
-      </w:r>
-    </w:p>
-    <w:p>
-      <w:pPr>
-        <w:pStyle w:val="Code"/>
-        <w:ind w:left="0"/>
-      </w:pPr>
-      <w:r>
-        <w:rPr>
-          <w:rFonts w:hint="eastAsia"/>
-        </w:rPr>
-        <w:t>try</w:t>
-      </w:r>
-      <w:r>
-        <w:rPr>
-          <w:rFonts w:hint="eastAsia"/>
-        </w:rPr>
-        <w:t>尝试执行这几个</w:t>
-      </w:r>
-      <w:r>
-        <w:rPr>
-          <w:rFonts w:hint="eastAsia"/>
-        </w:rPr>
-        <w:t>SQL</w:t>
-      </w:r>
-      <w:r>
-        <w:rPr>
-          <w:rFonts w:hint="eastAsia"/>
-        </w:rPr>
-        <w:t>语句（也可以只有一个，通常多个）</w:t>
-      </w:r>
-    </w:p>
-    <w:p>
-      <w:pPr>
-        <w:pStyle w:val="Code"/>
-        <w:ind w:left="0"/>
-      </w:pPr>
-      <w:r>
-        <w:rPr>
-          <w:rFonts w:hint="eastAsia"/>
-          <w:b/>
-          <w:bCs/>
-        </w:rPr>
-        <w:t>.commit()</w:t>
-      </w:r>
-      <w:r>
-        <w:rPr>
-          <w:rFonts w:hint="eastAsia"/>
-        </w:rPr>
-        <w:t>代表把上面的</w:t>
-      </w:r>
-      <w:r>
-        <w:rPr>
-          <w:rFonts w:hint="eastAsia"/>
-        </w:rPr>
-        <w:t>SQL</w:t>
-      </w:r>
-      <w:r>
-        <w:rPr>
-          <w:rFonts w:hint="eastAsia"/>
-        </w:rPr>
-        <w:t>语句执行结果保存到数据库中。比如有个</w:t>
-      </w:r>
-      <w:r>
-        <w:rPr>
-          <w:rFonts w:hint="eastAsia"/>
-        </w:rPr>
-        <w:t>INSERT</w:t>
-      </w:r>
-      <w:r>
-        <w:rPr>
-          <w:rFonts w:hint="eastAsia"/>
-        </w:rPr>
-        <w:t>语句，成功执行了，但是如果没有</w:t>
-      </w:r>
-      <w:r>
-        <w:rPr>
-          <w:rFonts w:hint="eastAsia"/>
-        </w:rPr>
-        <w:t>commit</w:t>
-      </w:r>
-      <w:r>
-        <w:rPr>
-          <w:rFonts w:hint="eastAsia"/>
-        </w:rPr>
-        <w:t>，数据库没有真正保存这次写入，等</w:t>
-      </w:r>
-      <w:r>
-        <w:rPr>
-          <w:rFonts w:hint="eastAsia"/>
-        </w:rPr>
-        <w:t>conn.close()</w:t>
-      </w:r>
-      <w:r>
-        <w:rPr>
-          <w:rFonts w:hint="eastAsia"/>
-        </w:rPr>
-        <w:t>时</w:t>
-      </w:r>
-      <w:r>
-        <w:rPr>
-          <w:rFonts w:hint="eastAsia"/>
-        </w:rPr>
-        <w:t>DB</w:t>
-      </w:r>
-      <w:r>
-        <w:rPr>
-          <w:rFonts w:hint="eastAsia"/>
-        </w:rPr>
-        <w:t>会</w:t>
-      </w:r>
-      <w:r>
-        <w:rPr>
-          <w:rFonts w:hint="eastAsia"/>
-        </w:rPr>
-        <w:t>rollback</w:t>
-      </w:r>
-      <w:r>
-        <w:rPr>
-          <w:rFonts w:hint="eastAsia"/>
-        </w:rPr>
-        <w:t>。你去查时会发现</w:t>
-      </w:r>
-      <w:r>
-        <w:rPr>
-          <w:rFonts w:hint="eastAsia"/>
-        </w:rPr>
-        <w:t>table</w:t>
-      </w:r>
-      <w:r>
-        <w:rPr>
-          <w:rFonts w:hint="eastAsia"/>
-        </w:rPr>
-        <w:t>里没有你想写入的记录。所以</w:t>
-      </w:r>
-      <w:r>
-        <w:rPr>
-          <w:rFonts w:hint="eastAsia"/>
-        </w:rPr>
-        <w:t>commit</w:t>
-      </w:r>
-      <w:r>
-        <w:rPr>
-          <w:rFonts w:hint="eastAsia"/>
-        </w:rPr>
-        <w:t>这一步对于</w:t>
-      </w:r>
-      <w:r>
-        <w:rPr>
-          <w:rFonts w:hint="eastAsia"/>
-        </w:rPr>
-        <w:t>INSERT</w:t>
-      </w:r>
-      <w:r>
-        <w:rPr>
-          <w:rFonts w:hint="eastAsia"/>
-        </w:rPr>
-        <w:t>、</w:t>
-      </w:r>
-      <w:r>
-        <w:rPr>
-          <w:rFonts w:hint="eastAsia"/>
-        </w:rPr>
-        <w:t>UPDATE</w:t>
-      </w:r>
-      <w:r>
-        <w:rPr>
-          <w:rFonts w:hint="eastAsia"/>
-        </w:rPr>
-        <w:t>、</w:t>
-      </w:r>
-      <w:r>
-        <w:rPr>
-          <w:rFonts w:hint="eastAsia"/>
-        </w:rPr>
-        <w:t>DELETE</w:t>
-      </w:r>
-      <w:r>
-        <w:rPr>
-          <w:rFonts w:hint="eastAsia"/>
-        </w:rPr>
-        <w:t>至关重要，但</w:t>
-      </w:r>
-      <w:r>
-        <w:rPr>
-          <w:rFonts w:hint="eastAsia"/>
-        </w:rPr>
-        <w:t>SELECT</w:t>
-      </w:r>
-      <w:r>
-        <w:rPr>
-          <w:rFonts w:hint="eastAsia"/>
-        </w:rPr>
-        <w:t>可以没有</w:t>
-      </w:r>
-      <w:r>
-        <w:rPr>
-          <w:rFonts w:hint="eastAsia"/>
-        </w:rPr>
-        <w:t>commit</w:t>
-      </w:r>
-      <w:r>
-        <w:rPr>
-          <w:rFonts w:hint="eastAsia"/>
-        </w:rPr>
-        <w:t>（因为不用改数据）</w:t>
-      </w:r>
-      <w:r>
-        <w:rPr>
-          <w:rFonts w:hint="eastAsia"/>
-        </w:rPr>
-        <w:t>。</w:t>
-      </w:r>
-      <w:r>
-        <w:rPr>
-          <w:rFonts w:hint="eastAsia"/>
-        </w:rPr>
-        <w:t>commit</w:t>
-      </w:r>
-      <w:r>
-        <w:rPr>
-          <w:rFonts w:hint="eastAsia"/>
-        </w:rPr>
-        <w:t>的机制确保了，连续多个</w:t>
-      </w:r>
-      <w:r>
-        <w:rPr>
-          <w:rFonts w:hint="eastAsia"/>
-        </w:rPr>
-        <w:t>SQL</w:t>
-      </w:r>
-      <w:r>
-        <w:rPr>
-          <w:rFonts w:hint="eastAsia"/>
-        </w:rPr>
-        <w:t>操作必须都成功执行了，才算真正成功（才会让改变提交数据库保存）</w:t>
-      </w:r>
-    </w:p>
-    <w:p>
-      <w:pPr>
-        <w:pStyle w:val="Code"/>
-        <w:ind w:left="0"/>
-      </w:pPr>
-      <w:r>
-        <w:rPr>
-          <w:rFonts w:hint="eastAsia"/>
-        </w:rPr>
-        <w:t>当</w:t>
-      </w:r>
-      <w:r>
-        <w:rPr>
-          <w:rFonts w:hint="eastAsia"/>
-        </w:rPr>
-        <w:t>SQL</w:t>
-      </w:r>
-      <w:r>
-        <w:rPr>
-          <w:rFonts w:hint="eastAsia"/>
-        </w:rPr>
-        <w:t>语句执行中有报错</w:t>
-      </w:r>
-      <w:r>
-        <w:rPr>
-          <w:rFonts w:hint="eastAsia"/>
-        </w:rPr>
-        <w:t>/</w:t>
-      </w:r>
-      <w:r>
-        <w:rPr>
-          <w:rFonts w:hint="eastAsia"/>
-        </w:rPr>
-        <w:t>异常，</w:t>
-      </w:r>
-      <w:r>
-        <w:rPr>
-          <w:rFonts w:hint="eastAsia"/>
-        </w:rPr>
-        <w:t>.rollback()</w:t>
-      </w:r>
-      <w:r>
-        <w:rPr>
-          <w:rFonts w:hint="eastAsia"/>
-        </w:rPr>
-        <w:t>使数据库返回原本状态</w:t>
-      </w:r>
-    </w:p>
-    <w:p>
-      <w:pPr>
-        <w:pStyle w:val="Code"/>
-        <w:ind w:left="0"/>
-        <w:rPr>
-          <w:rFonts w:hint="eastAsia"/>
-        </w:rPr>
-      </w:pPr>
-      <w:r>
-        <w:rPr>
-          <w:rFonts w:hint="eastAsia"/>
-        </w:rPr>
-        <w:lastRenderedPageBreak/>
-        <w:t>最后，关闭此次</w:t>
-      </w:r>
-      <w:r>
-        <w:rPr>
-          <w:rFonts w:hint="eastAsia"/>
-        </w:rPr>
-        <w:t>connection</w:t>
-      </w:r>
-    </w:p>
-    <w:p>
-      <w:pPr>
-        <w:pStyle w:val="Code"/>
-        <w:rPr>
-          <w:rFonts w:hint="eastAsia"/>
-        </w:rPr>
-      </w:pPr>
-      <w:r>
-        <w:rPr>
-          <w:rFonts w:hint="eastAsia"/>
-        </w:rPr>
-        <w:t xml:space="preserve"># Approach </w:t>
-      </w:r>
-      <w:r>
-        <w:rPr>
-          <w:rFonts w:hint="eastAsia"/>
-        </w:rPr>
-        <w:t>2</w:t>
-      </w:r>
-      <w:r>
-        <w:rPr>
-          <w:rFonts w:hint="eastAsia"/>
-        </w:rPr>
-        <w:t xml:space="preserve">: </w:t>
-      </w:r>
-      <w:r>
-        <w:rPr>
-          <w:rFonts w:hint="eastAsia"/>
-        </w:rPr>
-        <w:t>connect</w:t>
-      </w:r>
-    </w:p>
-    <w:p>
-      <w:pPr>
-        <w:pStyle w:val="Code"/>
-      </w:pPr>
-      <w:r>
-        <w:t>with engine.</w:t>
-      </w:r>
-      <w:r>
-        <w:rPr>
-          <w:rFonts w:hint="eastAsia"/>
-        </w:rPr>
-        <w:t>connect</w:t>
-      </w:r>
-      <w:r>
-        <w:t>() as conn:</w:t>
-      </w:r>
-    </w:p>
-    <w:p>
-      <w:pPr>
-        <w:pStyle w:val="Code"/>
-        <w:ind w:firstLine="720"/>
-      </w:pPr>
-      <w:r>
-        <w:rPr>
-          <w:rFonts w:hint="eastAsia"/>
-        </w:rPr>
-        <w:t>result</w:t>
-      </w:r>
-      <w:r>
-        <w:t xml:space="preserve"> = conn.execute(</w:t>
-      </w:r>
-      <w:r>
-        <w:rPr>
-          <w:rFonts w:hint="eastAsia"/>
-        </w:rPr>
-        <w:t>text(</w:t>
-      </w:r>
-      <w:r>
-        <w:t>“</w:t>
-      </w:r>
-      <w:r>
-        <w:rPr>
-          <w:rFonts w:hint="eastAsia"/>
-        </w:rPr>
-        <w:t>SELECT * FROM user WHERE username= :username</w:t>
-      </w:r>
-      <w:r>
-        <w:t>”</w:t>
-      </w:r>
-      <w:r>
-        <w:rPr>
-          <w:rFonts w:hint="eastAsia"/>
-        </w:rPr>
-        <w:t>)</w:t>
-      </w:r>
-      <w:r>
-        <w:t xml:space="preserve">, </w:t>
-      </w:r>
-      <w:r>
-        <w:rPr>
-          <w:rFonts w:hint="eastAsia"/>
-        </w:rPr>
-        <w:t>{</w:t>
-      </w:r>
-      <w:r>
-        <w:t>“</w:t>
-      </w:r>
-      <w:r>
-        <w:rPr>
-          <w:rFonts w:hint="eastAsia"/>
-        </w:rPr>
-        <w:t>username</w:t>
-      </w:r>
-      <w:r>
-        <w:t>”</w:t>
-      </w:r>
-      <w:r>
-        <w:rPr>
-          <w:rFonts w:hint="eastAsia"/>
-        </w:rPr>
-        <w:t>: name}</w:t>
-      </w:r>
-      <w:r>
-        <w:t>)</w:t>
-      </w:r>
-    </w:p>
-    <w:p>
-      <w:pPr>
-        <w:pStyle w:val="Code"/>
-        <w:ind w:left="0"/>
-      </w:pPr>
-      <w:r>
-        <w:rPr>
-          <w:rFonts w:hint="eastAsia"/>
-        </w:rPr>
-        <w:t xml:space="preserve"># Approach 2 </w:t>
-      </w:r>
-      <w:r>
-        <w:rPr>
-          <w:rFonts w:hint="eastAsia"/>
-        </w:rPr>
-        <w:t>是只建立</w:t>
-      </w:r>
-      <w:r>
-        <w:rPr>
-          <w:rFonts w:hint="eastAsia"/>
-        </w:rPr>
-        <w:t>connection</w:t>
-      </w:r>
-      <w:r>
-        <w:rPr>
-          <w:rFonts w:hint="eastAsia"/>
-        </w:rPr>
-        <w:t>，然后执行</w:t>
-      </w:r>
-      <w:r>
-        <w:rPr>
-          <w:rFonts w:hint="eastAsia"/>
-        </w:rPr>
-        <w:t>SQL</w:t>
-      </w:r>
-      <w:r>
-        <w:rPr>
-          <w:rFonts w:hint="eastAsia"/>
-        </w:rPr>
-        <w:t>语句。所以</w:t>
-      </w:r>
-      <w:r>
-        <w:rPr>
-          <w:rFonts w:hint="eastAsia"/>
-          <w:b/>
-          <w:bCs/>
-        </w:rPr>
-        <w:t>它没有</w:t>
-      </w:r>
-      <w:r>
-        <w:rPr>
-          <w:rFonts w:hint="eastAsia"/>
-          <w:b/>
-          <w:bCs/>
-        </w:rPr>
-        <w:t>commit</w:t>
-      </w:r>
-      <w:r>
-        <w:rPr>
-          <w:rFonts w:hint="eastAsia"/>
-          <w:b/>
-          <w:bCs/>
-        </w:rPr>
-        <w:t>机制</w:t>
-      </w:r>
-      <w:r>
-        <w:rPr>
-          <w:rFonts w:hint="eastAsia"/>
-        </w:rPr>
-        <w:t>，无法对数据库数据造成任何真正的改变。只适合</w:t>
-      </w:r>
-      <w:r>
-        <w:rPr>
-          <w:rFonts w:hint="eastAsia"/>
-          <w:b/>
-          <w:bCs/>
-        </w:rPr>
-        <w:t>SELECT</w:t>
-      </w:r>
-      <w:r>
-        <w:rPr>
-          <w:rFonts w:hint="eastAsia"/>
-        </w:rPr>
-        <w:t>，读取数据。其他</w:t>
-      </w:r>
-      <w:r>
-        <w:rPr>
-          <w:rFonts w:hint="eastAsia"/>
-        </w:rPr>
-        <w:t>INSERT/UPDATE/DELETE</w:t>
-      </w:r>
-      <w:r>
-        <w:rPr>
-          <w:rFonts w:hint="eastAsia"/>
-        </w:rPr>
-        <w:t>操作，会执行，但数据库不保存变化。</w:t>
-      </w:r>
-    </w:p>
-    <w:p>
-      <w:pPr>
-        <w:pStyle w:val="Code"/>
-        <w:ind w:left="0"/>
-      </w:pPr>
-      <w:r>
-        <w:rPr>
-          <w:rFonts w:hint="eastAsia"/>
-        </w:rPr>
-        <w:t>好处是，安全（不改）、比开启事务（</w:t>
-      </w:r>
-      <w:r>
-        <w:rPr>
-          <w:rFonts w:hint="eastAsia"/>
-        </w:rPr>
-        <w:t>approach 1 and 3</w:t>
-      </w:r>
-      <w:r>
-        <w:rPr>
-          <w:rFonts w:hint="eastAsia"/>
-        </w:rPr>
-        <w:t>）</w:t>
-      </w:r>
-      <w:r>
-        <w:rPr>
-          <w:rFonts w:hint="eastAsia"/>
-        </w:rPr>
-        <w:t>动用资源少，所以执行效率快</w:t>
-      </w:r>
-    </w:p>
-    <w:p>
-      <w:pPr>
-        <w:pStyle w:val="Code"/>
-        <w:ind w:left="0"/>
-      </w:pPr>
-    </w:p>
-    <w:p>
-      <w:pPr>
-        <w:pStyle w:val="Code"/>
-        <w:ind w:left="0"/>
-      </w:pPr>
-      <w:r>
-        <w:rPr>
-          <w:rFonts w:hint="eastAsia"/>
-        </w:rPr>
-        <w:t xml:space="preserve">with = </w:t>
-      </w:r>
-      <w:r>
-        <w:rPr>
-          <w:rFonts w:hint="eastAsia"/>
-        </w:rPr>
-        <w:t>自动资源管理，讲人话就是它等价于</w:t>
-      </w:r>
-      <w:r>
-        <w:rPr>
-          <w:rFonts w:hint="eastAsia"/>
-        </w:rPr>
-        <w:t>approach 1</w:t>
-      </w:r>
-      <w:r>
-        <w:rPr>
-          <w:rFonts w:hint="eastAsia"/>
-        </w:rPr>
-        <w:t>中的，</w:t>
-      </w:r>
-      <w:r>
-        <w:rPr>
-          <w:rFonts w:hint="eastAsia"/>
-          <w:b/>
-          <w:bCs/>
-        </w:rPr>
-        <w:t>.rollback + conn.close</w:t>
-      </w:r>
-      <w:r>
-        <w:rPr>
-          <w:rFonts w:hint="eastAsia"/>
-        </w:rPr>
-        <w:t>。也就是说有</w:t>
-      </w:r>
-      <w:r>
-        <w:rPr>
-          <w:rFonts w:hint="eastAsia"/>
-        </w:rPr>
-        <w:t>with block</w:t>
-      </w:r>
-      <w:r>
-        <w:rPr>
-          <w:rFonts w:hint="eastAsia"/>
-        </w:rPr>
-        <w:t>，它会保证</w:t>
-      </w:r>
-      <w:r>
-        <w:rPr>
-          <w:rFonts w:hint="eastAsia"/>
-        </w:rPr>
-        <w:t>block</w:t>
-      </w:r>
-      <w:r>
-        <w:rPr>
-          <w:rFonts w:hint="eastAsia"/>
-        </w:rPr>
-        <w:t>中出现异常时自动回滚，</w:t>
-      </w:r>
-      <w:r>
-        <w:rPr>
-          <w:rFonts w:hint="eastAsia"/>
-        </w:rPr>
-        <w:t>block</w:t>
-      </w:r>
-      <w:r>
-        <w:rPr>
-          <w:rFonts w:hint="eastAsia"/>
-        </w:rPr>
-        <w:t>执行结束时自动关闭</w:t>
-      </w:r>
-      <w:r>
-        <w:rPr>
-          <w:rFonts w:hint="eastAsia"/>
-        </w:rPr>
-        <w:t>connection</w:t>
-      </w:r>
-      <w:r>
-        <w:rPr>
-          <w:rFonts w:hint="eastAsia"/>
-        </w:rPr>
-        <w:t>。就是省掉手动写</w:t>
-      </w:r>
-      <w:r>
-        <w:rPr>
-          <w:rFonts w:hint="eastAsia"/>
-        </w:rPr>
-        <w:t>.rollback + conn.close</w:t>
-      </w:r>
-      <w:r>
-        <w:rPr>
-          <w:rFonts w:hint="eastAsia"/>
-        </w:rPr>
-        <w:t>。</w:t>
-      </w:r>
-    </w:p>
-    <w:p>
-      <w:pPr>
-        <w:pStyle w:val="Code"/>
-        <w:ind w:left="0"/>
-        <w:rPr>
-          <w:rFonts w:hint="eastAsia"/>
-        </w:rPr>
-      </w:pPr>
-      <w:r>
-        <w:rPr>
-          <w:rFonts w:hint="eastAsia"/>
-        </w:rPr>
-        <w:t>换句话说，</w:t>
-      </w:r>
-      <w:r>
-        <w:rPr>
-          <w:rFonts w:hint="eastAsia"/>
-        </w:rPr>
-        <w:t>with</w:t>
-      </w:r>
-      <w:r>
-        <w:rPr>
-          <w:rFonts w:hint="eastAsia"/>
-        </w:rPr>
-        <w:t>这个写法也不是必须的。</w:t>
-      </w:r>
-    </w:p>
-    <w:p>
-      <w:pPr>
-        <w:pStyle w:val="Code"/>
-        <w:rPr>
-          <w:rFonts w:hint="eastAsia"/>
-        </w:rPr>
-      </w:pPr>
-      <w:r>
-        <w:rPr>
-          <w:rFonts w:hint="eastAsia"/>
-        </w:rPr>
-        <w:t xml:space="preserve"># Approach </w:t>
-      </w:r>
-      <w:r>
-        <w:rPr>
-          <w:rFonts w:hint="eastAsia"/>
-        </w:rPr>
-        <w:t>3</w:t>
-      </w:r>
-      <w:r>
-        <w:rPr>
-          <w:rFonts w:hint="eastAsia"/>
-        </w:rPr>
-        <w:t xml:space="preserve">: </w:t>
-      </w:r>
-      <w:r>
-        <w:rPr>
-          <w:rFonts w:hint="eastAsia"/>
-        </w:rPr>
-        <w:t>begin</w:t>
-      </w:r>
-    </w:p>
-    <w:p>
-      <w:pPr>
-        <w:pStyle w:val="Code"/>
-      </w:pPr>
-      <w:r>
-        <w:rPr>
-          <w:rFonts w:hint="eastAsia"/>
-        </w:rPr>
-        <w:t>with engine.begin() as conn:</w:t>
-      </w:r>
-    </w:p>
-    <w:p>
-      <w:pPr>
-        <w:pStyle w:val="Code"/>
-        <w:rPr>
-          <w:rFonts w:hint="eastAsia"/>
-        </w:rPr>
-      </w:pPr>
-      <w:r>
-        <w:tab/>
-      </w:r>
-      <w:r>
-        <w:rPr>
-          <w:rFonts w:hint="eastAsia"/>
-        </w:rPr>
-        <w:t>result = conn.execute(text(sql), params)</w:t>
-      </w:r>
-    </w:p>
-    <w:p>
-      <w:pPr>
-        <w:pStyle w:val="Code"/>
-        <w:ind w:left="0"/>
-      </w:pPr>
-      <w:r>
-        <w:rPr>
-          <w:rFonts w:hint="eastAsia"/>
-        </w:rPr>
-        <w:t xml:space="preserve"># Approach 3 </w:t>
-      </w:r>
-      <w:r>
-        <w:rPr>
-          <w:rFonts w:hint="eastAsia"/>
-        </w:rPr>
-        <w:t>本质就是</w:t>
-      </w:r>
-      <w:r>
-        <w:rPr>
-          <w:rFonts w:hint="eastAsia"/>
-        </w:rPr>
-        <w:t xml:space="preserve"> </w:t>
-      </w:r>
-      <w:r>
-        <w:rPr>
-          <w:rFonts w:hint="eastAsia"/>
-        </w:rPr>
-        <w:t>（平替</w:t>
-      </w:r>
-      <w:r>
-        <w:rPr>
-          <w:rFonts w:hint="eastAsia"/>
-        </w:rPr>
-        <w:t>approach 1</w:t>
-      </w:r>
-      <w:r>
-        <w:rPr>
-          <w:rFonts w:hint="eastAsia"/>
-        </w:rPr>
-        <w:t>，不用写那么麻烦）</w:t>
-      </w:r>
-    </w:p>
-    <w:p>
-      <w:pPr>
-        <w:pStyle w:val="Code"/>
-        <w:ind w:left="0"/>
-      </w:pPr>
-      <w:r>
-        <w:rPr>
-          <w:rFonts w:hint="eastAsia"/>
-        </w:rPr>
-        <w:t>engine.begin()</w:t>
-      </w:r>
-      <w:r>
-        <w:rPr>
-          <w:rFonts w:hint="eastAsia"/>
-        </w:rPr>
-        <w:t>表明这是事务</w:t>
-      </w:r>
-      <w:r>
-        <w:rPr>
-          <w:rFonts w:hint="eastAsia"/>
-        </w:rPr>
-        <w:t>(transaction)</w:t>
-      </w:r>
-      <w:r>
-        <w:rPr>
-          <w:rFonts w:hint="eastAsia"/>
-        </w:rPr>
-        <w:t>，有</w:t>
-      </w:r>
-      <w:r>
-        <w:rPr>
-          <w:rFonts w:hint="eastAsia"/>
-        </w:rPr>
-        <w:t>commit</w:t>
-      </w:r>
-      <w:r>
-        <w:rPr>
-          <w:rFonts w:hint="eastAsia"/>
-        </w:rPr>
-        <w:t>机制</w:t>
-      </w:r>
-    </w:p>
-    <w:p>
-      <w:pPr>
-        <w:pStyle w:val="Code"/>
-        <w:ind w:left="0"/>
-      </w:pPr>
-      <w:r>
-        <w:rPr>
-          <w:rFonts w:hint="eastAsia"/>
-        </w:rPr>
-        <w:t>with block</w:t>
-      </w:r>
-      <w:r>
-        <w:rPr>
-          <w:rFonts w:hint="eastAsia"/>
-        </w:rPr>
-        <w:t>则赋予了</w:t>
-      </w:r>
-      <w:r>
-        <w:rPr>
-          <w:rFonts w:hint="eastAsia"/>
-        </w:rPr>
-        <w:t>.rollback + conn.close</w:t>
-      </w:r>
-      <w:r>
-        <w:rPr>
-          <w:rFonts w:hint="eastAsia"/>
-        </w:rPr>
-        <w:t>机制</w:t>
-      </w:r>
-    </w:p>
-    <w:p>
-      <w:pPr>
-        <w:pStyle w:val="Code"/>
-        <w:ind w:left="0"/>
-        <w:rPr>
-          <w:rFonts w:hint="eastAsia"/>
-        </w:rPr>
-      </w:pPr>
-      <w:r>
-        <w:rPr>
-          <w:rFonts w:hint="eastAsia"/>
-        </w:rPr>
-        <w:t>INSERT/UPDATE/DELETE</w:t>
-      </w:r>
-      <w:r>
-        <w:rPr>
-          <w:rFonts w:hint="eastAsia"/>
-        </w:rPr>
-        <w:t>操作</w:t>
-      </w:r>
-      <w:r>
-        <w:rPr>
-          <w:rFonts w:hint="eastAsia"/>
-        </w:rPr>
-        <w:t>必须用这个（或者</w:t>
-      </w:r>
-      <w:r>
-        <w:rPr>
-          <w:rFonts w:hint="eastAsia"/>
-        </w:rPr>
-        <w:t>approach 1</w:t>
-      </w:r>
-      <w:r>
-        <w:rPr>
-          <w:rFonts w:hint="eastAsia"/>
-        </w:rPr>
-        <w:t>），</w:t>
-      </w:r>
-      <w:r>
-        <w:rPr>
-          <w:rFonts w:hint="eastAsia"/>
-        </w:rPr>
-        <w:t>SELECT</w:t>
-      </w:r>
-      <w:r>
-        <w:rPr>
-          <w:rFonts w:hint="eastAsia"/>
-        </w:rPr>
-        <w:t>也可以用这个</w:t>
-      </w:r>
-    </w:p>
-    <w:p>
-      <w:pPr>
-        <w:pStyle w:val="Code"/>
-      </w:pPr>
-    </w:p>
-    <w:p>
-      <w:pPr>
-        <w:pStyle w:val="Code"/>
-      </w:pPr>
-      <w:r>
-        <w:rPr>
-          <w:rFonts w:hint="eastAsia"/>
-        </w:rPr>
-        <w:t># without with block (SELECT)</w:t>
-      </w:r>
-    </w:p>
-    <w:p>
-      <w:pPr>
-        <w:pStyle w:val="Code"/>
-        <w:rPr>
-          <w:rFonts w:hint="eastAsia"/>
-        </w:rPr>
-      </w:pPr>
-      <w:r>
-        <w:rPr>
-          <w:rFonts w:hint="eastAsia"/>
-        </w:rPr>
-        <w:t xml:space="preserve"># </w:t>
-      </w:r>
-      <w:r>
-        <w:rPr>
-          <w:rFonts w:hint="eastAsia"/>
-        </w:rPr>
-        <w:t>常用于在</w:t>
-      </w:r>
-      <w:r>
-        <w:rPr>
-          <w:rFonts w:hint="eastAsia"/>
-        </w:rPr>
-        <w:t>terminal</w:t>
-      </w:r>
-      <w:r>
-        <w:rPr>
-          <w:rFonts w:hint="eastAsia"/>
-        </w:rPr>
-        <w:t>写，没有</w:t>
-      </w:r>
-      <w:r>
-        <w:rPr>
-          <w:rFonts w:hint="eastAsia"/>
-        </w:rPr>
-        <w:t>with</w:t>
-      </w:r>
-      <w:r>
-        <w:rPr>
-          <w:rFonts w:hint="eastAsia"/>
-        </w:rPr>
-        <w:t>的冒号</w:t>
-      </w:r>
-      <w:r>
-        <w:rPr>
-          <w:rFonts w:hint="eastAsia"/>
-        </w:rPr>
-        <w:t>(:)</w:t>
-      </w:r>
-      <w:r>
-        <w:rPr>
-          <w:rFonts w:hint="eastAsia"/>
-        </w:rPr>
-        <w:t>，方便测试</w:t>
-      </w:r>
-    </w:p>
-    <w:p>
-      <w:pPr>
-        <w:pStyle w:val="Code"/>
-      </w:pPr>
-      <w:r>
-        <w:rPr>
-          <w:rFonts w:hint="eastAsia"/>
-        </w:rPr>
-        <w:t>conn = engine.connect()</w:t>
-      </w:r>
-    </w:p>
-    <w:p>
-      <w:pPr>
-        <w:pStyle w:val="Code"/>
-      </w:pPr>
-      <w:r>
-        <w:rPr>
-          <w:rFonts w:hint="eastAsia"/>
-        </w:rPr>
-        <w:t>result = conn.execute(text(select_sql), params)</w:t>
-      </w:r>
-    </w:p>
-    <w:p>
-      <w:pPr>
-        <w:pStyle w:val="Code"/>
-      </w:pPr>
-      <w:r>
-        <w:rPr>
-          <w:rFonts w:hint="eastAsia"/>
-        </w:rPr>
-        <w:t>row = result.first()</w:t>
-      </w:r>
-    </w:p>
-    <w:p>
-      <w:pPr>
-        <w:pStyle w:val="Code"/>
-      </w:pPr>
-      <w:r>
-        <w:rPr>
-          <w:rFonts w:hint="eastAsia"/>
-        </w:rPr>
-        <w:t>conn.close()</w:t>
-      </w:r>
-    </w:p>
-    <w:p>
-      <w:pPr>
-        <w:pStyle w:val="Code"/>
-        <w:rPr>
-          <w:rFonts w:hint="eastAsia"/>
-        </w:rPr>
-      </w:pPr>
-    </w:p>
-    <w:p>
-      <w:pPr>
-        <w:pStyle w:val="Code"/>
-        <w:rPr>
-          <w:rFonts w:hint="eastAsia"/>
-        </w:rPr>
-      </w:pPr>
-      <w:r>
-        <w:rPr>
-          <w:rFonts w:hint="eastAsia"/>
-        </w:rPr>
-        <w:t># without with block (</w:t>
-      </w:r>
-      <w:r>
-        <w:rPr>
-          <w:rFonts w:hint="eastAsia"/>
-        </w:rPr>
-        <w:t>INSERT/UPDATE/DELETE</w:t>
-      </w:r>
-      <w:r>
-        <w:rPr>
-          <w:rFonts w:hint="eastAsia"/>
-        </w:rPr>
-        <w:t>)</w:t>
-      </w:r>
-      <w:r>
-        <w:rPr>
-          <w:rFonts w:hint="eastAsia"/>
-        </w:rPr>
-        <w:t>，即</w:t>
-      </w:r>
-      <w:r>
-        <w:rPr>
-          <w:rFonts w:hint="eastAsia"/>
-        </w:rPr>
-        <w:t>approach 1</w:t>
-      </w:r>
-    </w:p>
-    <w:p>
-      <w:r>
-        <w:t>Q</w:t>
-      </w:r>
-      <w:r>
-        <w:rPr>
-          <w:rFonts w:hint="eastAsia"/>
-        </w:rPr>
-        <w:t xml:space="preserve">uery result essentially is a </w:t>
-      </w:r>
-      <w:r>
-        <w:rPr>
-          <w:rFonts w:hint="eastAsia"/>
-          <w:shd w:val="pct15" w:color="auto" w:fill="FFFFFF"/>
-        </w:rPr>
-        <w:t>Result</w:t>
-      </w:r>
-      <w:r>
-        <w:rPr>
-          <w:rFonts w:hint="eastAsia"/>
-        </w:rPr>
-        <w:t xml:space="preserve"> object, like </w:t>
-      </w:r>
-      <w:r>
-        <w:rPr>
-          <w:shd w:val="pct15" w:color="auto" w:fill="FFFFFF"/>
-        </w:rPr>
-        <w:t>&lt;sqlalchemy.engine.result.Result object at 0x7f8c1b3c9d60&gt;</w:t>
-      </w:r>
-      <w:r>
-        <w:rPr>
-          <w:rFonts w:hint="eastAsia"/>
-        </w:rPr>
-        <w:t>. You cannot access actual content unless you:</w:t>
-      </w:r>
-    </w:p>
-    <w:p>
-      <w:pPr>
-        <w:pStyle w:val="Code"/>
-        <w:rPr>
-          <w:rFonts w:hint="eastAsia"/>
-        </w:rPr>
-      </w:pPr>
-      <w:r>
-        <w:lastRenderedPageBreak/>
-        <w:t>user = conn.execute(...)</w:t>
-      </w:r>
-      <w:r>
-        <w:rPr>
-          <w:rFonts w:hint="eastAsia"/>
-        </w:rPr>
-        <w:t xml:space="preserve">  # it</w:t>
-      </w:r>
-      <w:r>
-        <w:t>’</w:t>
-      </w:r>
-      <w:r>
-        <w:rPr>
-          <w:rFonts w:hint="eastAsia"/>
-        </w:rPr>
-        <w:t>s a Result object</w:t>
-      </w:r>
-      <w:r>
-        <w:rPr>
-          <w:rFonts w:hint="eastAsia"/>
-        </w:rPr>
-        <w:t>, not py dictionary</w:t>
-      </w:r>
-    </w:p>
-    <w:p>
-      <w:pPr>
-        <w:pStyle w:val="Code"/>
-      </w:pPr>
-    </w:p>
-    <w:p>
-      <w:pPr>
-        <w:pStyle w:val="Code"/>
-        <w:rPr>
-          <w:rFonts w:hint="eastAsia"/>
-        </w:rPr>
-      </w:pPr>
-      <w:r>
-        <w:rPr>
-          <w:rFonts w:hint="eastAsia"/>
-        </w:rPr>
-        <w:t xml:space="preserve">row = user.fetchone()  # get one record, </w:t>
-      </w:r>
-      <w:r>
-        <w:rPr>
-          <w:rFonts w:hint="eastAsia"/>
-        </w:rPr>
-        <w:t>empty -&gt; None</w:t>
-      </w:r>
-    </w:p>
-    <w:p>
-      <w:pPr>
-        <w:pStyle w:val="Code"/>
-        <w:rPr>
-          <w:rFonts w:hint="eastAsia"/>
-        </w:rPr>
-      </w:pPr>
-      <w:r>
-        <w:rPr>
-          <w:rFonts w:hint="eastAsia"/>
-        </w:rPr>
-        <w:t>row</w:t>
-      </w:r>
-      <w:r>
-        <w:rPr>
-          <w:rFonts w:hint="eastAsia"/>
-        </w:rPr>
-        <w:t>s</w:t>
-      </w:r>
-      <w:r>
-        <w:rPr>
-          <w:rFonts w:hint="eastAsia"/>
-        </w:rPr>
-        <w:t xml:space="preserve"> = user.fetchall()</w:t>
-      </w:r>
-      <w:r>
-        <w:rPr>
-          <w:rFonts w:hint="eastAsia"/>
-        </w:rPr>
-        <w:t xml:space="preserve">  # get all records</w:t>
-      </w:r>
-    </w:p>
-    <w:p>
-      <w:pPr>
-        <w:pStyle w:val="Code"/>
-      </w:pPr>
-      <w:r>
-        <w:rPr>
-          <w:rFonts w:hint="eastAsia"/>
-        </w:rPr>
-        <w:t>row = user.first()</w:t>
-      </w:r>
-      <w:r>
-        <w:rPr>
-          <w:rFonts w:hint="eastAsia"/>
-        </w:rPr>
-        <w:t xml:space="preserve"> # get first record, usually to check exists</w:t>
-      </w:r>
-    </w:p>
-    <w:p>
-      <w:pPr>
-        <w:pStyle w:val="Code"/>
-        <w:ind w:firstLine="720"/>
-      </w:pPr>
-      <w:r>
-        <w:rPr>
-          <w:rFonts w:hint="eastAsia"/>
-        </w:rPr>
-        <w:t xml:space="preserve"># row: data type, </w:t>
-      </w:r>
-      <w:r>
-        <w:t>sqlalchemy.engine.Row</w:t>
-      </w:r>
-    </w:p>
-    <w:p>
-      <w:pPr>
-        <w:pStyle w:val="Code"/>
-        <w:ind w:firstLine="720"/>
-      </w:pPr>
-      <w:r>
-        <w:rPr>
-          <w:rFonts w:hint="eastAsia"/>
-        </w:rPr>
-        <w:t># rows: data type, list[Row]</w:t>
-      </w:r>
-    </w:p>
-    <w:p>
-      <w:pPr>
-        <w:pStyle w:val="Code"/>
-        <w:ind w:firstLine="720"/>
-      </w:pPr>
-      <w:r>
-        <w:rPr>
-          <w:rFonts w:hint="eastAsia"/>
-        </w:rPr>
-        <w:t># access field value: row[0], row[</w:t>
-      </w:r>
-      <w:r>
-        <w:t>“</w:t>
-      </w:r>
-      <w:r>
-        <w:rPr>
-          <w:rFonts w:hint="eastAsia"/>
-        </w:rPr>
-        <w:t>username</w:t>
-      </w:r>
-      <w:r>
-        <w:t>”</w:t>
-      </w:r>
-      <w:r>
-        <w:rPr>
-          <w:rFonts w:hint="eastAsia"/>
-        </w:rPr>
-        <w:t xml:space="preserve">], row.username </w:t>
-      </w:r>
-    </w:p>
-    <w:p>
-      <w:pPr>
-        <w:pStyle w:val="Code"/>
-      </w:pPr>
-    </w:p>
-    <w:p>
-      <w:pPr>
-        <w:pStyle w:val="Code"/>
-      </w:pPr>
-      <w:r>
-        <w:rPr>
-          <w:rFonts w:hint="eastAsia"/>
-        </w:rPr>
-        <w:t># convert to dictionary</w:t>
-      </w:r>
-    </w:p>
-    <w:p>
-      <w:pPr>
-        <w:pStyle w:val="Code"/>
-        <w:rPr>
-          <w:rFonts w:hint="eastAsia"/>
-        </w:rPr>
-      </w:pPr>
-      <w:r>
-        <w:rPr>
-          <w:rFonts w:hint="eastAsia"/>
-        </w:rPr>
-        <w:t>row_dict = dict(row._mapping)</w:t>
-      </w:r>
-    </w:p>
-    <w:p>
-      <w:pPr>
-        <w:pStyle w:val="Code"/>
-        <w:rPr>
-          <w:rFonts w:hint="eastAsia"/>
-        </w:rPr>
-      </w:pPr>
-      <w:r>
-        <w:rPr>
-          <w:rFonts w:hint="eastAsia"/>
-        </w:rPr>
-        <w:t>rows_dict =  [dict(row._mapping) for row in rows]</w:t>
-      </w:r>
-    </w:p>
-    <w:p>
-      <w:pPr>
-        <w:rPr>
-          <w:b/>
-          <w:bCs/>
-        </w:rPr>
-      </w:pPr>
-      <w:r>
-        <w:rPr>
-          <w:b/>
-          <w:bCs/>
-        </w:rPr>
-        <w:t>SQLAlchemy</w:t>
-      </w:r>
-      <w:r>
-        <w:rPr>
-          <w:rFonts w:hint="eastAsia"/>
-          <w:b/>
-          <w:bCs/>
-        </w:rPr>
-        <w:t xml:space="preserve"> ORM</w:t>
-      </w:r>
-    </w:p>
-    <w:p>
-      <w:r>
-        <w:rPr>
-          <w:rFonts w:hint="eastAsia"/>
-        </w:rPr>
-        <w:t>ORM</w:t>
-      </w:r>
-      <w:r>
-        <w:rPr>
-          <w:rFonts w:hint="eastAsia"/>
-        </w:rPr>
-        <w:t>和</w:t>
-      </w:r>
-      <w:r>
-        <w:rPr>
-          <w:rFonts w:hint="eastAsia"/>
-        </w:rPr>
-        <w:t>Core</w:t>
-      </w:r>
-      <w:r>
-        <w:rPr>
-          <w:rFonts w:hint="eastAsia"/>
-        </w:rPr>
-        <w:t>是可以共存的。</w:t>
-      </w:r>
-    </w:p>
-    <w:p>
-      <w:r>
-        <w:rPr>
-          <w:rFonts w:hint="eastAsia"/>
-        </w:rPr>
-        <w:t>ORM</w:t>
-      </w:r>
-      <w:r>
-        <w:rPr>
-          <w:rFonts w:hint="eastAsia"/>
-        </w:rPr>
-        <w:t>创建的</w:t>
-      </w:r>
-      <w:r>
-        <w:rPr>
-          <w:rFonts w:hint="eastAsia"/>
-        </w:rPr>
-        <w:t>class</w:t>
-      </w:r>
-      <w:r>
-        <w:rPr>
-          <w:rFonts w:hint="eastAsia"/>
-        </w:rPr>
-        <w:t>只是对</w:t>
-      </w:r>
-      <w:r>
-        <w:rPr>
-          <w:rFonts w:hint="eastAsia"/>
-        </w:rPr>
-        <w:t>database</w:t>
-      </w:r>
-      <w:r>
-        <w:rPr>
-          <w:rFonts w:hint="eastAsia"/>
-        </w:rPr>
-        <w:t>中的表的映射</w:t>
-      </w:r>
-      <w:r>
-        <w:rPr>
-          <w:rFonts w:hint="eastAsia"/>
-        </w:rPr>
-        <w:t>，本质是</w:t>
-      </w:r>
-      <w:r>
-        <w:rPr>
-          <w:highlight w:val="yellow"/>
-        </w:rPr>
-        <w:t>如果有一张叫</w:t>
-      </w:r>
-      <w:r>
-        <w:rPr>
-          <w:highlight w:val="yellow"/>
-        </w:rPr>
-        <w:t xml:space="preserve"> </w:t>
-      </w:r>
-      <w:r>
-        <w:rPr>
-          <w:rFonts w:hint="eastAsia"/>
-          <w:highlight w:val="yellow"/>
-        </w:rPr>
-        <w:t>class_name</w:t>
-      </w:r>
-      <w:r>
-        <w:rPr>
-          <w:highlight w:val="yellow"/>
-        </w:rPr>
-        <w:t xml:space="preserve"> </w:t>
-      </w:r>
-      <w:r>
-        <w:rPr>
-          <w:highlight w:val="yellow"/>
-        </w:rPr>
-        <w:t>的表，它长这样</w:t>
-      </w:r>
-      <w:r>
-        <w:rPr>
-          <w:rFonts w:hint="eastAsia"/>
-        </w:rPr>
-        <w:t>。</w:t>
+        <w:t>s connection to HTML:</w:t>
+      </w:r>
+    </w:p>
+    <w:p>
+      <w:r>
+        <w:rPr>
+          <w:rFonts w:hint="eastAsia"/>
+        </w:rPr>
+        <w:t xml:space="preserve">In short. </w:t>
+      </w:r>
+      <w:r>
+        <w:t>forms.py defines the form logic; HTML renders it.</w:t>
       </w:r>
     </w:p>
     <w:p>
@@ -3740,6 +1872,2174 @@
           <w:ilvl w:val="0"/>
           <w:numId w:val="3"/>
         </w:numPr>
+      </w:pPr>
+      <w:r>
+        <w:rPr>
+          <w:rFonts w:hint="eastAsia"/>
+        </w:rPr>
+        <w:t>forms.py defines :</w:t>
+      </w:r>
+      <w:r>
+        <w:t>what fields exist</w:t>
+      </w:r>
+      <w:r>
+        <w:rPr>
+          <w:rFonts w:hint="eastAsia"/>
+        </w:rPr>
+        <w:t xml:space="preserve">, </w:t>
+      </w:r>
+      <w:r>
+        <w:t>field names</w:t>
+      </w:r>
+      <w:r>
+        <w:rPr>
+          <w:rFonts w:hint="eastAsia"/>
+        </w:rPr>
+        <w:t xml:space="preserve">, </w:t>
+      </w:r>
+      <w:r>
+        <w:t>validation rules</w:t>
+      </w:r>
+      <w:r>
+        <w:rPr>
+          <w:rFonts w:hint="eastAsia"/>
+        </w:rPr>
+        <w:t xml:space="preserve">. </w:t>
+      </w:r>
+    </w:p>
+    <w:p>
+      <w:pPr>
+        <w:pStyle w:val="ListParagraph"/>
+        <w:numPr>
+          <w:ilvl w:val="0"/>
+          <w:numId w:val="3"/>
+        </w:numPr>
+      </w:pPr>
+      <w:r>
+        <w:rPr>
+          <w:rFonts w:hint="eastAsia"/>
+        </w:rPr>
+        <w:t>Then routes.py passes the form to HTML</w:t>
+      </w:r>
+    </w:p>
+    <w:p>
+      <w:pPr>
+        <w:pStyle w:val="Code"/>
+      </w:pPr>
+      <w:r>
+        <w:t>form = RegistrationForm()</w:t>
+      </w:r>
+    </w:p>
+    <w:p>
+      <w:pPr>
+        <w:pStyle w:val="Code"/>
+      </w:pPr>
+      <w:r>
+        <w:t>return render_template("register.html", form=form)</w:t>
+      </w:r>
+    </w:p>
+    <w:p>
+      <w:pPr>
+        <w:pStyle w:val="ListParagraph"/>
+        <w:numPr>
+          <w:ilvl w:val="0"/>
+          <w:numId w:val="3"/>
+        </w:numPr>
+        <w:rPr>
+          <w:rFonts w:hint="eastAsia"/>
+        </w:rPr>
+      </w:pPr>
+      <w:r>
+        <w:t xml:space="preserve">HTML (Jinja) </w:t>
+      </w:r>
+      <w:r>
+        <w:rPr>
+          <w:rFonts w:hint="eastAsia"/>
+        </w:rPr>
+        <w:t xml:space="preserve">then </w:t>
+      </w:r>
+      <w:r>
+        <w:t>renders the form fields</w:t>
+      </w:r>
+    </w:p>
+    <w:p>
+      <w:pPr>
+        <w:rPr>
+          <w:rFonts w:hint="eastAsia"/>
+        </w:rPr>
+      </w:pPr>
+      <w:r>
+        <w:t>They are connected through Flask-WTF + Jinja templates, not by direct HTML code.</w:t>
+      </w:r>
+    </w:p>
+    <w:p>
+      <w:pPr>
+        <w:rPr>
+          <w:rFonts w:hint="eastAsia"/>
+        </w:rPr>
+      </w:pPr>
+    </w:p>
+    <w:p>
+      <w:pPr>
+        <w:rPr>
+          <w:b/>
+          <w:bCs/>
+        </w:rPr>
+      </w:pPr>
+      <w:r>
+        <w:rPr>
+          <w:rFonts w:hint="eastAsia"/>
+          <w:b/>
+          <w:bCs/>
+        </w:rPr>
+        <w:t>Package</w:t>
+      </w:r>
+      <w:r>
+        <w:rPr>
+          <w:rFonts w:hint="eastAsia"/>
+          <w:b/>
+          <w:bCs/>
+        </w:rPr>
+        <w:t xml:space="preserve"> structure</w:t>
+      </w:r>
+      <w:r>
+        <w:rPr>
+          <w:rFonts w:hint="eastAsia"/>
+          <w:b/>
+          <w:bCs/>
+        </w:rPr>
+        <w:t>:</w:t>
+      </w:r>
+    </w:p>
+    <w:p>
+      <w:r>
+        <w:rPr>
+          <w:rFonts w:hint="eastAsia"/>
+        </w:rPr>
+        <w:t xml:space="preserve">Create a folder, then create a </w:t>
+      </w:r>
+      <w:r>
+        <w:rPr>
+          <w:rFonts w:hint="eastAsia"/>
+          <w:b/>
+          <w:bCs/>
+        </w:rPr>
+        <w:t>__init__.py</w:t>
+      </w:r>
+      <w:r>
+        <w:rPr>
+          <w:rFonts w:hint="eastAsia"/>
+        </w:rPr>
+        <w:t xml:space="preserve">, then Python knows this folder is a package. </w:t>
+      </w:r>
+    </w:p>
+    <w:p>
+      <w:r>
+        <w:rPr>
+          <w:rFonts w:hint="eastAsia"/>
+        </w:rPr>
+        <w:t xml:space="preserve">Then the __init__.py file will be where we initialize our application and bring together different </w:t>
+      </w:r>
+      <w:r>
+        <w:t>components</w:t>
+      </w:r>
+      <w:r>
+        <w:rPr>
+          <w:rFonts w:hint="eastAsia"/>
+        </w:rPr>
+        <w:t xml:space="preserve">. </w:t>
+      </w:r>
+    </w:p>
+    <w:p>
+      <w:r>
+        <w:rPr>
+          <w:rFonts w:hint="eastAsia"/>
+        </w:rPr>
+        <w:t xml:space="preserve">The only purpose of the </w:t>
+      </w:r>
+      <w:r>
+        <w:rPr>
+          <w:rFonts w:hint="eastAsia"/>
+          <w:b/>
+          <w:bCs/>
+        </w:rPr>
+        <w:t>run.py</w:t>
+      </w:r>
+      <w:r>
+        <w:rPr>
+          <w:rFonts w:hint="eastAsia"/>
+          <w:b/>
+          <w:bCs/>
+        </w:rPr>
+        <w:t xml:space="preserve"> </w:t>
+      </w:r>
+      <w:r>
+        <w:rPr>
+          <w:rFonts w:hint="eastAsia"/>
+        </w:rPr>
+        <w:t>file</w:t>
+      </w:r>
+      <w:r>
+        <w:rPr>
+          <w:rFonts w:hint="eastAsia"/>
+        </w:rPr>
+        <w:t xml:space="preserve">, outside of the folder usually, is to run to application.   </w:t>
+      </w:r>
+    </w:p>
+    <w:p>
+      <w:pPr>
+        <w:rPr>
+          <w:b/>
+          <w:bCs/>
+        </w:rPr>
+      </w:pPr>
+      <w:r>
+        <w:rPr>
+          <w:b/>
+          <w:bCs/>
+        </w:rPr>
+        <w:t>SQLAlchemy</w:t>
+      </w:r>
+      <w:r>
+        <w:rPr>
+          <w:rFonts w:hint="eastAsia"/>
+          <w:b/>
+          <w:bCs/>
+        </w:rPr>
+        <w:t xml:space="preserve"> Core</w:t>
+      </w:r>
+    </w:p>
+    <w:p>
+      <w:pPr>
+        <w:pStyle w:val="Code"/>
+        <w:rPr>
+          <w:rFonts w:hint="eastAsia"/>
+        </w:rPr>
+      </w:pPr>
+      <w:r>
+        <w:t>from sqlalchemy import create_engine</w:t>
+      </w:r>
+      <w:r>
+        <w:rPr>
+          <w:rFonts w:hint="eastAsia"/>
+        </w:rPr>
+        <w:t>, text</w:t>
+      </w:r>
+    </w:p>
+    <w:p>
+      <w:pPr>
+        <w:pStyle w:val="Code"/>
+      </w:pPr>
+      <w:r>
+        <w:t>engine = create_engine(</w:t>
+      </w:r>
+      <w:r>
+        <w:t>“</w:t>
+      </w:r>
+      <w:r>
+        <w:rPr>
+          <w:rFonts w:hint="eastAsia"/>
+        </w:rPr>
+        <w:t>sqlite://test.db</w:t>
+      </w:r>
+      <w:r>
+        <w:t>”</w:t>
+      </w:r>
+      <w:r>
+        <w:t>, future=True)  # Core</w:t>
+      </w:r>
+    </w:p>
+    <w:p>
+      <w:pPr>
+        <w:pStyle w:val="Code"/>
+      </w:pPr>
+    </w:p>
+    <w:p>
+      <w:pPr>
+        <w:pStyle w:val="Code"/>
+      </w:pPr>
+      <w:r>
+        <w:rPr>
+          <w:rFonts w:hint="eastAsia"/>
+        </w:rPr>
+        <w:t xml:space="preserve"># Approach 1: manual </w:t>
+      </w:r>
+    </w:p>
+    <w:p>
+      <w:pPr>
+        <w:pStyle w:val="Code"/>
+      </w:pPr>
+      <w:r>
+        <w:rPr>
+          <w:rFonts w:hint="eastAsia"/>
+        </w:rPr>
+        <w:t>conn = engine.connect()</w:t>
+      </w:r>
+    </w:p>
+    <w:p>
+      <w:pPr>
+        <w:pStyle w:val="Code"/>
+      </w:pPr>
+      <w:r>
+        <w:rPr>
+          <w:rFonts w:hint="eastAsia"/>
+        </w:rPr>
+        <w:t>trans = conn.begin()</w:t>
+      </w:r>
+    </w:p>
+    <w:p>
+      <w:pPr>
+        <w:pStyle w:val="Code"/>
+      </w:pPr>
+      <w:r>
+        <w:rPr>
+          <w:rFonts w:hint="eastAsia"/>
+        </w:rPr>
+        <w:t>try:</w:t>
+      </w:r>
+    </w:p>
+    <w:p>
+      <w:pPr>
+        <w:pStyle w:val="Code"/>
+      </w:pPr>
+      <w:r>
+        <w:tab/>
+      </w:r>
+      <w:r>
+        <w:rPr>
+          <w:rFonts w:hint="eastAsia"/>
+        </w:rPr>
+        <w:t>conn.execute(text(sql</w:t>
+      </w:r>
+      <w:r>
+        <w:rPr>
+          <w:rFonts w:hint="eastAsia"/>
+        </w:rPr>
+        <w:t>1</w:t>
+      </w:r>
+      <w:r>
+        <w:rPr>
+          <w:rFonts w:hint="eastAsia"/>
+        </w:rPr>
+        <w:t>), params)</w:t>
+      </w:r>
+      <w:r>
+        <w:rPr>
+          <w:rFonts w:hint="eastAsia"/>
+        </w:rPr>
+        <w:t xml:space="preserve">  # INSERT</w:t>
+      </w:r>
+    </w:p>
+    <w:p>
+      <w:pPr>
+        <w:pStyle w:val="Code"/>
+        <w:rPr>
+          <w:rFonts w:hint="eastAsia"/>
+        </w:rPr>
+      </w:pPr>
+      <w:r>
+        <w:tab/>
+      </w:r>
+      <w:r>
+        <w:rPr>
+          <w:rFonts w:hint="eastAsia"/>
+        </w:rPr>
+        <w:t>conn.execute(text(sql</w:t>
+      </w:r>
+      <w:r>
+        <w:rPr>
+          <w:rFonts w:hint="eastAsia"/>
+        </w:rPr>
+        <w:t>2</w:t>
+      </w:r>
+      <w:r>
+        <w:rPr>
+          <w:rFonts w:hint="eastAsia"/>
+        </w:rPr>
+        <w:t>), params)</w:t>
+      </w:r>
+      <w:r>
+        <w:rPr>
+          <w:rFonts w:hint="eastAsia"/>
+        </w:rPr>
+        <w:t xml:space="preserve">  # UPDATE/DELETE</w:t>
+      </w:r>
+    </w:p>
+    <w:p>
+      <w:pPr>
+        <w:pStyle w:val="Code"/>
+      </w:pPr>
+      <w:r>
+        <w:tab/>
+      </w:r>
+      <w:r>
+        <w:rPr>
+          <w:rFonts w:hint="eastAsia"/>
+        </w:rPr>
+        <w:t>trans.commit()</w:t>
+      </w:r>
+    </w:p>
+    <w:p>
+      <w:pPr>
+        <w:pStyle w:val="Code"/>
+      </w:pPr>
+      <w:r>
+        <w:rPr>
+          <w:rFonts w:hint="eastAsia"/>
+        </w:rPr>
+        <w:t>except:</w:t>
+      </w:r>
+    </w:p>
+    <w:p>
+      <w:pPr>
+        <w:pStyle w:val="Code"/>
+      </w:pPr>
+      <w:r>
+        <w:lastRenderedPageBreak/>
+        <w:tab/>
+      </w:r>
+      <w:r>
+        <w:rPr>
+          <w:rFonts w:hint="eastAsia"/>
+        </w:rPr>
+        <w:t>trans.rollback()</w:t>
+      </w:r>
+    </w:p>
+    <w:p>
+      <w:pPr>
+        <w:pStyle w:val="Code"/>
+      </w:pPr>
+      <w:r>
+        <w:tab/>
+      </w:r>
+      <w:r>
+        <w:rPr>
+          <w:rFonts w:hint="eastAsia"/>
+        </w:rPr>
+        <w:t>raise</w:t>
+      </w:r>
+    </w:p>
+    <w:p>
+      <w:pPr>
+        <w:pStyle w:val="Code"/>
+      </w:pPr>
+      <w:r>
+        <w:rPr>
+          <w:rFonts w:hint="eastAsia"/>
+        </w:rPr>
+        <w:t>finally:</w:t>
+      </w:r>
+    </w:p>
+    <w:p>
+      <w:pPr>
+        <w:pStyle w:val="Code"/>
+      </w:pPr>
+      <w:r>
+        <w:tab/>
+      </w:r>
+      <w:r>
+        <w:rPr>
+          <w:rFonts w:hint="eastAsia"/>
+        </w:rPr>
+        <w:t>conn.close()</w:t>
+      </w:r>
+    </w:p>
+    <w:p>
+      <w:pPr>
+        <w:pStyle w:val="Code"/>
+        <w:ind w:left="0"/>
+      </w:pPr>
+      <w:r>
+        <w:rPr>
+          <w:rFonts w:hint="eastAsia"/>
+        </w:rPr>
+        <w:t xml:space="preserve"># </w:t>
+      </w:r>
+      <w:r>
+        <w:rPr>
+          <w:rFonts w:hint="eastAsia"/>
+        </w:rPr>
+        <w:t>解释一下，最原始的方法，实操很少手写。能让你意识到为什么要用</w:t>
+      </w:r>
+      <w:r>
+        <w:rPr>
+          <w:rFonts w:hint="eastAsia"/>
+        </w:rPr>
+        <w:t>with</w:t>
+      </w:r>
+      <w:r>
+        <w:rPr>
+          <w:rFonts w:hint="eastAsia"/>
+        </w:rPr>
+        <w:t>，为什么要有另外两种写法。</w:t>
+      </w:r>
+    </w:p>
+    <w:p>
+      <w:pPr>
+        <w:pStyle w:val="Code"/>
+        <w:ind w:left="0"/>
+        <w:rPr>
+          <w:rFonts w:hint="eastAsia"/>
+        </w:rPr>
+      </w:pPr>
+      <w:r>
+        <w:rPr>
+          <w:rFonts w:hint="eastAsia"/>
+        </w:rPr>
+        <w:t xml:space="preserve"># Approach 1 </w:t>
+      </w:r>
+      <w:r>
+        <w:rPr>
+          <w:rFonts w:hint="eastAsia"/>
+        </w:rPr>
+        <w:t>是手动开启一个</w:t>
+      </w:r>
+      <w:r>
+        <w:rPr>
+          <w:rFonts w:hint="eastAsia"/>
+        </w:rPr>
+        <w:t>transaction</w:t>
+      </w:r>
+      <w:r>
+        <w:rPr>
+          <w:rFonts w:hint="eastAsia"/>
+        </w:rPr>
+        <w:t>（事务）</w:t>
+      </w:r>
+      <w:r>
+        <w:rPr>
+          <w:rFonts w:hint="eastAsia"/>
+        </w:rPr>
+        <w:t>。什么叫事务？（转钱，需要扣除自己账户余额，增加对方账户余额，两个操作都必须成功完成，才算转钱成功）一个事件发生，涉及多个</w:t>
+      </w:r>
+      <w:r>
+        <w:rPr>
+          <w:rFonts w:hint="eastAsia"/>
+        </w:rPr>
+        <w:t>SQL</w:t>
+      </w:r>
+      <w:r>
+        <w:rPr>
+          <w:rFonts w:hint="eastAsia"/>
+        </w:rPr>
+        <w:t>的操作（想象成有好几个</w:t>
+      </w:r>
+      <w:r>
+        <w:rPr>
+          <w:rFonts w:hint="eastAsia"/>
+        </w:rPr>
+        <w:t>sql query</w:t>
+      </w:r>
+      <w:r>
+        <w:rPr>
+          <w:rFonts w:hint="eastAsia"/>
+        </w:rPr>
+        <w:t>，</w:t>
+      </w:r>
+      <w:r>
+        <w:rPr>
+          <w:rFonts w:hint="eastAsia"/>
+        </w:rPr>
+        <w:t>SELECT/INSERT/UPDATE/DELETE</w:t>
+      </w:r>
+      <w:r>
+        <w:rPr>
+          <w:rFonts w:hint="eastAsia"/>
+        </w:rPr>
+        <w:t>），这些操作连续发生、并且全部成功完成，才能算成功。如果中间任何一步出现异常，则全部取消，当没发生（</w:t>
+      </w:r>
+      <w:r>
+        <w:rPr>
+          <w:rFonts w:hint="eastAsia"/>
+        </w:rPr>
+        <w:t>rollback</w:t>
+      </w:r>
+      <w:r>
+        <w:rPr>
+          <w:rFonts w:hint="eastAsia"/>
+        </w:rPr>
+        <w:t>）</w:t>
+      </w:r>
+      <w:r>
+        <w:rPr>
+          <w:rFonts w:hint="eastAsia"/>
+        </w:rPr>
+        <w:t>，这就叫</w:t>
+      </w:r>
+      <w:r>
+        <w:rPr>
+          <w:rFonts w:hint="eastAsia"/>
+          <w:b/>
+          <w:bCs/>
+        </w:rPr>
+        <w:t>一致性</w:t>
+      </w:r>
+    </w:p>
+    <w:p>
+      <w:pPr>
+        <w:pStyle w:val="Code"/>
+        <w:ind w:left="0"/>
+      </w:pPr>
+      <w:r>
+        <w:rPr>
+          <w:rFonts w:hint="eastAsia"/>
+        </w:rPr>
+        <w:t>.connect()</w:t>
+      </w:r>
+      <w:r>
+        <w:rPr>
+          <w:rFonts w:hint="eastAsia"/>
+        </w:rPr>
+        <w:t>代表建立一个和</w:t>
+      </w:r>
+      <w:r>
+        <w:rPr>
+          <w:rFonts w:hint="eastAsia"/>
+        </w:rPr>
+        <w:t>DB</w:t>
+      </w:r>
+      <w:r>
+        <w:rPr>
+          <w:rFonts w:hint="eastAsia"/>
+        </w:rPr>
+        <w:t>的</w:t>
+      </w:r>
+      <w:r>
+        <w:rPr>
+          <w:rFonts w:hint="eastAsia"/>
+        </w:rPr>
+        <w:t>connection</w:t>
+      </w:r>
+      <w:r>
+        <w:rPr>
+          <w:rFonts w:hint="eastAsia"/>
+        </w:rPr>
+        <w:t>，有这个</w:t>
+      </w:r>
+      <w:r>
+        <w:rPr>
+          <w:rFonts w:hint="eastAsia"/>
+        </w:rPr>
+        <w:t>connection</w:t>
+      </w:r>
+      <w:r>
+        <w:rPr>
+          <w:rFonts w:hint="eastAsia"/>
+        </w:rPr>
+        <w:t>本身就已经可以执行</w:t>
+      </w:r>
+      <w:r>
+        <w:rPr>
+          <w:rFonts w:hint="eastAsia"/>
+        </w:rPr>
+        <w:t>SQL</w:t>
+      </w:r>
+      <w:r>
+        <w:rPr>
+          <w:rFonts w:hint="eastAsia"/>
+        </w:rPr>
+        <w:t>语句了（</w:t>
+      </w:r>
+      <w:r>
+        <w:rPr>
+          <w:rFonts w:hint="eastAsia"/>
+        </w:rPr>
+        <w:t>conn.execute</w:t>
+      </w:r>
+      <w:r>
+        <w:rPr>
+          <w:rFonts w:hint="eastAsia"/>
+        </w:rPr>
+        <w:t>）。</w:t>
+      </w:r>
+    </w:p>
+    <w:p>
+      <w:pPr>
+        <w:pStyle w:val="Code"/>
+        <w:ind w:left="0"/>
+      </w:pPr>
+      <w:r>
+        <w:rPr>
+          <w:rFonts w:hint="eastAsia"/>
+        </w:rPr>
+        <w:t>.begin()</w:t>
+      </w:r>
+      <w:r>
+        <w:rPr>
+          <w:rFonts w:hint="eastAsia"/>
+        </w:rPr>
+        <w:t>代表这个</w:t>
+      </w:r>
+      <w:r>
+        <w:rPr>
+          <w:rFonts w:hint="eastAsia"/>
+        </w:rPr>
+        <w:t>connection</w:t>
+      </w:r>
+      <w:r>
+        <w:rPr>
+          <w:rFonts w:hint="eastAsia"/>
+        </w:rPr>
+        <w:t>不是一般的，是事务型的（开启事务）。</w:t>
+      </w:r>
+    </w:p>
+    <w:p>
+      <w:pPr>
+        <w:pStyle w:val="Code"/>
+        <w:ind w:left="0"/>
+      </w:pPr>
+      <w:r>
+        <w:rPr>
+          <w:rFonts w:hint="eastAsia"/>
+        </w:rPr>
+        <w:t>try</w:t>
+      </w:r>
+      <w:r>
+        <w:rPr>
+          <w:rFonts w:hint="eastAsia"/>
+        </w:rPr>
+        <w:t>尝试执行这几个</w:t>
+      </w:r>
+      <w:r>
+        <w:rPr>
+          <w:rFonts w:hint="eastAsia"/>
+        </w:rPr>
+        <w:t>SQL</w:t>
+      </w:r>
+      <w:r>
+        <w:rPr>
+          <w:rFonts w:hint="eastAsia"/>
+        </w:rPr>
+        <w:t>语句（也可以只有一个，通常多个）</w:t>
+      </w:r>
+    </w:p>
+    <w:p>
+      <w:pPr>
+        <w:pStyle w:val="Code"/>
+        <w:ind w:left="0"/>
+      </w:pPr>
+      <w:r>
+        <w:rPr>
+          <w:rFonts w:hint="eastAsia"/>
+          <w:b/>
+          <w:bCs/>
+        </w:rPr>
+        <w:t>.commit()</w:t>
+      </w:r>
+      <w:r>
+        <w:rPr>
+          <w:rFonts w:hint="eastAsia"/>
+        </w:rPr>
+        <w:t>代表把上面的</w:t>
+      </w:r>
+      <w:r>
+        <w:rPr>
+          <w:rFonts w:hint="eastAsia"/>
+        </w:rPr>
+        <w:t>SQL</w:t>
+      </w:r>
+      <w:r>
+        <w:rPr>
+          <w:rFonts w:hint="eastAsia"/>
+        </w:rPr>
+        <w:t>语句执行结果保存到数据库中。比如有个</w:t>
+      </w:r>
+      <w:r>
+        <w:rPr>
+          <w:rFonts w:hint="eastAsia"/>
+        </w:rPr>
+        <w:t>INSERT</w:t>
+      </w:r>
+      <w:r>
+        <w:rPr>
+          <w:rFonts w:hint="eastAsia"/>
+        </w:rPr>
+        <w:t>语句，成功执行了，但是如果没有</w:t>
+      </w:r>
+      <w:r>
+        <w:rPr>
+          <w:rFonts w:hint="eastAsia"/>
+        </w:rPr>
+        <w:t>commit</w:t>
+      </w:r>
+      <w:r>
+        <w:rPr>
+          <w:rFonts w:hint="eastAsia"/>
+        </w:rPr>
+        <w:t>，数据库没有真正保存这次写入，等</w:t>
+      </w:r>
+      <w:r>
+        <w:rPr>
+          <w:rFonts w:hint="eastAsia"/>
+        </w:rPr>
+        <w:t>conn.close()</w:t>
+      </w:r>
+      <w:r>
+        <w:rPr>
+          <w:rFonts w:hint="eastAsia"/>
+        </w:rPr>
+        <w:t>时</w:t>
+      </w:r>
+      <w:r>
+        <w:rPr>
+          <w:rFonts w:hint="eastAsia"/>
+        </w:rPr>
+        <w:t>DB</w:t>
+      </w:r>
+      <w:r>
+        <w:rPr>
+          <w:rFonts w:hint="eastAsia"/>
+        </w:rPr>
+        <w:t>会</w:t>
+      </w:r>
+      <w:r>
+        <w:rPr>
+          <w:rFonts w:hint="eastAsia"/>
+        </w:rPr>
+        <w:t>rollback</w:t>
+      </w:r>
+      <w:r>
+        <w:rPr>
+          <w:rFonts w:hint="eastAsia"/>
+        </w:rPr>
+        <w:t>。你去查时会发现</w:t>
+      </w:r>
+      <w:r>
+        <w:rPr>
+          <w:rFonts w:hint="eastAsia"/>
+        </w:rPr>
+        <w:t>table</w:t>
+      </w:r>
+      <w:r>
+        <w:rPr>
+          <w:rFonts w:hint="eastAsia"/>
+        </w:rPr>
+        <w:t>里没有你想写入的记录。所以</w:t>
+      </w:r>
+      <w:r>
+        <w:rPr>
+          <w:rFonts w:hint="eastAsia"/>
+        </w:rPr>
+        <w:t>commit</w:t>
+      </w:r>
+      <w:r>
+        <w:rPr>
+          <w:rFonts w:hint="eastAsia"/>
+        </w:rPr>
+        <w:t>这一步对于</w:t>
+      </w:r>
+      <w:r>
+        <w:rPr>
+          <w:rFonts w:hint="eastAsia"/>
+        </w:rPr>
+        <w:t>INSERT</w:t>
+      </w:r>
+      <w:r>
+        <w:rPr>
+          <w:rFonts w:hint="eastAsia"/>
+        </w:rPr>
+        <w:t>、</w:t>
+      </w:r>
+      <w:r>
+        <w:rPr>
+          <w:rFonts w:hint="eastAsia"/>
+        </w:rPr>
+        <w:t>UPDATE</w:t>
+      </w:r>
+      <w:r>
+        <w:rPr>
+          <w:rFonts w:hint="eastAsia"/>
+        </w:rPr>
+        <w:t>、</w:t>
+      </w:r>
+      <w:r>
+        <w:rPr>
+          <w:rFonts w:hint="eastAsia"/>
+        </w:rPr>
+        <w:t>DELETE</w:t>
+      </w:r>
+      <w:r>
+        <w:rPr>
+          <w:rFonts w:hint="eastAsia"/>
+        </w:rPr>
+        <w:t>至关重要，但</w:t>
+      </w:r>
+      <w:r>
+        <w:rPr>
+          <w:rFonts w:hint="eastAsia"/>
+        </w:rPr>
+        <w:t>SELECT</w:t>
+      </w:r>
+      <w:r>
+        <w:rPr>
+          <w:rFonts w:hint="eastAsia"/>
+        </w:rPr>
+        <w:t>可以没有</w:t>
+      </w:r>
+      <w:r>
+        <w:rPr>
+          <w:rFonts w:hint="eastAsia"/>
+        </w:rPr>
+        <w:t>commit</w:t>
+      </w:r>
+      <w:r>
+        <w:rPr>
+          <w:rFonts w:hint="eastAsia"/>
+        </w:rPr>
+        <w:t>（因为不用改数据）</w:t>
+      </w:r>
+      <w:r>
+        <w:rPr>
+          <w:rFonts w:hint="eastAsia"/>
+        </w:rPr>
+        <w:t>。</w:t>
+      </w:r>
+      <w:r>
+        <w:rPr>
+          <w:rFonts w:hint="eastAsia"/>
+        </w:rPr>
+        <w:t>commit</w:t>
+      </w:r>
+      <w:r>
+        <w:rPr>
+          <w:rFonts w:hint="eastAsia"/>
+        </w:rPr>
+        <w:t>的机制确保了，连续多个</w:t>
+      </w:r>
+      <w:r>
+        <w:rPr>
+          <w:rFonts w:hint="eastAsia"/>
+        </w:rPr>
+        <w:t>SQL</w:t>
+      </w:r>
+      <w:r>
+        <w:rPr>
+          <w:rFonts w:hint="eastAsia"/>
+        </w:rPr>
+        <w:t>操作必须都成功执行了，才算真正成功（才会让改变提交数据库保存）</w:t>
+      </w:r>
+    </w:p>
+    <w:p>
+      <w:pPr>
+        <w:pStyle w:val="Code"/>
+        <w:ind w:left="0"/>
+      </w:pPr>
+      <w:r>
+        <w:rPr>
+          <w:rFonts w:hint="eastAsia"/>
+        </w:rPr>
+        <w:t>当</w:t>
+      </w:r>
+      <w:r>
+        <w:rPr>
+          <w:rFonts w:hint="eastAsia"/>
+        </w:rPr>
+        <w:t>SQL</w:t>
+      </w:r>
+      <w:r>
+        <w:rPr>
+          <w:rFonts w:hint="eastAsia"/>
+        </w:rPr>
+        <w:t>语句执行中有报错</w:t>
+      </w:r>
+      <w:r>
+        <w:rPr>
+          <w:rFonts w:hint="eastAsia"/>
+        </w:rPr>
+        <w:t>/</w:t>
+      </w:r>
+      <w:r>
+        <w:rPr>
+          <w:rFonts w:hint="eastAsia"/>
+        </w:rPr>
+        <w:t>异常，</w:t>
+      </w:r>
+      <w:r>
+        <w:rPr>
+          <w:rFonts w:hint="eastAsia"/>
+        </w:rPr>
+        <w:t>.rollback()</w:t>
+      </w:r>
+      <w:r>
+        <w:rPr>
+          <w:rFonts w:hint="eastAsia"/>
+        </w:rPr>
+        <w:t>使数据库返回原本状态</w:t>
+      </w:r>
+    </w:p>
+    <w:p>
+      <w:pPr>
+        <w:pStyle w:val="Code"/>
+        <w:ind w:left="0"/>
+        <w:rPr>
+          <w:rFonts w:hint="eastAsia"/>
+        </w:rPr>
+      </w:pPr>
+      <w:r>
+        <w:rPr>
+          <w:rFonts w:hint="eastAsia"/>
+        </w:rPr>
+        <w:t>最后，关闭此次</w:t>
+      </w:r>
+      <w:r>
+        <w:rPr>
+          <w:rFonts w:hint="eastAsia"/>
+        </w:rPr>
+        <w:t>connection</w:t>
+      </w:r>
+    </w:p>
+    <w:p>
+      <w:pPr>
+        <w:pStyle w:val="Code"/>
+        <w:rPr>
+          <w:rFonts w:hint="eastAsia"/>
+        </w:rPr>
+      </w:pPr>
+      <w:r>
+        <w:rPr>
+          <w:rFonts w:hint="eastAsia"/>
+        </w:rPr>
+        <w:t xml:space="preserve"># Approach </w:t>
+      </w:r>
+      <w:r>
+        <w:rPr>
+          <w:rFonts w:hint="eastAsia"/>
+        </w:rPr>
+        <w:t>2</w:t>
+      </w:r>
+      <w:r>
+        <w:rPr>
+          <w:rFonts w:hint="eastAsia"/>
+        </w:rPr>
+        <w:t xml:space="preserve">: </w:t>
+      </w:r>
+      <w:r>
+        <w:rPr>
+          <w:rFonts w:hint="eastAsia"/>
+        </w:rPr>
+        <w:t>connect</w:t>
+      </w:r>
+    </w:p>
+    <w:p>
+      <w:pPr>
+        <w:pStyle w:val="Code"/>
+      </w:pPr>
+      <w:r>
+        <w:t>with engine.</w:t>
+      </w:r>
+      <w:r>
+        <w:rPr>
+          <w:rFonts w:hint="eastAsia"/>
+        </w:rPr>
+        <w:t>connect</w:t>
+      </w:r>
+      <w:r>
+        <w:t>() as conn:</w:t>
+      </w:r>
+    </w:p>
+    <w:p>
+      <w:pPr>
+        <w:pStyle w:val="Code"/>
+        <w:ind w:firstLine="720"/>
+      </w:pPr>
+      <w:r>
+        <w:rPr>
+          <w:rFonts w:hint="eastAsia"/>
+        </w:rPr>
+        <w:t>result</w:t>
+      </w:r>
+      <w:r>
+        <w:t xml:space="preserve"> = conn.execute(</w:t>
+      </w:r>
+      <w:r>
+        <w:rPr>
+          <w:rFonts w:hint="eastAsia"/>
+        </w:rPr>
+        <w:t>text(</w:t>
+      </w:r>
+      <w:r>
+        <w:t>“</w:t>
+      </w:r>
+      <w:r>
+        <w:rPr>
+          <w:rFonts w:hint="eastAsia"/>
+        </w:rPr>
+        <w:t>SELECT * FROM user WHERE username= :username</w:t>
+      </w:r>
+      <w:r>
+        <w:t>”</w:t>
+      </w:r>
+      <w:r>
+        <w:rPr>
+          <w:rFonts w:hint="eastAsia"/>
+        </w:rPr>
+        <w:t>)</w:t>
+      </w:r>
+      <w:r>
+        <w:t xml:space="preserve">, </w:t>
+      </w:r>
+      <w:r>
+        <w:rPr>
+          <w:rFonts w:hint="eastAsia"/>
+        </w:rPr>
+        <w:t>{</w:t>
+      </w:r>
+      <w:r>
+        <w:t>“</w:t>
+      </w:r>
+      <w:r>
+        <w:rPr>
+          <w:rFonts w:hint="eastAsia"/>
+        </w:rPr>
+        <w:t>username</w:t>
+      </w:r>
+      <w:r>
+        <w:t>”</w:t>
+      </w:r>
+      <w:r>
+        <w:rPr>
+          <w:rFonts w:hint="eastAsia"/>
+        </w:rPr>
+        <w:t>: name}</w:t>
+      </w:r>
+      <w:r>
+        <w:t>)</w:t>
+      </w:r>
+    </w:p>
+    <w:p>
+      <w:pPr>
+        <w:pStyle w:val="Code"/>
+        <w:ind w:left="0"/>
+      </w:pPr>
+      <w:r>
+        <w:rPr>
+          <w:rFonts w:hint="eastAsia"/>
+        </w:rPr>
+        <w:t xml:space="preserve"># Approach 2 </w:t>
+      </w:r>
+      <w:r>
+        <w:rPr>
+          <w:rFonts w:hint="eastAsia"/>
+        </w:rPr>
+        <w:t>是只建立</w:t>
+      </w:r>
+      <w:r>
+        <w:rPr>
+          <w:rFonts w:hint="eastAsia"/>
+        </w:rPr>
+        <w:t>connection</w:t>
+      </w:r>
+      <w:r>
+        <w:rPr>
+          <w:rFonts w:hint="eastAsia"/>
+        </w:rPr>
+        <w:t>，然后执行</w:t>
+      </w:r>
+      <w:r>
+        <w:rPr>
+          <w:rFonts w:hint="eastAsia"/>
+        </w:rPr>
+        <w:t>SQL</w:t>
+      </w:r>
+      <w:r>
+        <w:rPr>
+          <w:rFonts w:hint="eastAsia"/>
+        </w:rPr>
+        <w:t>语句。所以</w:t>
+      </w:r>
+      <w:r>
+        <w:rPr>
+          <w:rFonts w:hint="eastAsia"/>
+          <w:b/>
+          <w:bCs/>
+        </w:rPr>
+        <w:t>它没有</w:t>
+      </w:r>
+      <w:r>
+        <w:rPr>
+          <w:rFonts w:hint="eastAsia"/>
+          <w:b/>
+          <w:bCs/>
+        </w:rPr>
+        <w:t>commit</w:t>
+      </w:r>
+      <w:r>
+        <w:rPr>
+          <w:rFonts w:hint="eastAsia"/>
+          <w:b/>
+          <w:bCs/>
+        </w:rPr>
+        <w:t>机制</w:t>
+      </w:r>
+      <w:r>
+        <w:rPr>
+          <w:rFonts w:hint="eastAsia"/>
+        </w:rPr>
+        <w:t>，无法对数据库数据造成任何真正的改变。只适合</w:t>
+      </w:r>
+      <w:r>
+        <w:rPr>
+          <w:rFonts w:hint="eastAsia"/>
+          <w:b/>
+          <w:bCs/>
+        </w:rPr>
+        <w:t>SELECT</w:t>
+      </w:r>
+      <w:r>
+        <w:rPr>
+          <w:rFonts w:hint="eastAsia"/>
+        </w:rPr>
+        <w:t>，读取数据。其他</w:t>
+      </w:r>
+      <w:r>
+        <w:rPr>
+          <w:rFonts w:hint="eastAsia"/>
+        </w:rPr>
+        <w:t>INSERT/UPDATE/DELETE</w:t>
+      </w:r>
+      <w:r>
+        <w:rPr>
+          <w:rFonts w:hint="eastAsia"/>
+        </w:rPr>
+        <w:t>操作，会执行，但数据库不保存变化。</w:t>
+      </w:r>
+    </w:p>
+    <w:p>
+      <w:pPr>
+        <w:pStyle w:val="Code"/>
+        <w:ind w:left="0"/>
+      </w:pPr>
+      <w:r>
+        <w:rPr>
+          <w:rFonts w:hint="eastAsia"/>
+        </w:rPr>
+        <w:t>好处是，安全（不改）、比开启事务（</w:t>
+      </w:r>
+      <w:r>
+        <w:rPr>
+          <w:rFonts w:hint="eastAsia"/>
+        </w:rPr>
+        <w:t>approach 1 and 3</w:t>
+      </w:r>
+      <w:r>
+        <w:rPr>
+          <w:rFonts w:hint="eastAsia"/>
+        </w:rPr>
+        <w:t>）</w:t>
+      </w:r>
+      <w:r>
+        <w:rPr>
+          <w:rFonts w:hint="eastAsia"/>
+        </w:rPr>
+        <w:t>动用资源少，所以执行效率快</w:t>
+      </w:r>
+    </w:p>
+    <w:p>
+      <w:pPr>
+        <w:pStyle w:val="Code"/>
+        <w:ind w:left="0"/>
+      </w:pPr>
+    </w:p>
+    <w:p>
+      <w:pPr>
+        <w:pStyle w:val="Code"/>
+        <w:ind w:left="0"/>
+      </w:pPr>
+      <w:r>
+        <w:rPr>
+          <w:rFonts w:hint="eastAsia"/>
+        </w:rPr>
+        <w:t xml:space="preserve">with = </w:t>
+      </w:r>
+      <w:r>
+        <w:rPr>
+          <w:rFonts w:hint="eastAsia"/>
+        </w:rPr>
+        <w:t>自动资源管理，讲人话就是它等价于</w:t>
+      </w:r>
+      <w:r>
+        <w:rPr>
+          <w:rFonts w:hint="eastAsia"/>
+        </w:rPr>
+        <w:t>approach 1</w:t>
+      </w:r>
+      <w:r>
+        <w:rPr>
+          <w:rFonts w:hint="eastAsia"/>
+        </w:rPr>
+        <w:t>中的，</w:t>
+      </w:r>
+      <w:r>
+        <w:rPr>
+          <w:rFonts w:hint="eastAsia"/>
+          <w:b/>
+          <w:bCs/>
+        </w:rPr>
+        <w:t>.rollback + conn.close</w:t>
+      </w:r>
+      <w:r>
+        <w:rPr>
+          <w:rFonts w:hint="eastAsia"/>
+        </w:rPr>
+        <w:t>。也就是说有</w:t>
+      </w:r>
+      <w:r>
+        <w:rPr>
+          <w:rFonts w:hint="eastAsia"/>
+        </w:rPr>
+        <w:t>with block</w:t>
+      </w:r>
+      <w:r>
+        <w:rPr>
+          <w:rFonts w:hint="eastAsia"/>
+        </w:rPr>
+        <w:t>，它会保证</w:t>
+      </w:r>
+      <w:r>
+        <w:rPr>
+          <w:rFonts w:hint="eastAsia"/>
+        </w:rPr>
+        <w:t>block</w:t>
+      </w:r>
+      <w:r>
+        <w:rPr>
+          <w:rFonts w:hint="eastAsia"/>
+        </w:rPr>
+        <w:t>中出现异常时自动回滚，</w:t>
+      </w:r>
+      <w:r>
+        <w:rPr>
+          <w:rFonts w:hint="eastAsia"/>
+        </w:rPr>
+        <w:t>block</w:t>
+      </w:r>
+      <w:r>
+        <w:rPr>
+          <w:rFonts w:hint="eastAsia"/>
+        </w:rPr>
+        <w:t>执行结束时自动关闭</w:t>
+      </w:r>
+      <w:r>
+        <w:rPr>
+          <w:rFonts w:hint="eastAsia"/>
+        </w:rPr>
+        <w:t>connection</w:t>
+      </w:r>
+      <w:r>
+        <w:rPr>
+          <w:rFonts w:hint="eastAsia"/>
+        </w:rPr>
+        <w:t>。就是省掉手动写</w:t>
+      </w:r>
+      <w:r>
+        <w:rPr>
+          <w:rFonts w:hint="eastAsia"/>
+        </w:rPr>
+        <w:t>.rollback + conn.close</w:t>
+      </w:r>
+      <w:r>
+        <w:rPr>
+          <w:rFonts w:hint="eastAsia"/>
+        </w:rPr>
+        <w:t>。</w:t>
+      </w:r>
+    </w:p>
+    <w:p>
+      <w:pPr>
+        <w:pStyle w:val="Code"/>
+        <w:ind w:left="0"/>
+        <w:rPr>
+          <w:rFonts w:hint="eastAsia"/>
+        </w:rPr>
+      </w:pPr>
+      <w:r>
+        <w:rPr>
+          <w:rFonts w:hint="eastAsia"/>
+        </w:rPr>
+        <w:lastRenderedPageBreak/>
+        <w:t>换句话说，</w:t>
+      </w:r>
+      <w:r>
+        <w:rPr>
+          <w:rFonts w:hint="eastAsia"/>
+        </w:rPr>
+        <w:t>with</w:t>
+      </w:r>
+      <w:r>
+        <w:rPr>
+          <w:rFonts w:hint="eastAsia"/>
+        </w:rPr>
+        <w:t>这个写法也不是必须的。</w:t>
+      </w:r>
+    </w:p>
+    <w:p>
+      <w:pPr>
+        <w:pStyle w:val="Code"/>
+        <w:rPr>
+          <w:rFonts w:hint="eastAsia"/>
+        </w:rPr>
+      </w:pPr>
+      <w:r>
+        <w:rPr>
+          <w:rFonts w:hint="eastAsia"/>
+        </w:rPr>
+        <w:t xml:space="preserve"># Approach </w:t>
+      </w:r>
+      <w:r>
+        <w:rPr>
+          <w:rFonts w:hint="eastAsia"/>
+        </w:rPr>
+        <w:t>3</w:t>
+      </w:r>
+      <w:r>
+        <w:rPr>
+          <w:rFonts w:hint="eastAsia"/>
+        </w:rPr>
+        <w:t xml:space="preserve">: </w:t>
+      </w:r>
+      <w:r>
+        <w:rPr>
+          <w:rFonts w:hint="eastAsia"/>
+        </w:rPr>
+        <w:t>begin</w:t>
+      </w:r>
+    </w:p>
+    <w:p>
+      <w:pPr>
+        <w:pStyle w:val="Code"/>
+      </w:pPr>
+      <w:r>
+        <w:rPr>
+          <w:rFonts w:hint="eastAsia"/>
+        </w:rPr>
+        <w:t>with engine.begin() as conn:</w:t>
+      </w:r>
+    </w:p>
+    <w:p>
+      <w:pPr>
+        <w:pStyle w:val="Code"/>
+        <w:rPr>
+          <w:rFonts w:hint="eastAsia"/>
+        </w:rPr>
+      </w:pPr>
+      <w:r>
+        <w:tab/>
+      </w:r>
+      <w:r>
+        <w:rPr>
+          <w:rFonts w:hint="eastAsia"/>
+        </w:rPr>
+        <w:t>result = conn.execute(text(sql), params)</w:t>
+      </w:r>
+    </w:p>
+    <w:p>
+      <w:pPr>
+        <w:pStyle w:val="Code"/>
+        <w:ind w:left="0"/>
+      </w:pPr>
+      <w:r>
+        <w:rPr>
+          <w:rFonts w:hint="eastAsia"/>
+        </w:rPr>
+        <w:t xml:space="preserve"># Approach 3 </w:t>
+      </w:r>
+      <w:r>
+        <w:rPr>
+          <w:rFonts w:hint="eastAsia"/>
+        </w:rPr>
+        <w:t>本质就是</w:t>
+      </w:r>
+      <w:r>
+        <w:rPr>
+          <w:rFonts w:hint="eastAsia"/>
+        </w:rPr>
+        <w:t xml:space="preserve"> </w:t>
+      </w:r>
+      <w:r>
+        <w:rPr>
+          <w:rFonts w:hint="eastAsia"/>
+        </w:rPr>
+        <w:t>（平替</w:t>
+      </w:r>
+      <w:r>
+        <w:rPr>
+          <w:rFonts w:hint="eastAsia"/>
+        </w:rPr>
+        <w:t>approach 1</w:t>
+      </w:r>
+      <w:r>
+        <w:rPr>
+          <w:rFonts w:hint="eastAsia"/>
+        </w:rPr>
+        <w:t>，不用写那么麻烦）</w:t>
+      </w:r>
+    </w:p>
+    <w:p>
+      <w:pPr>
+        <w:pStyle w:val="Code"/>
+        <w:ind w:left="0"/>
+      </w:pPr>
+      <w:r>
+        <w:rPr>
+          <w:rFonts w:hint="eastAsia"/>
+        </w:rPr>
+        <w:t>engine.begin()</w:t>
+      </w:r>
+      <w:r>
+        <w:rPr>
+          <w:rFonts w:hint="eastAsia"/>
+        </w:rPr>
+        <w:t>表明这是事务</w:t>
+      </w:r>
+      <w:r>
+        <w:rPr>
+          <w:rFonts w:hint="eastAsia"/>
+        </w:rPr>
+        <w:t>(transaction)</w:t>
+      </w:r>
+      <w:r>
+        <w:rPr>
+          <w:rFonts w:hint="eastAsia"/>
+        </w:rPr>
+        <w:t>，有</w:t>
+      </w:r>
+      <w:r>
+        <w:rPr>
+          <w:rFonts w:hint="eastAsia"/>
+        </w:rPr>
+        <w:t>commit</w:t>
+      </w:r>
+      <w:r>
+        <w:rPr>
+          <w:rFonts w:hint="eastAsia"/>
+        </w:rPr>
+        <w:t>机制</w:t>
+      </w:r>
+    </w:p>
+    <w:p>
+      <w:pPr>
+        <w:pStyle w:val="Code"/>
+        <w:ind w:left="0"/>
+      </w:pPr>
+      <w:r>
+        <w:rPr>
+          <w:rFonts w:hint="eastAsia"/>
+        </w:rPr>
+        <w:t>with block</w:t>
+      </w:r>
+      <w:r>
+        <w:rPr>
+          <w:rFonts w:hint="eastAsia"/>
+        </w:rPr>
+        <w:t>则赋予了</w:t>
+      </w:r>
+      <w:r>
+        <w:rPr>
+          <w:rFonts w:hint="eastAsia"/>
+        </w:rPr>
+        <w:t>.rollback + conn.close</w:t>
+      </w:r>
+      <w:r>
+        <w:rPr>
+          <w:rFonts w:hint="eastAsia"/>
+        </w:rPr>
+        <w:t>机制</w:t>
+      </w:r>
+    </w:p>
+    <w:p>
+      <w:pPr>
+        <w:pStyle w:val="Code"/>
+        <w:ind w:left="0"/>
+        <w:rPr>
+          <w:rFonts w:hint="eastAsia"/>
+        </w:rPr>
+      </w:pPr>
+      <w:r>
+        <w:rPr>
+          <w:rFonts w:hint="eastAsia"/>
+        </w:rPr>
+        <w:t>INSERT/UPDATE/DELETE</w:t>
+      </w:r>
+      <w:r>
+        <w:rPr>
+          <w:rFonts w:hint="eastAsia"/>
+        </w:rPr>
+        <w:t>操作</w:t>
+      </w:r>
+      <w:r>
+        <w:rPr>
+          <w:rFonts w:hint="eastAsia"/>
+        </w:rPr>
+        <w:t>必须用这个（或者</w:t>
+      </w:r>
+      <w:r>
+        <w:rPr>
+          <w:rFonts w:hint="eastAsia"/>
+        </w:rPr>
+        <w:t>approach 1</w:t>
+      </w:r>
+      <w:r>
+        <w:rPr>
+          <w:rFonts w:hint="eastAsia"/>
+        </w:rPr>
+        <w:t>），</w:t>
+      </w:r>
+      <w:r>
+        <w:rPr>
+          <w:rFonts w:hint="eastAsia"/>
+        </w:rPr>
+        <w:t>SELECT</w:t>
+      </w:r>
+      <w:r>
+        <w:rPr>
+          <w:rFonts w:hint="eastAsia"/>
+        </w:rPr>
+        <w:t>也可以用这个</w:t>
+      </w:r>
+    </w:p>
+    <w:p>
+      <w:pPr>
+        <w:pStyle w:val="Code"/>
+      </w:pPr>
+    </w:p>
+    <w:p>
+      <w:pPr>
+        <w:pStyle w:val="Code"/>
+      </w:pPr>
+      <w:r>
+        <w:rPr>
+          <w:rFonts w:hint="eastAsia"/>
+        </w:rPr>
+        <w:t># without with block (SELECT)</w:t>
+      </w:r>
+    </w:p>
+    <w:p>
+      <w:pPr>
+        <w:pStyle w:val="Code"/>
+        <w:rPr>
+          <w:rFonts w:hint="eastAsia"/>
+        </w:rPr>
+      </w:pPr>
+      <w:r>
+        <w:rPr>
+          <w:rFonts w:hint="eastAsia"/>
+        </w:rPr>
+        <w:t xml:space="preserve"># </w:t>
+      </w:r>
+      <w:r>
+        <w:rPr>
+          <w:rFonts w:hint="eastAsia"/>
+        </w:rPr>
+        <w:t>常用于在</w:t>
+      </w:r>
+      <w:r>
+        <w:rPr>
+          <w:rFonts w:hint="eastAsia"/>
+        </w:rPr>
+        <w:t>terminal</w:t>
+      </w:r>
+      <w:r>
+        <w:rPr>
+          <w:rFonts w:hint="eastAsia"/>
+        </w:rPr>
+        <w:t>写，没有</w:t>
+      </w:r>
+      <w:r>
+        <w:rPr>
+          <w:rFonts w:hint="eastAsia"/>
+        </w:rPr>
+        <w:t>with</w:t>
+      </w:r>
+      <w:r>
+        <w:rPr>
+          <w:rFonts w:hint="eastAsia"/>
+        </w:rPr>
+        <w:t>的冒号</w:t>
+      </w:r>
+      <w:r>
+        <w:rPr>
+          <w:rFonts w:hint="eastAsia"/>
+        </w:rPr>
+        <w:t>(:)</w:t>
+      </w:r>
+      <w:r>
+        <w:rPr>
+          <w:rFonts w:hint="eastAsia"/>
+        </w:rPr>
+        <w:t>，方便测试</w:t>
+      </w:r>
+    </w:p>
+    <w:p>
+      <w:pPr>
+        <w:pStyle w:val="Code"/>
+      </w:pPr>
+      <w:r>
+        <w:rPr>
+          <w:rFonts w:hint="eastAsia"/>
+        </w:rPr>
+        <w:t>conn = engine.connect()</w:t>
+      </w:r>
+    </w:p>
+    <w:p>
+      <w:pPr>
+        <w:pStyle w:val="Code"/>
+      </w:pPr>
+      <w:r>
+        <w:rPr>
+          <w:rFonts w:hint="eastAsia"/>
+        </w:rPr>
+        <w:t>result = conn.execute(text(select_sql), params)</w:t>
+      </w:r>
+    </w:p>
+    <w:p>
+      <w:pPr>
+        <w:pStyle w:val="Code"/>
+      </w:pPr>
+      <w:r>
+        <w:rPr>
+          <w:rFonts w:hint="eastAsia"/>
+        </w:rPr>
+        <w:t>row = result.first()</w:t>
+      </w:r>
+    </w:p>
+    <w:p>
+      <w:pPr>
+        <w:pStyle w:val="Code"/>
+      </w:pPr>
+      <w:r>
+        <w:rPr>
+          <w:rFonts w:hint="eastAsia"/>
+        </w:rPr>
+        <w:t>conn.close()</w:t>
+      </w:r>
+    </w:p>
+    <w:p>
+      <w:pPr>
+        <w:pStyle w:val="Code"/>
+        <w:rPr>
+          <w:rFonts w:hint="eastAsia"/>
+        </w:rPr>
+      </w:pPr>
+    </w:p>
+    <w:p>
+      <w:pPr>
+        <w:pStyle w:val="Code"/>
+        <w:rPr>
+          <w:rFonts w:hint="eastAsia"/>
+        </w:rPr>
+      </w:pPr>
+      <w:r>
+        <w:rPr>
+          <w:rFonts w:hint="eastAsia"/>
+        </w:rPr>
+        <w:t># without with block (</w:t>
+      </w:r>
+      <w:r>
+        <w:rPr>
+          <w:rFonts w:hint="eastAsia"/>
+        </w:rPr>
+        <w:t>INSERT/UPDATE/DELETE</w:t>
+      </w:r>
+      <w:r>
+        <w:rPr>
+          <w:rFonts w:hint="eastAsia"/>
+        </w:rPr>
+        <w:t>)</w:t>
+      </w:r>
+      <w:r>
+        <w:rPr>
+          <w:rFonts w:hint="eastAsia"/>
+        </w:rPr>
+        <w:t>，即</w:t>
+      </w:r>
+      <w:r>
+        <w:rPr>
+          <w:rFonts w:hint="eastAsia"/>
+        </w:rPr>
+        <w:t>approach 1</w:t>
+      </w:r>
+    </w:p>
+    <w:p>
+      <w:r>
+        <w:t>Q</w:t>
+      </w:r>
+      <w:r>
+        <w:rPr>
+          <w:rFonts w:hint="eastAsia"/>
+        </w:rPr>
+        <w:t xml:space="preserve">uery result essentially is a </w:t>
+      </w:r>
+      <w:r>
+        <w:rPr>
+          <w:rFonts w:hint="eastAsia"/>
+          <w:shd w:val="pct15" w:color="auto" w:fill="FFFFFF"/>
+        </w:rPr>
+        <w:t>Result</w:t>
+      </w:r>
+      <w:r>
+        <w:rPr>
+          <w:rFonts w:hint="eastAsia"/>
+        </w:rPr>
+        <w:t xml:space="preserve"> object, like </w:t>
+      </w:r>
+      <w:r>
+        <w:rPr>
+          <w:shd w:val="pct15" w:color="auto" w:fill="FFFFFF"/>
+        </w:rPr>
+        <w:t>&lt;sqlalchemy.engine.result.Result object at 0x7f8c1b3c9d60&gt;</w:t>
+      </w:r>
+      <w:r>
+        <w:rPr>
+          <w:rFonts w:hint="eastAsia"/>
+        </w:rPr>
+        <w:t>. You cannot access actual content unless you:</w:t>
+      </w:r>
+    </w:p>
+    <w:p>
+      <w:pPr>
+        <w:pStyle w:val="Code"/>
+        <w:rPr>
+          <w:rFonts w:hint="eastAsia"/>
+        </w:rPr>
+      </w:pPr>
+      <w:r>
+        <w:t>user = conn.execute(...)</w:t>
+      </w:r>
+      <w:r>
+        <w:rPr>
+          <w:rFonts w:hint="eastAsia"/>
+        </w:rPr>
+        <w:t xml:space="preserve">  # it</w:t>
+      </w:r>
+      <w:r>
+        <w:t>’</w:t>
+      </w:r>
+      <w:r>
+        <w:rPr>
+          <w:rFonts w:hint="eastAsia"/>
+        </w:rPr>
+        <w:t>s a Result object</w:t>
+      </w:r>
+      <w:r>
+        <w:rPr>
+          <w:rFonts w:hint="eastAsia"/>
+        </w:rPr>
+        <w:t>, not py dictionary</w:t>
+      </w:r>
+    </w:p>
+    <w:p>
+      <w:pPr>
+        <w:pStyle w:val="Code"/>
+      </w:pPr>
+    </w:p>
+    <w:p>
+      <w:pPr>
+        <w:pStyle w:val="Code"/>
+        <w:rPr>
+          <w:rFonts w:hint="eastAsia"/>
+        </w:rPr>
+      </w:pPr>
+      <w:r>
+        <w:rPr>
+          <w:rFonts w:hint="eastAsia"/>
+        </w:rPr>
+        <w:t xml:space="preserve">row = user.fetchone()  # get one record, </w:t>
+      </w:r>
+      <w:r>
+        <w:rPr>
+          <w:rFonts w:hint="eastAsia"/>
+        </w:rPr>
+        <w:t>empty -&gt; None</w:t>
+      </w:r>
+    </w:p>
+    <w:p>
+      <w:pPr>
+        <w:pStyle w:val="Code"/>
+        <w:rPr>
+          <w:rFonts w:hint="eastAsia"/>
+        </w:rPr>
+      </w:pPr>
+      <w:r>
+        <w:rPr>
+          <w:rFonts w:hint="eastAsia"/>
+        </w:rPr>
+        <w:t>row</w:t>
+      </w:r>
+      <w:r>
+        <w:rPr>
+          <w:rFonts w:hint="eastAsia"/>
+        </w:rPr>
+        <w:t>s</w:t>
+      </w:r>
+      <w:r>
+        <w:rPr>
+          <w:rFonts w:hint="eastAsia"/>
+        </w:rPr>
+        <w:t xml:space="preserve"> = user.fetchall()</w:t>
+      </w:r>
+      <w:r>
+        <w:rPr>
+          <w:rFonts w:hint="eastAsia"/>
+        </w:rPr>
+        <w:t xml:space="preserve">  # get all records</w:t>
+      </w:r>
+    </w:p>
+    <w:p>
+      <w:pPr>
+        <w:pStyle w:val="Code"/>
+      </w:pPr>
+      <w:r>
+        <w:rPr>
+          <w:rFonts w:hint="eastAsia"/>
+        </w:rPr>
+        <w:t>row = user.first()</w:t>
+      </w:r>
+      <w:r>
+        <w:rPr>
+          <w:rFonts w:hint="eastAsia"/>
+        </w:rPr>
+        <w:t xml:space="preserve"> # get first record, usually to check exists</w:t>
+      </w:r>
+    </w:p>
+    <w:p>
+      <w:pPr>
+        <w:pStyle w:val="Code"/>
+        <w:ind w:firstLine="720"/>
+      </w:pPr>
+      <w:r>
+        <w:rPr>
+          <w:rFonts w:hint="eastAsia"/>
+        </w:rPr>
+        <w:t xml:space="preserve"># row: data type, </w:t>
+      </w:r>
+      <w:r>
+        <w:t>sqlalchemy.engine.Row</w:t>
+      </w:r>
+    </w:p>
+    <w:p>
+      <w:pPr>
+        <w:pStyle w:val="Code"/>
+        <w:ind w:firstLine="720"/>
+      </w:pPr>
+      <w:r>
+        <w:rPr>
+          <w:rFonts w:hint="eastAsia"/>
+        </w:rPr>
+        <w:t># rows: data type, list[Row]</w:t>
+      </w:r>
+    </w:p>
+    <w:p>
+      <w:pPr>
+        <w:pStyle w:val="Code"/>
+        <w:ind w:firstLine="720"/>
+      </w:pPr>
+      <w:r>
+        <w:rPr>
+          <w:rFonts w:hint="eastAsia"/>
+        </w:rPr>
+        <w:t># access field value: row[0], row[</w:t>
+      </w:r>
+      <w:r>
+        <w:t>“</w:t>
+      </w:r>
+      <w:r>
+        <w:rPr>
+          <w:rFonts w:hint="eastAsia"/>
+        </w:rPr>
+        <w:t>username</w:t>
+      </w:r>
+      <w:r>
+        <w:t>”</w:t>
+      </w:r>
+      <w:r>
+        <w:rPr>
+          <w:rFonts w:hint="eastAsia"/>
+        </w:rPr>
+        <w:t xml:space="preserve">], row.username </w:t>
+      </w:r>
+    </w:p>
+    <w:p>
+      <w:pPr>
+        <w:pStyle w:val="Code"/>
+      </w:pPr>
+    </w:p>
+    <w:p>
+      <w:pPr>
+        <w:pStyle w:val="Code"/>
+      </w:pPr>
+      <w:r>
+        <w:rPr>
+          <w:rFonts w:hint="eastAsia"/>
+        </w:rPr>
+        <w:t># convert to dictionary</w:t>
+      </w:r>
+    </w:p>
+    <w:p>
+      <w:pPr>
+        <w:pStyle w:val="Code"/>
+        <w:rPr>
+          <w:rFonts w:hint="eastAsia"/>
+        </w:rPr>
+      </w:pPr>
+      <w:r>
+        <w:rPr>
+          <w:rFonts w:hint="eastAsia"/>
+        </w:rPr>
+        <w:t>row_dict = dict(row._mapping)</w:t>
+      </w:r>
+    </w:p>
+    <w:p>
+      <w:pPr>
+        <w:pStyle w:val="Code"/>
+        <w:rPr>
+          <w:rFonts w:hint="eastAsia"/>
+        </w:rPr>
+      </w:pPr>
+      <w:r>
+        <w:rPr>
+          <w:rFonts w:hint="eastAsia"/>
+        </w:rPr>
+        <w:t>rows_dict =  [dict(row._mapping) for row in rows]</w:t>
+      </w:r>
+    </w:p>
+    <w:p>
+      <w:pPr>
+        <w:rPr>
+          <w:b/>
+          <w:bCs/>
+        </w:rPr>
+      </w:pPr>
+      <w:r>
+        <w:rPr>
+          <w:b/>
+          <w:bCs/>
+        </w:rPr>
+        <w:lastRenderedPageBreak/>
+        <w:t>SQLAlchemy</w:t>
+      </w:r>
+      <w:r>
+        <w:rPr>
+          <w:rFonts w:hint="eastAsia"/>
+          <w:b/>
+          <w:bCs/>
+        </w:rPr>
+        <w:t xml:space="preserve"> ORM</w:t>
+      </w:r>
+    </w:p>
+    <w:p>
+      <w:r>
+        <w:rPr>
+          <w:rFonts w:hint="eastAsia"/>
+        </w:rPr>
+        <w:t>ORM</w:t>
+      </w:r>
+      <w:r>
+        <w:rPr>
+          <w:rFonts w:hint="eastAsia"/>
+        </w:rPr>
+        <w:t>和</w:t>
+      </w:r>
+      <w:r>
+        <w:rPr>
+          <w:rFonts w:hint="eastAsia"/>
+        </w:rPr>
+        <w:t>Core</w:t>
+      </w:r>
+      <w:r>
+        <w:rPr>
+          <w:rFonts w:hint="eastAsia"/>
+        </w:rPr>
+        <w:t>是可以共存的。</w:t>
+      </w:r>
+    </w:p>
+    <w:p>
+      <w:r>
+        <w:rPr>
+          <w:rFonts w:hint="eastAsia"/>
+        </w:rPr>
+        <w:t>ORM</w:t>
+      </w:r>
+      <w:r>
+        <w:rPr>
+          <w:rFonts w:hint="eastAsia"/>
+        </w:rPr>
+        <w:t>创建的</w:t>
+      </w:r>
+      <w:r>
+        <w:rPr>
+          <w:rFonts w:hint="eastAsia"/>
+        </w:rPr>
+        <w:t>class</w:t>
+      </w:r>
+      <w:r>
+        <w:rPr>
+          <w:rFonts w:hint="eastAsia"/>
+        </w:rPr>
+        <w:t>只是对</w:t>
+      </w:r>
+      <w:r>
+        <w:rPr>
+          <w:rFonts w:hint="eastAsia"/>
+        </w:rPr>
+        <w:t>database</w:t>
+      </w:r>
+      <w:r>
+        <w:rPr>
+          <w:rFonts w:hint="eastAsia"/>
+        </w:rPr>
+        <w:t>中的表的映射</w:t>
+      </w:r>
+      <w:r>
+        <w:rPr>
+          <w:rFonts w:hint="eastAsia"/>
+        </w:rPr>
+        <w:t>，本质是</w:t>
+      </w:r>
+      <w:r>
+        <w:rPr>
+          <w:highlight w:val="yellow"/>
+        </w:rPr>
+        <w:t>如果有一张叫</w:t>
+      </w:r>
+      <w:r>
+        <w:rPr>
+          <w:highlight w:val="yellow"/>
+        </w:rPr>
+        <w:t xml:space="preserve"> </w:t>
+      </w:r>
+      <w:r>
+        <w:rPr>
+          <w:rFonts w:hint="eastAsia"/>
+          <w:highlight w:val="yellow"/>
+        </w:rPr>
+        <w:t>class_name</w:t>
+      </w:r>
+      <w:r>
+        <w:rPr>
+          <w:highlight w:val="yellow"/>
+        </w:rPr>
+        <w:t xml:space="preserve"> </w:t>
+      </w:r>
+      <w:r>
+        <w:rPr>
+          <w:highlight w:val="yellow"/>
+        </w:rPr>
+        <w:t>的表，它长这样</w:t>
+      </w:r>
+      <w:r>
+        <w:rPr>
+          <w:rFonts w:hint="eastAsia"/>
+        </w:rPr>
+        <w:t>。</w:t>
+      </w:r>
+    </w:p>
+    <w:p>
+      <w:pPr>
+        <w:pStyle w:val="ListParagraph"/>
+        <w:numPr>
+          <w:ilvl w:val="0"/>
+          <w:numId w:val="3"/>
+        </w:numPr>
         <w:rPr>
           <w:rFonts w:hint="eastAsia"/>
         </w:rPr>
@@ -4298,302 +4598,6 @@
       </w:r>
     </w:p>
     <w:p/>
-    <w:p>
-      <w:pPr>
-        <w:rPr>
-          <w:b/>
-          <w:bCs/>
-        </w:rPr>
-      </w:pPr>
-      <w:r>
-        <w:rPr>
-          <w:rFonts w:hint="eastAsia"/>
-          <w:b/>
-          <w:bCs/>
-        </w:rPr>
-        <w:t>Forms.py</w:t>
-      </w:r>
-    </w:p>
-    <w:p>
-      <w:r>
-        <w:t>forms.py defines and validates all user input forms used by your Flask app.</w:t>
-      </w:r>
-    </w:p>
-    <w:p>
-      <w:r>
-        <w:t>It answers the question:</w:t>
-      </w:r>
-    </w:p>
-    <w:p>
-      <w:pPr>
-        <w:ind w:firstLine="720"/>
-      </w:pPr>
-      <w:r>
-        <w:rPr>
-          <w:b/>
-          <w:bCs/>
-        </w:rPr>
-        <w:t>“What data do we accept from the user, and under what conditions is it valid?”</w:t>
-      </w:r>
-    </w:p>
-    <w:p>
-      <w:r>
-        <w:rPr>
-          <w:rFonts w:hint="eastAsia"/>
-        </w:rPr>
-        <w:t xml:space="preserve">1. </w:t>
-      </w:r>
-      <w:r>
-        <w:t>Defines form fields</w:t>
-      </w:r>
-      <w:r>
-        <w:rPr>
-          <w:rFonts w:hint="eastAsia"/>
-        </w:rPr>
-        <w:t xml:space="preserve"> (</w:t>
-      </w:r>
-      <w:r>
-        <w:t>what inputs exist</w:t>
-      </w:r>
-      <w:r>
-        <w:rPr>
-          <w:rFonts w:hint="eastAsia"/>
-        </w:rPr>
-        <w:t xml:space="preserve">, </w:t>
-      </w:r>
-      <w:r>
-        <w:t>their data types</w:t>
-      </w:r>
-      <w:r>
-        <w:rPr>
-          <w:rFonts w:hint="eastAsia"/>
-        </w:rPr>
-        <w:t xml:space="preserve">, </w:t>
-      </w:r>
-      <w:r>
-        <w:t>their constraints</w:t>
-      </w:r>
-      <w:r>
-        <w:rPr>
-          <w:rFonts w:hint="eastAsia"/>
-        </w:rPr>
-        <w:t>)</w:t>
-      </w:r>
-    </w:p>
-    <w:p>
-      <w:r>
-        <w:rPr>
-          <w:rFonts w:hint="eastAsia"/>
-        </w:rPr>
-        <w:t xml:space="preserve">2. </w:t>
-      </w:r>
-      <w:r>
-        <w:t>Handles input validation (before touching the database)</w:t>
-      </w:r>
-      <w:r>
-        <w:rPr>
-          <w:rFonts w:hint="eastAsia"/>
-        </w:rPr>
-        <w:t xml:space="preserve">, like email format is valid </w:t>
-      </w:r>
-    </w:p>
-    <w:p>
-      <w:pPr>
-        <w:rPr>
-          <w:rFonts w:hint="eastAsia"/>
-        </w:rPr>
-      </w:pPr>
-      <w:r>
-        <w:rPr>
-          <w:rFonts w:hint="eastAsia"/>
-        </w:rPr>
-        <w:t xml:space="preserve">3. </w:t>
-      </w:r>
-      <w:r>
-        <w:t>Enforces business rules via custom validators</w:t>
-      </w:r>
-      <w:r>
-        <w:rPr>
-          <w:rFonts w:hint="eastAsia"/>
-        </w:rPr>
-        <w:t xml:space="preserve"> (using database), like to ensure username/email is unique </w:t>
-      </w:r>
-      <w:r>
-        <w:rPr>
-          <w:rFonts w:hint="eastAsia"/>
-        </w:rPr>
-        <w:t>(</w:t>
-      </w:r>
-      <w:r>
-        <w:rPr>
-          <w:rFonts w:hint="eastAsia"/>
-          <w:shd w:val="pct15" w:color="auto" w:fill="FFFFFF"/>
-        </w:rPr>
-        <w:t xml:space="preserve">def </w:t>
-      </w:r>
-      <w:r>
-        <w:rPr>
-          <w:shd w:val="pct15" w:color="auto" w:fill="FFFFFF"/>
-        </w:rPr>
-        <w:t>validate_username</w:t>
-      </w:r>
-      <w:r>
-        <w:rPr>
-          <w:rFonts w:hint="eastAsia"/>
-        </w:rPr>
-        <w:t>)</w:t>
-      </w:r>
-    </w:p>
-    <w:p>
-      <w:pPr>
-        <w:ind w:firstLine="720"/>
-        <w:rPr>
-          <w:b/>
-          <w:bCs/>
-        </w:rPr>
-      </w:pPr>
-      <w:r>
-        <w:rPr>
-          <w:rFonts w:hint="eastAsia"/>
-          <w:b/>
-          <w:bCs/>
-        </w:rPr>
-        <w:t>It</w:t>
-      </w:r>
-      <w:r>
-        <w:rPr>
-          <w:b/>
-          <w:bCs/>
-        </w:rPr>
-        <w:t>’</w:t>
-      </w:r>
-      <w:r>
-        <w:rPr>
-          <w:rFonts w:hint="eastAsia"/>
-          <w:b/>
-          <w:bCs/>
-        </w:rPr>
-        <w:t>s connection to HTML:</w:t>
-      </w:r>
-    </w:p>
-    <w:p>
-      <w:r>
-        <w:rPr>
-          <w:rFonts w:hint="eastAsia"/>
-        </w:rPr>
-        <w:t xml:space="preserve">In short. </w:t>
-      </w:r>
-      <w:r>
-        <w:t>forms.py defines the form logic; HTML renders it.</w:t>
-      </w:r>
-    </w:p>
-    <w:p>
-      <w:pPr>
-        <w:pStyle w:val="ListParagraph"/>
-        <w:numPr>
-          <w:ilvl w:val="0"/>
-          <w:numId w:val="3"/>
-        </w:numPr>
-      </w:pPr>
-      <w:r>
-        <w:rPr>
-          <w:rFonts w:hint="eastAsia"/>
-        </w:rPr>
-        <w:t>forms.py defines :</w:t>
-      </w:r>
-      <w:r>
-        <w:t>what fields exist</w:t>
-      </w:r>
-      <w:r>
-        <w:rPr>
-          <w:rFonts w:hint="eastAsia"/>
-        </w:rPr>
-        <w:t xml:space="preserve">, </w:t>
-      </w:r>
-      <w:r>
-        <w:t>field names</w:t>
-      </w:r>
-      <w:r>
-        <w:rPr>
-          <w:rFonts w:hint="eastAsia"/>
-        </w:rPr>
-        <w:t xml:space="preserve">, </w:t>
-      </w:r>
-      <w:r>
-        <w:t>validation rules</w:t>
-      </w:r>
-      <w:r>
-        <w:rPr>
-          <w:rFonts w:hint="eastAsia"/>
-        </w:rPr>
-        <w:t xml:space="preserve">. </w:t>
-      </w:r>
-    </w:p>
-    <w:p>
-      <w:pPr>
-        <w:pStyle w:val="ListParagraph"/>
-        <w:numPr>
-          <w:ilvl w:val="0"/>
-          <w:numId w:val="3"/>
-        </w:numPr>
-      </w:pPr>
-      <w:r>
-        <w:rPr>
-          <w:rFonts w:hint="eastAsia"/>
-        </w:rPr>
-        <w:t>Then routes.py passes the form to HTML</w:t>
-      </w:r>
-    </w:p>
-    <w:p>
-      <w:pPr>
-        <w:pStyle w:val="Code"/>
-      </w:pPr>
-      <w:r>
-        <w:t>form = RegistrationForm()</w:t>
-      </w:r>
-    </w:p>
-    <w:p>
-      <w:pPr>
-        <w:pStyle w:val="Code"/>
-      </w:pPr>
-      <w:r>
-        <w:t>return render_template("register.html", form=form)</w:t>
-      </w:r>
-    </w:p>
-    <w:p>
-      <w:pPr>
-        <w:pStyle w:val="ListParagraph"/>
-        <w:numPr>
-          <w:ilvl w:val="0"/>
-          <w:numId w:val="3"/>
-        </w:numPr>
-        <w:rPr>
-          <w:rFonts w:hint="eastAsia"/>
-        </w:rPr>
-      </w:pPr>
-      <w:r>
-        <w:t xml:space="preserve">HTML (Jinja) </w:t>
-      </w:r>
-      <w:r>
-        <w:rPr>
-          <w:rFonts w:hint="eastAsia"/>
-        </w:rPr>
-        <w:t xml:space="preserve">then </w:t>
-      </w:r>
-      <w:r>
-        <w:t>renders the form fields</w:t>
-      </w:r>
-    </w:p>
-    <w:p>
-      <w:pPr>
-        <w:rPr>
-          <w:rFonts w:hint="eastAsia"/>
-        </w:rPr>
-      </w:pPr>
-      <w:r>
-        <w:t>They are connected through Flask-WTF + Jinja templates, not by direct HTML code.</w:t>
-      </w:r>
-    </w:p>
     <w:p>
       <w:pPr>
         <w:rPr>

</xml_diff>

<commit_message>
Add ability to create post. But new post cannot be saved in db yet
</commit_message>
<xml_diff>
--- a/Note.docx
+++ b/Note.docx
@@ -1388,6 +1388,7 @@
           <w:rFonts w:hint="eastAsia"/>
           <w:b/>
           <w:bCs/>
+          <w:highlight w:val="yellow"/>
         </w:rPr>
         <w:t>Flask_login</w:t>
       </w:r>
@@ -1934,6 +1935,51 @@
     </w:p>
     <w:p>
       <w:pPr>
+        <w:pStyle w:val="Code"/>
+      </w:pPr>
+      <w:r>
+        <w:t>from flask_wtf import FlaskForm</w:t>
+      </w:r>
+    </w:p>
+    <w:p>
+      <w:pPr>
+        <w:pStyle w:val="Code"/>
+      </w:pPr>
+    </w:p>
+    <w:p>
+      <w:pPr>
+        <w:pStyle w:val="Code"/>
+      </w:pPr>
+      <w:r>
+        <w:t>class PostForm(FlaskForm):</w:t>
+      </w:r>
+    </w:p>
+    <w:p>
+      <w:pPr>
+        <w:pStyle w:val="Code"/>
+      </w:pPr>
+      <w:r>
+        <w:t xml:space="preserve">    title = StringField('Title', validators=[DataRequired()])</w:t>
+      </w:r>
+    </w:p>
+    <w:p>
+      <w:pPr>
+        <w:pStyle w:val="Code"/>
+      </w:pPr>
+      <w:r>
+        <w:t xml:space="preserve">    content = TextAreaField('Content', validators=[DataRequired()])</w:t>
+      </w:r>
+    </w:p>
+    <w:p>
+      <w:pPr>
+        <w:pStyle w:val="Code"/>
+      </w:pPr>
+      <w:r>
+        <w:t xml:space="preserve">    Submit = SubmitField('Post')</w:t>
+      </w:r>
+    </w:p>
+    <w:p>
+      <w:pPr>
         <w:pStyle w:val="ListParagraph"/>
         <w:numPr>
           <w:ilvl w:val="0"/>
@@ -1952,15 +1998,141 @@
         <w:pStyle w:val="Code"/>
       </w:pPr>
       <w:r>
-        <w:t>form = RegistrationForm()</w:t>
-      </w:r>
-    </w:p>
-    <w:p>
-      <w:pPr>
-        <w:pStyle w:val="Code"/>
-      </w:pPr>
-      <w:r>
-        <w:t>return render_template("register.html", form=form)</w:t>
+        <w:t>from flask import render_template</w:t>
+      </w:r>
+    </w:p>
+    <w:p>
+      <w:pPr>
+        <w:pStyle w:val="Code"/>
+      </w:pPr>
+      <w:r>
+        <w:t>from flaskblog import app</w:t>
+      </w:r>
+    </w:p>
+    <w:p>
+      <w:pPr>
+        <w:pStyle w:val="Code"/>
+      </w:pPr>
+      <w:r>
+        <w:t>from flaskblog.forms import PostForm</w:t>
+      </w:r>
+    </w:p>
+    <w:p>
+      <w:pPr>
+        <w:pStyle w:val="Code"/>
+        <w:rPr>
+          <w:rFonts w:hint="eastAsia"/>
+        </w:rPr>
+      </w:pPr>
+    </w:p>
+    <w:p>
+      <w:pPr>
+        <w:pStyle w:val="Code"/>
+      </w:pPr>
+      <w:r>
+        <w:t>@app.</w:t>
+      </w:r>
+      <w:r>
+        <w:rPr>
+          <w:b/>
+          <w:bCs/>
+        </w:rPr>
+        <w:t>route</w:t>
+      </w:r>
+      <w:r>
+        <w:t>("post/new", methods=['POST'])</w:t>
+      </w:r>
+    </w:p>
+    <w:p>
+      <w:pPr>
+        <w:pStyle w:val="Code"/>
+      </w:pPr>
+      <w:r>
+        <w:t>def new_post():</w:t>
+      </w:r>
+    </w:p>
+    <w:p>
+      <w:pPr>
+        <w:pStyle w:val="Code"/>
+        <w:ind w:firstLine="468"/>
+      </w:pPr>
+      <w:r>
+        <w:t xml:space="preserve">form = </w:t>
+      </w:r>
+      <w:r>
+        <w:rPr>
+          <w:b/>
+          <w:bCs/>
+        </w:rPr>
+        <w:t>PostForm</w:t>
+      </w:r>
+      <w:r>
+        <w:t>()</w:t>
+      </w:r>
+      <w:r>
+        <w:rPr>
+          <w:rFonts w:hint="eastAsia"/>
+        </w:rPr>
+        <w:t xml:space="preserve">  # Class inherit from flask_wtf.FlaskForm</w:t>
+      </w:r>
+    </w:p>
+    <w:p>
+      <w:pPr>
+        <w:pStyle w:val="Code"/>
+        <w:ind w:firstLine="468"/>
+      </w:pPr>
+      <w:r>
+        <w:t>if form.</w:t>
+      </w:r>
+      <w:r>
+        <w:rPr>
+          <w:b/>
+          <w:bCs/>
+        </w:rPr>
+        <w:t>validate</w:t>
+      </w:r>
+      <w:r>
+        <w:t>_on_submit():</w:t>
+      </w:r>
+    </w:p>
+    <w:p>
+      <w:pPr>
+        <w:pStyle w:val="Code"/>
+        <w:ind w:firstLine="468"/>
+        <w:rPr>
+          <w:rFonts w:hint="eastAsia"/>
+        </w:rPr>
+      </w:pPr>
+      <w:r>
+        <w:t>        flash('Your post has been created!', 'success')</w:t>
+      </w:r>
+    </w:p>
+    <w:p>
+      <w:pPr>
+        <w:pStyle w:val="Code"/>
+      </w:pPr>
+      <w:r>
+        <w:t xml:space="preserve">    return render_template('create_post.</w:t>
+      </w:r>
+      <w:r>
+        <w:rPr>
+          <w:b/>
+          <w:bCs/>
+        </w:rPr>
+        <w:t>html'</w:t>
+      </w:r>
+      <w:r>
+        <w:t xml:space="preserve">, title='New Post', </w:t>
+      </w:r>
+      <w:r>
+        <w:rPr>
+          <w:b/>
+          <w:bCs/>
+        </w:rPr>
+        <w:t>form=form</w:t>
+      </w:r>
+      <w:r>
+        <w:t>)</w:t>
       </w:r>
     </w:p>
     <w:p>
@@ -2063,6 +2235,7 @@
         <w:rPr>
           <w:rFonts w:hint="eastAsia"/>
         </w:rPr>
+        <w:lastRenderedPageBreak/>
         <w:t xml:space="preserve">Then the __init__.py file will be where we initialize our application and bring together different </w:t>
       </w:r>
       <w:r>
@@ -2312,7 +2485,6 @@
         <w:rPr>
           <w:rFonts w:hint="eastAsia"/>
         </w:rPr>
-        <w:lastRenderedPageBreak/>
         <w:t>except:</w:t>
       </w:r>
     </w:p>
@@ -2727,7 +2899,14 @@
         <w:rPr>
           <w:rFonts w:hint="eastAsia"/>
         </w:rPr>
-        <w:t>。你去查时会发现</w:t>
+        <w:t>。你去</w:t>
+      </w:r>
+      <w:r>
+        <w:rPr>
+          <w:rFonts w:hint="eastAsia"/>
+        </w:rPr>
+        <w:lastRenderedPageBreak/>
+        <w:t>查时会发现</w:t>
       </w:r>
       <w:r>
         <w:rPr>
@@ -3174,7 +3353,6 @@
         <w:rPr>
           <w:rFonts w:hint="eastAsia"/>
         </w:rPr>
-        <w:lastRenderedPageBreak/>
         <w:t xml:space="preserve">with = </w:t>
       </w:r>
       <w:r>
@@ -3896,7 +4074,6 @@
         <w:rPr>
           <w:rFonts w:hint="eastAsia"/>
         </w:rPr>
-        <w:lastRenderedPageBreak/>
         <w:t># convert to dictionary</w:t>
       </w:r>
     </w:p>
@@ -3939,6 +4116,7 @@
         <w:rPr>
           <w:b/>
           <w:bCs/>
+          <w:highlight w:val="yellow"/>
         </w:rPr>
         <w:t>SQLAlchemy</w:t>
       </w:r>
@@ -3947,6 +4125,7 @@
           <w:rFonts w:hint="eastAsia"/>
           <w:b/>
           <w:bCs/>
+          <w:highlight w:val="yellow"/>
         </w:rPr>
         <w:t xml:space="preserve"> ORM</w:t>
       </w:r>
@@ -4447,6 +4626,7 @@
           <w:rFonts w:hint="eastAsia"/>
           <w:shd w:val="pct15" w:color="auto" w:fill="FFFFFF"/>
         </w:rPr>
+        <w:lastRenderedPageBreak/>
         <w:t>db.</w:t>
       </w:r>
       <w:r>

</xml_diff>

<commit_message>
Inserted more posts for test
</commit_message>
<xml_diff>
--- a/Note.docx
+++ b/Note.docx
@@ -4811,7 +4811,108 @@
       </w:pPr>
     </w:p>
     <w:p/>
-    <w:p/>
+    <w:p>
+      <w:r>
+        <w:rPr>
+          <w:rFonts w:hint="eastAsia"/>
+        </w:rPr>
+        <w:t xml:space="preserve">something is waiting to add </w:t>
+      </w:r>
+    </w:p>
+    <w:p>
+      <w:r>
+        <w:rPr>
+          <w:rFonts w:hint="eastAsia"/>
+        </w:rPr>
+        <w:t xml:space="preserve">1. </w:t>
+      </w:r>
+      <w:proofErr w:type="spellStart"/>
+      <w:r>
+        <w:rPr>
+          <w:rFonts w:hint="eastAsia"/>
+        </w:rPr>
+        <w:t>login.current</w:t>
+      </w:r>
+      <w:proofErr w:type="spellEnd"/>
+    </w:p>
+    <w:p>
+      <w:r>
+        <w:rPr>
+          <w:rFonts w:hint="eastAsia"/>
+        </w:rPr>
+        <w:t xml:space="preserve">2. </w:t>
+      </w:r>
+      <w:proofErr w:type="spellStart"/>
+      <w:r>
+        <w:rPr>
+          <w:rFonts w:hint="eastAsia"/>
+        </w:rPr>
+        <w:t>orm</w:t>
+      </w:r>
+      <w:proofErr w:type="spellEnd"/>
+      <w:r>
+        <w:rPr>
+          <w:rFonts w:hint="eastAsia"/>
+        </w:rPr>
+        <w:t xml:space="preserve"> </w:t>
+      </w:r>
+      <w:proofErr w:type="spellStart"/>
+      <w:r>
+        <w:t>backref</w:t>
+      </w:r>
+      <w:proofErr w:type="spellEnd"/>
+      <w:r>
+        <w:rPr>
+          <w:rFonts w:hint="eastAsia"/>
+        </w:rPr>
+        <w:t>, like author</w:t>
+      </w:r>
+    </w:p>
+    <w:p>
+      <w:r>
+        <w:rPr>
+          <w:rFonts w:hint="eastAsia"/>
+        </w:rPr>
+        <w:t xml:space="preserve">3. </w:t>
+      </w:r>
+      <w:proofErr w:type="spellStart"/>
+      <w:r>
+        <w:rPr>
+          <w:rFonts w:hint="eastAsia"/>
+        </w:rPr>
+        <w:t>orm</w:t>
+      </w:r>
+      <w:proofErr w:type="spellEnd"/>
+      <w:r>
+        <w:rPr>
+          <w:rFonts w:hint="eastAsia"/>
+        </w:rPr>
+        <w:t xml:space="preserve">, </w:t>
+      </w:r>
+      <w:r>
+        <w:t>substitute</w:t>
+      </w:r>
+      <w:r>
+        <w:rPr>
+          <w:rFonts w:hint="eastAsia"/>
+        </w:rPr>
+        <w:t xml:space="preserve"> of core, better option developing app </w:t>
+      </w:r>
+    </w:p>
+    <w:p>
+      <w:pPr>
+        <w:rPr>
+          <w:rFonts w:hint="eastAsia"/>
+        </w:rPr>
+      </w:pPr>
+    </w:p>
+    <w:p>
+      <w:pPr>
+        <w:rPr>
+          <w:rFonts w:hint="eastAsia"/>
+        </w:rPr>
+      </w:pPr>
+    </w:p>
     <w:p/>
     <w:p>
       <w:pPr>

</xml_diff>